<commit_message>
front end & back end
</commit_message>
<xml_diff>
--- a/MERN Stack Notes.docx
+++ b/MERN Stack Notes.docx
@@ -415,7 +415,16 @@
           <w:sz w:val="24"/>
           <w:szCs w:val="24"/>
         </w:rPr>
-        <w:t xml:space="preserve"> (REST Api</w:t>
+        <w:t xml:space="preserve"> (REST </w:t>
+      </w:r>
+      <w:proofErr w:type="spellStart"/>
+      <w:r>
+        <w:rPr>
+          <w:rFonts w:ascii="Franklin Gothic Book" w:hAnsi="Franklin Gothic Book"/>
+          <w:sz w:val="24"/>
+          <w:szCs w:val="24"/>
+        </w:rPr>
+        <w:t>Api</w:t>
       </w:r>
       <w:r>
         <w:rPr>
@@ -431,7 +440,16 @@
           <w:sz w:val="24"/>
           <w:szCs w:val="24"/>
         </w:rPr>
-        <w:t>s)</w:t>
+        <w:t>s</w:t>
+      </w:r>
+      <w:proofErr w:type="spellEnd"/>
+      <w:r>
+        <w:rPr>
+          <w:rFonts w:ascii="Franklin Gothic Book" w:hAnsi="Franklin Gothic Book"/>
+          <w:sz w:val="24"/>
+          <w:szCs w:val="24"/>
+        </w:rPr>
+        <w:t>)</w:t>
       </w:r>
     </w:p>
     <w:p>
@@ -747,8 +765,19 @@
           <w:highlight w:val="yellow"/>
         </w:rPr>
         <w:lastRenderedPageBreak/>
-        <w:t>How do we access distributed applications</w:t>
-      </w:r>
+        <w:t xml:space="preserve">How do we access distributed </w:t>
+      </w:r>
+      <w:proofErr w:type="gramStart"/>
+      <w:r>
+        <w:rPr>
+          <w:rFonts w:ascii="Franklin Gothic Book" w:hAnsi="Franklin Gothic Book"/>
+          <w:sz w:val="24"/>
+          <w:szCs w:val="24"/>
+          <w:highlight w:val="yellow"/>
+        </w:rPr>
+        <w:t>applications</w:t>
+      </w:r>
+      <w:proofErr w:type="gramEnd"/>
     </w:p>
     <w:p>
       <w:pPr>
@@ -1150,13 +1179,23 @@
           <w:szCs w:val="24"/>
         </w:rPr>
       </w:pPr>
-      <w:r>
-        <w:rPr>
-          <w:rFonts w:ascii="Franklin Gothic Book" w:hAnsi="Franklin Gothic Book"/>
-          <w:sz w:val="24"/>
-          <w:szCs w:val="24"/>
-        </w:rPr>
-        <w:t>Enterprise wide applications</w:t>
+      <w:proofErr w:type="gramStart"/>
+      <w:r>
+        <w:rPr>
+          <w:rFonts w:ascii="Franklin Gothic Book" w:hAnsi="Franklin Gothic Book"/>
+          <w:sz w:val="24"/>
+          <w:szCs w:val="24"/>
+        </w:rPr>
+        <w:t>Enterprise wide</w:t>
+      </w:r>
+      <w:proofErr w:type="gramEnd"/>
+      <w:r>
+        <w:rPr>
+          <w:rFonts w:ascii="Franklin Gothic Book" w:hAnsi="Franklin Gothic Book"/>
+          <w:sz w:val="24"/>
+          <w:szCs w:val="24"/>
+        </w:rPr>
+        <w:t xml:space="preserve"> applications</w:t>
       </w:r>
     </w:p>
     <w:p>
@@ -1318,7 +1357,25 @@
           <w:sz w:val="24"/>
           <w:szCs w:val="24"/>
         </w:rPr>
-        <w:t>The enterprise application return data in a format which every application can convert to their respective types, suppose Java wants to share data to C#, then Java wouldn’t share data in Java instead it shares in one common format JSON that will be converted to C# by C# applications, same can be converted to Javascript by Javascript applications, same can be converted to Python by Python applications.</w:t>
+        <w:t xml:space="preserve">The enterprise application return data in a format which every application can convert to their respective types, suppose Java wants to share data to C#, then Java wouldn’t share data in Java instead it shares in one common format JSON that will be converted to </w:t>
+      </w:r>
+      <w:proofErr w:type="gramStart"/>
+      <w:r>
+        <w:rPr>
+          <w:rFonts w:ascii="Franklin Gothic Book" w:hAnsi="Franklin Gothic Book"/>
+          <w:sz w:val="24"/>
+          <w:szCs w:val="24"/>
+        </w:rPr>
+        <w:t>C# by C#</w:t>
+      </w:r>
+      <w:proofErr w:type="gramEnd"/>
+      <w:r>
+        <w:rPr>
+          <w:rFonts w:ascii="Franklin Gothic Book" w:hAnsi="Franklin Gothic Book"/>
+          <w:sz w:val="24"/>
+          <w:szCs w:val="24"/>
+        </w:rPr>
+        <w:t xml:space="preserve"> applications, same can be converted to Javascript by Javascript applications, same can be converted to Python by Python applications.</w:t>
       </w:r>
     </w:p>
     <w:p>
@@ -1401,34 +1458,9 @@
           <w:szCs w:val="24"/>
           <w:highlight w:val="yellow"/>
         </w:rPr>
-        <w:t>How does these enterprise applications share/exchange data to other applications</w:t>
-      </w:r>
-    </w:p>
-    <w:p>
-      <w:pPr>
-        <w:rPr>
-          <w:rFonts w:ascii="Franklin Gothic Book" w:hAnsi="Franklin Gothic Book"/>
-          <w:sz w:val="24"/>
-          <w:szCs w:val="24"/>
-        </w:rPr>
-      </w:pPr>
-      <w:r>
-        <w:rPr>
-          <w:rFonts w:ascii="Franklin Gothic Book" w:hAnsi="Franklin Gothic Book"/>
-          <w:sz w:val="24"/>
-          <w:szCs w:val="24"/>
-        </w:rPr>
-        <w:t>Enterprise applications will have webservices (ReST based Webservices) to share the data to any applications.</w:t>
-      </w:r>
-    </w:p>
-    <w:p>
-      <w:pPr>
-        <w:rPr>
-          <w:rFonts w:ascii="Franklin Gothic Book" w:hAnsi="Franklin Gothic Book"/>
-          <w:sz w:val="24"/>
-          <w:szCs w:val="24"/>
-        </w:rPr>
-      </w:pPr>
+        <w:t xml:space="preserve">How does these enterprise applications share/exchange data to other </w:t>
+      </w:r>
+      <w:proofErr w:type="gramStart"/>
       <w:r>
         <w:rPr>
           <w:rFonts w:ascii="Franklin Gothic Book" w:hAnsi="Franklin Gothic Book"/>
@@ -1436,7 +1468,81 @@
           <w:szCs w:val="24"/>
           <w:highlight w:val="yellow"/>
         </w:rPr>
-        <w:t>REST WebServices:</w:t>
+        <w:t>applications</w:t>
+      </w:r>
+      <w:proofErr w:type="gramEnd"/>
+    </w:p>
+    <w:p>
+      <w:pPr>
+        <w:rPr>
+          <w:rFonts w:ascii="Franklin Gothic Book" w:hAnsi="Franklin Gothic Book"/>
+          <w:sz w:val="24"/>
+          <w:szCs w:val="24"/>
+        </w:rPr>
+      </w:pPr>
+      <w:r>
+        <w:rPr>
+          <w:rFonts w:ascii="Franklin Gothic Book" w:hAnsi="Franklin Gothic Book"/>
+          <w:sz w:val="24"/>
+          <w:szCs w:val="24"/>
+        </w:rPr>
+        <w:t>Enterprise applications will have webservices (</w:t>
+      </w:r>
+      <w:proofErr w:type="spellStart"/>
+      <w:r>
+        <w:rPr>
+          <w:rFonts w:ascii="Franklin Gothic Book" w:hAnsi="Franklin Gothic Book"/>
+          <w:sz w:val="24"/>
+          <w:szCs w:val="24"/>
+        </w:rPr>
+        <w:t>ReST</w:t>
+      </w:r>
+      <w:proofErr w:type="spellEnd"/>
+      <w:r>
+        <w:rPr>
+          <w:rFonts w:ascii="Franklin Gothic Book" w:hAnsi="Franklin Gothic Book"/>
+          <w:sz w:val="24"/>
+          <w:szCs w:val="24"/>
+        </w:rPr>
+        <w:t xml:space="preserve"> based Webservices) to share the data to any applications.</w:t>
+      </w:r>
+    </w:p>
+    <w:p>
+      <w:pPr>
+        <w:rPr>
+          <w:rFonts w:ascii="Franklin Gothic Book" w:hAnsi="Franklin Gothic Book"/>
+          <w:sz w:val="24"/>
+          <w:szCs w:val="24"/>
+        </w:rPr>
+      </w:pPr>
+      <w:r>
+        <w:rPr>
+          <w:rFonts w:ascii="Franklin Gothic Book" w:hAnsi="Franklin Gothic Book"/>
+          <w:sz w:val="24"/>
+          <w:szCs w:val="24"/>
+          <w:highlight w:val="yellow"/>
+        </w:rPr>
+        <w:t xml:space="preserve">REST </w:t>
+      </w:r>
+      <w:proofErr w:type="spellStart"/>
+      <w:r>
+        <w:rPr>
+          <w:rFonts w:ascii="Franklin Gothic Book" w:hAnsi="Franklin Gothic Book"/>
+          <w:sz w:val="24"/>
+          <w:szCs w:val="24"/>
+          <w:highlight w:val="yellow"/>
+        </w:rPr>
+        <w:t>WebServices</w:t>
+      </w:r>
+      <w:proofErr w:type="spellEnd"/>
+      <w:r>
+        <w:rPr>
+          <w:rFonts w:ascii="Franklin Gothic Book" w:hAnsi="Franklin Gothic Book"/>
+          <w:sz w:val="24"/>
+          <w:szCs w:val="24"/>
+          <w:highlight w:val="yellow"/>
+        </w:rPr>
+        <w:t>:</w:t>
       </w:r>
       <w:r>
         <w:rPr>
@@ -1536,8 +1642,19 @@
           <w:szCs w:val="24"/>
           <w:highlight w:val="yellow"/>
         </w:rPr>
-        <w:t>What are the common formats the webservices can use to share the data</w:t>
-      </w:r>
+        <w:t xml:space="preserve">What are the common formats the webservices can use to share the </w:t>
+      </w:r>
+      <w:proofErr w:type="gramStart"/>
+      <w:r>
+        <w:rPr>
+          <w:rFonts w:ascii="Franklin Gothic Book" w:hAnsi="Franklin Gothic Book"/>
+          <w:sz w:val="24"/>
+          <w:szCs w:val="24"/>
+          <w:highlight w:val="yellow"/>
+        </w:rPr>
+        <w:t>data</w:t>
+      </w:r>
+      <w:proofErr w:type="gramEnd"/>
     </w:p>
     <w:p>
       <w:pPr>
@@ -1688,7 +1805,25 @@
           <w:sz w:val="24"/>
           <w:szCs w:val="24"/>
         </w:rPr>
-        <w:t xml:space="preserve"> but its common for all the users</w:t>
+        <w:t xml:space="preserve"> but </w:t>
+      </w:r>
+      <w:proofErr w:type="spellStart"/>
+      <w:r>
+        <w:rPr>
+          <w:rFonts w:ascii="Franklin Gothic Book" w:hAnsi="Franklin Gothic Book"/>
+          <w:sz w:val="24"/>
+          <w:szCs w:val="24"/>
+        </w:rPr>
+        <w:t>its</w:t>
+      </w:r>
+      <w:proofErr w:type="spellEnd"/>
+      <w:r>
+        <w:rPr>
+          <w:rFonts w:ascii="Franklin Gothic Book" w:hAnsi="Franklin Gothic Book"/>
+          <w:sz w:val="24"/>
+          <w:szCs w:val="24"/>
+        </w:rPr>
+        <w:t xml:space="preserve"> common for all the users</w:t>
       </w:r>
     </w:p>
     <w:p>
@@ -1736,7 +1871,25 @@
           <w:sz w:val="24"/>
           <w:szCs w:val="24"/>
         </w:rPr>
-        <w:t>: These are the pages whose contents are different for different users, these pages change their contents at runtim</w:t>
+        <w:t xml:space="preserve">: These are the pages whose contents are different for different </w:t>
+      </w:r>
+      <w:proofErr w:type="gramStart"/>
+      <w:r>
+        <w:rPr>
+          <w:rFonts w:ascii="Franklin Gothic Book" w:hAnsi="Franklin Gothic Book"/>
+          <w:sz w:val="24"/>
+          <w:szCs w:val="24"/>
+        </w:rPr>
+        <w:t>users,</w:t>
+      </w:r>
+      <w:proofErr w:type="gramEnd"/>
+      <w:r>
+        <w:rPr>
+          <w:rFonts w:ascii="Franklin Gothic Book" w:hAnsi="Franklin Gothic Book"/>
+          <w:sz w:val="24"/>
+          <w:szCs w:val="24"/>
+        </w:rPr>
+        <w:t xml:space="preserve"> these pages change their contents at runtim</w:t>
       </w:r>
       <w:r>
         <w:rPr>
@@ -2120,7 +2273,25 @@
           <w:sz w:val="24"/>
           <w:szCs w:val="24"/>
         </w:rPr>
-        <w:t xml:space="preserve"> If you login to gmail then you see different page and others see different page.</w:t>
+        <w:t xml:space="preserve"> If you login to </w:t>
+      </w:r>
+      <w:proofErr w:type="spellStart"/>
+      <w:r>
+        <w:rPr>
+          <w:rFonts w:ascii="Franklin Gothic Book" w:hAnsi="Franklin Gothic Book"/>
+          <w:sz w:val="24"/>
+          <w:szCs w:val="24"/>
+        </w:rPr>
+        <w:t>gmail</w:t>
+      </w:r>
+      <w:proofErr w:type="spellEnd"/>
+      <w:r>
+        <w:rPr>
+          <w:rFonts w:ascii="Franklin Gothic Book" w:hAnsi="Franklin Gothic Book"/>
+          <w:sz w:val="24"/>
+          <w:szCs w:val="24"/>
+        </w:rPr>
+        <w:t xml:space="preserve"> then you see different page and others see different page.</w:t>
       </w:r>
     </w:p>
     <w:p>
@@ -2138,8 +2309,19 @@
           <w:szCs w:val="24"/>
           <w:highlight w:val="yellow"/>
         </w:rPr>
-        <w:t>What is the language browser understands</w:t>
-      </w:r>
+        <w:t xml:space="preserve">What is the language </w:t>
+      </w:r>
+      <w:proofErr w:type="gramStart"/>
+      <w:r>
+        <w:rPr>
+          <w:rFonts w:ascii="Franklin Gothic Book" w:hAnsi="Franklin Gothic Book"/>
+          <w:sz w:val="24"/>
+          <w:szCs w:val="24"/>
+          <w:highlight w:val="yellow"/>
+        </w:rPr>
+        <w:t>browser understands</w:t>
+      </w:r>
+      <w:proofErr w:type="gramEnd"/>
     </w:p>
     <w:p>
       <w:pPr>
@@ -2222,24 +2404,53 @@
           <w:szCs w:val="24"/>
           <w:highlight w:val="yellow"/>
         </w:rPr>
-        <w:t>What is the language client &amp; server uses to communicate</w:t>
-      </w:r>
-    </w:p>
-    <w:p>
-      <w:pPr>
-        <w:rPr>
-          <w:rFonts w:ascii="Franklin Gothic Book" w:hAnsi="Franklin Gothic Book"/>
-          <w:sz w:val="24"/>
-          <w:szCs w:val="24"/>
-        </w:rPr>
-      </w:pPr>
-      <w:r>
-        <w:rPr>
-          <w:rFonts w:ascii="Franklin Gothic Book" w:hAnsi="Franklin Gothic Book"/>
-          <w:sz w:val="24"/>
-          <w:szCs w:val="24"/>
-        </w:rPr>
-        <w:t>HTTP: Stands for Hyper Text Transfer Protocol, it is the language client &amp; server uses to communicate, they communicate using request &amp; response, since they use HTTP they are also called as HTTP request &amp; HTTP response.</w:t>
+        <w:t xml:space="preserve">What is the language client &amp; server uses to </w:t>
+      </w:r>
+      <w:proofErr w:type="gramStart"/>
+      <w:r>
+        <w:rPr>
+          <w:rFonts w:ascii="Franklin Gothic Book" w:hAnsi="Franklin Gothic Book"/>
+          <w:sz w:val="24"/>
+          <w:szCs w:val="24"/>
+          <w:highlight w:val="yellow"/>
+        </w:rPr>
+        <w:t>communicate</w:t>
+      </w:r>
+      <w:proofErr w:type="gramEnd"/>
+    </w:p>
+    <w:p>
+      <w:pPr>
+        <w:rPr>
+          <w:rFonts w:ascii="Franklin Gothic Book" w:hAnsi="Franklin Gothic Book"/>
+          <w:sz w:val="24"/>
+          <w:szCs w:val="24"/>
+        </w:rPr>
+      </w:pPr>
+      <w:r>
+        <w:rPr>
+          <w:rFonts w:ascii="Franklin Gothic Book" w:hAnsi="Franklin Gothic Book"/>
+          <w:sz w:val="24"/>
+          <w:szCs w:val="24"/>
+        </w:rPr>
+        <w:t xml:space="preserve">HTTP: Stands for Hyper Text Transfer Protocol, it is the language client &amp; server uses to communicate, they communicate using request &amp; response, since they use </w:t>
+      </w:r>
+      <w:proofErr w:type="gramStart"/>
+      <w:r>
+        <w:rPr>
+          <w:rFonts w:ascii="Franklin Gothic Book" w:hAnsi="Franklin Gothic Book"/>
+          <w:sz w:val="24"/>
+          <w:szCs w:val="24"/>
+        </w:rPr>
+        <w:t>HTTP</w:t>
+      </w:r>
+      <w:proofErr w:type="gramEnd"/>
+      <w:r>
+        <w:rPr>
+          <w:rFonts w:ascii="Franklin Gothic Book" w:hAnsi="Franklin Gothic Book"/>
+          <w:sz w:val="24"/>
+          <w:szCs w:val="24"/>
+        </w:rPr>
+        <w:t xml:space="preserve"> they are also called as HTTP request &amp; HTTP response.</w:t>
       </w:r>
     </w:p>
     <w:p>
@@ -2435,7 +2646,25 @@
           <w:sz w:val="24"/>
           <w:szCs w:val="24"/>
         </w:rPr>
-        <w:t>header properties like URL of the server resource, content type like text, json, xml and so on</w:t>
+        <w:t xml:space="preserve">header properties like URL of the server resource, content type like text, </w:t>
+      </w:r>
+      <w:proofErr w:type="spellStart"/>
+      <w:r>
+        <w:rPr>
+          <w:rFonts w:ascii="Franklin Gothic Book" w:hAnsi="Franklin Gothic Book"/>
+          <w:sz w:val="24"/>
+          <w:szCs w:val="24"/>
+        </w:rPr>
+        <w:t>json</w:t>
+      </w:r>
+      <w:proofErr w:type="spellEnd"/>
+      <w:r>
+        <w:rPr>
+          <w:rFonts w:ascii="Franklin Gothic Book" w:hAnsi="Franklin Gothic Book"/>
+          <w:sz w:val="24"/>
+          <w:szCs w:val="24"/>
+        </w:rPr>
+        <w:t>, xml and so on</w:t>
       </w:r>
     </w:p>
     <w:p>
@@ -2769,6 +2998,1236 @@
         <w:t>Bad request</w:t>
       </w:r>
     </w:p>
+    <w:p>
+      <w:pPr>
+        <w:rPr>
+          <w:rFonts w:ascii="Franklin Gothic Book" w:hAnsi="Franklin Gothic Book"/>
+          <w:sz w:val="24"/>
+          <w:szCs w:val="24"/>
+        </w:rPr>
+      </w:pPr>
+      <w:r>
+        <w:rPr>
+          <w:rFonts w:ascii="Franklin Gothic Book" w:hAnsi="Franklin Gothic Book"/>
+          <w:sz w:val="24"/>
+          <w:szCs w:val="24"/>
+          <w:highlight w:val="yellow"/>
+        </w:rPr>
+        <w:t>Application design patterns</w:t>
+      </w:r>
+    </w:p>
+    <w:p>
+      <w:pPr>
+        <w:rPr>
+          <w:rFonts w:ascii="Franklin Gothic Book" w:hAnsi="Franklin Gothic Book"/>
+          <w:sz w:val="24"/>
+          <w:szCs w:val="24"/>
+        </w:rPr>
+      </w:pPr>
+      <w:r>
+        <w:rPr>
+          <w:rFonts w:ascii="Franklin Gothic Book" w:hAnsi="Franklin Gothic Book"/>
+          <w:sz w:val="24"/>
+          <w:szCs w:val="24"/>
+          <w:highlight w:val="yellow"/>
+        </w:rPr>
+        <w:t>Design Pattern:</w:t>
+      </w:r>
+    </w:p>
+    <w:p>
+      <w:pPr>
+        <w:rPr>
+          <w:rFonts w:ascii="Franklin Gothic Book" w:hAnsi="Franklin Gothic Book"/>
+          <w:sz w:val="24"/>
+          <w:szCs w:val="24"/>
+        </w:rPr>
+      </w:pPr>
+      <w:r>
+        <w:rPr>
+          <w:rFonts w:ascii="Franklin Gothic Book" w:hAnsi="Franklin Gothic Book"/>
+          <w:sz w:val="24"/>
+          <w:szCs w:val="24"/>
+        </w:rPr>
+        <w:t>It is a solution to the commonly occurring problems in application development, there are many design patterns in the IT industry which suits for certain kind of requirements, some of the most widely used design patterns are:</w:t>
+      </w:r>
+    </w:p>
+    <w:p>
+      <w:pPr>
+        <w:pStyle w:val="ListParagraph"/>
+        <w:numPr>
+          <w:ilvl w:val="0"/>
+          <w:numId w:val="11"/>
+        </w:numPr>
+        <w:rPr>
+          <w:rFonts w:ascii="Franklin Gothic Book" w:hAnsi="Franklin Gothic Book"/>
+          <w:sz w:val="24"/>
+          <w:szCs w:val="24"/>
+        </w:rPr>
+      </w:pPr>
+      <w:r>
+        <w:rPr>
+          <w:rFonts w:ascii="Franklin Gothic Book" w:hAnsi="Franklin Gothic Book"/>
+          <w:sz w:val="24"/>
+          <w:szCs w:val="24"/>
+        </w:rPr>
+        <w:t>Singleton pattern</w:t>
+      </w:r>
+    </w:p>
+    <w:p>
+      <w:pPr>
+        <w:pStyle w:val="ListParagraph"/>
+        <w:numPr>
+          <w:ilvl w:val="0"/>
+          <w:numId w:val="11"/>
+        </w:numPr>
+        <w:rPr>
+          <w:rFonts w:ascii="Franklin Gothic Book" w:hAnsi="Franklin Gothic Book"/>
+          <w:sz w:val="24"/>
+          <w:szCs w:val="24"/>
+        </w:rPr>
+      </w:pPr>
+      <w:r>
+        <w:rPr>
+          <w:rFonts w:ascii="Franklin Gothic Book" w:hAnsi="Franklin Gothic Book"/>
+          <w:sz w:val="24"/>
+          <w:szCs w:val="24"/>
+        </w:rPr>
+        <w:t>MVC pattern</w:t>
+      </w:r>
+    </w:p>
+    <w:p>
+      <w:pPr>
+        <w:rPr>
+          <w:rFonts w:ascii="Franklin Gothic Book" w:hAnsi="Franklin Gothic Book"/>
+          <w:sz w:val="24"/>
+          <w:szCs w:val="24"/>
+        </w:rPr>
+      </w:pPr>
+      <w:r>
+        <w:rPr>
+          <w:rFonts w:ascii="Franklin Gothic Book" w:hAnsi="Franklin Gothic Book"/>
+          <w:sz w:val="24"/>
+          <w:szCs w:val="24"/>
+          <w:highlight w:val="yellow"/>
+        </w:rPr>
+        <w:t>Singleton pattern:</w:t>
+      </w:r>
+      <w:r>
+        <w:rPr>
+          <w:rFonts w:ascii="Franklin Gothic Book" w:hAnsi="Franklin Gothic Book"/>
+          <w:sz w:val="24"/>
+          <w:szCs w:val="24"/>
+        </w:rPr>
+        <w:t xml:space="preserve"> </w:t>
+      </w:r>
+      <w:r>
+        <w:rPr>
+          <w:rFonts w:ascii="Franklin Gothic Book" w:hAnsi="Franklin Gothic Book"/>
+          <w:sz w:val="24"/>
+          <w:szCs w:val="24"/>
+        </w:rPr>
+        <w:t>It is a design pattern which creates one &amp; only instance to serve some tasks</w:t>
+      </w:r>
+      <w:r>
+        <w:rPr>
+          <w:rFonts w:ascii="Franklin Gothic Book" w:hAnsi="Franklin Gothic Book"/>
+          <w:sz w:val="24"/>
+          <w:szCs w:val="24"/>
+        </w:rPr>
+        <w:t xml:space="preserve">, even if you try to create multiple instances it gives you single instance </w:t>
+      </w:r>
+    </w:p>
+    <w:p>
+      <w:pPr>
+        <w:rPr>
+          <w:rFonts w:ascii="Franklin Gothic Book" w:hAnsi="Franklin Gothic Book"/>
+          <w:sz w:val="24"/>
+          <w:szCs w:val="24"/>
+        </w:rPr>
+      </w:pPr>
+      <w:r>
+        <w:rPr>
+          <w:rFonts w:ascii="Franklin Gothic Book" w:hAnsi="Franklin Gothic Book"/>
+          <w:sz w:val="24"/>
+          <w:szCs w:val="24"/>
+        </w:rPr>
+        <w:t>ex: Task manager of an OS doesn’t create multiple copies of it, instead same copy of task manager is used</w:t>
+      </w:r>
+    </w:p>
+    <w:p>
+      <w:pPr>
+        <w:rPr>
+          <w:rFonts w:ascii="Franklin Gothic Book" w:hAnsi="Franklin Gothic Book"/>
+          <w:sz w:val="24"/>
+          <w:szCs w:val="24"/>
+        </w:rPr>
+      </w:pPr>
+      <w:r>
+        <w:rPr>
+          <w:rFonts w:ascii="Franklin Gothic Book" w:hAnsi="Franklin Gothic Book"/>
+          <w:sz w:val="24"/>
+          <w:szCs w:val="24"/>
+        </w:rPr>
+        <w:t>ex: Database Connections can be singleton so that multiple instances of the application can use same database connections</w:t>
+      </w:r>
+    </w:p>
+    <w:p>
+      <w:pPr>
+        <w:rPr>
+          <w:rFonts w:ascii="Franklin Gothic Book" w:hAnsi="Franklin Gothic Book"/>
+          <w:sz w:val="24"/>
+          <w:szCs w:val="24"/>
+        </w:rPr>
+      </w:pPr>
+      <w:r>
+        <w:rPr>
+          <w:rFonts w:ascii="Franklin Gothic Book" w:hAnsi="Franklin Gothic Book"/>
+          <w:sz w:val="24"/>
+          <w:szCs w:val="24"/>
+          <w:highlight w:val="yellow"/>
+        </w:rPr>
+        <w:t>MVC pattern:</w:t>
+      </w:r>
+      <w:r>
+        <w:rPr>
+          <w:rFonts w:ascii="Franklin Gothic Book" w:hAnsi="Franklin Gothic Book"/>
+          <w:sz w:val="24"/>
+          <w:szCs w:val="24"/>
+        </w:rPr>
+        <w:t xml:space="preserve"> MVC stands for Model View Controller, it is one of most widely used design pattern in many of the applications almost all the applications follow it, because it separates the roles of the code so that it will be easy to maintain and develop</w:t>
+      </w:r>
+      <w:r>
+        <w:rPr>
+          <w:rFonts w:ascii="Franklin Gothic Book" w:hAnsi="Franklin Gothic Book"/>
+          <w:sz w:val="24"/>
+          <w:szCs w:val="24"/>
+        </w:rPr>
+        <w:t>.</w:t>
+      </w:r>
+    </w:p>
+    <w:p>
+      <w:pPr>
+        <w:rPr>
+          <w:rFonts w:ascii="Franklin Gothic Book" w:hAnsi="Franklin Gothic Book"/>
+          <w:sz w:val="24"/>
+          <w:szCs w:val="24"/>
+        </w:rPr>
+      </w:pPr>
+      <w:r>
+        <w:rPr>
+          <w:rFonts w:ascii="Franklin Gothic Book" w:hAnsi="Franklin Gothic Book"/>
+          <w:sz w:val="24"/>
+          <w:szCs w:val="24"/>
+        </w:rPr>
+        <w:t>This makes application to easily adapt for the changes and development will be faster because you will have different teams for different roles like one team for only view layer, one team for only controller layer and another team for only model layer.</w:t>
+      </w:r>
+    </w:p>
+    <w:p>
+      <w:pPr>
+        <w:rPr>
+          <w:rFonts w:ascii="Franklin Gothic Book" w:hAnsi="Franklin Gothic Book"/>
+          <w:sz w:val="24"/>
+          <w:szCs w:val="24"/>
+        </w:rPr>
+      </w:pPr>
+    </w:p>
+    <w:p>
+      <w:pPr>
+        <w:rPr>
+          <w:rFonts w:ascii="Franklin Gothic Book" w:hAnsi="Franklin Gothic Book"/>
+          <w:sz w:val="24"/>
+          <w:szCs w:val="24"/>
+        </w:rPr>
+      </w:pPr>
+    </w:p>
+    <w:p>
+      <w:pPr>
+        <w:rPr>
+          <w:rFonts w:ascii="Franklin Gothic Book" w:hAnsi="Franklin Gothic Book"/>
+          <w:sz w:val="24"/>
+          <w:szCs w:val="24"/>
+        </w:rPr>
+      </w:pPr>
+      <w:r>
+        <w:rPr>
+          <w:rFonts w:ascii="Franklin Gothic Book" w:hAnsi="Franklin Gothic Book"/>
+          <w:sz w:val="24"/>
+          <w:szCs w:val="24"/>
+          <w:highlight w:val="yellow"/>
+        </w:rPr>
+        <w:lastRenderedPageBreak/>
+        <w:t>Wh</w:t>
+      </w:r>
+      <w:r>
+        <w:rPr>
+          <w:rFonts w:ascii="Franklin Gothic Book" w:hAnsi="Franklin Gothic Book"/>
+          <w:sz w:val="24"/>
+          <w:szCs w:val="24"/>
+          <w:highlight w:val="yellow"/>
+        </w:rPr>
+        <w:t xml:space="preserve">at </w:t>
+      </w:r>
+      <w:r>
+        <w:rPr>
+          <w:rFonts w:ascii="Franklin Gothic Book" w:hAnsi="Franklin Gothic Book"/>
+          <w:sz w:val="24"/>
+          <w:szCs w:val="24"/>
+          <w:highlight w:val="yellow"/>
+        </w:rPr>
+        <w:t xml:space="preserve">type of application we will develop in Full </w:t>
+      </w:r>
+      <w:proofErr w:type="gramStart"/>
+      <w:r>
+        <w:rPr>
+          <w:rFonts w:ascii="Franklin Gothic Book" w:hAnsi="Franklin Gothic Book"/>
+          <w:sz w:val="24"/>
+          <w:szCs w:val="24"/>
+          <w:highlight w:val="yellow"/>
+        </w:rPr>
+        <w:t>Stack</w:t>
+      </w:r>
+      <w:proofErr w:type="gramEnd"/>
+    </w:p>
+    <w:p>
+      <w:pPr>
+        <w:rPr>
+          <w:rFonts w:ascii="Franklin Gothic Book" w:hAnsi="Franklin Gothic Book"/>
+          <w:sz w:val="24"/>
+          <w:szCs w:val="24"/>
+        </w:rPr>
+      </w:pPr>
+      <w:r>
+        <w:rPr>
+          <w:rFonts w:ascii="Franklin Gothic Book" w:hAnsi="Franklin Gothic Book"/>
+          <w:sz w:val="24"/>
+          <w:szCs w:val="24"/>
+        </w:rPr>
+        <w:t xml:space="preserve">A </w:t>
+      </w:r>
+      <w:proofErr w:type="spellStart"/>
+      <w:r>
+        <w:rPr>
+          <w:rFonts w:ascii="Franklin Gothic Book" w:hAnsi="Franklin Gothic Book"/>
+          <w:sz w:val="24"/>
+          <w:szCs w:val="24"/>
+        </w:rPr>
+        <w:t>fullstack</w:t>
+      </w:r>
+      <w:proofErr w:type="spellEnd"/>
+      <w:r>
+        <w:rPr>
+          <w:rFonts w:ascii="Franklin Gothic Book" w:hAnsi="Franklin Gothic Book"/>
+          <w:sz w:val="24"/>
+          <w:szCs w:val="24"/>
+        </w:rPr>
+        <w:t xml:space="preserve"> developer needs to know all the phases</w:t>
+      </w:r>
+      <w:r>
+        <w:rPr>
+          <w:rFonts w:ascii="Franklin Gothic Book" w:hAnsi="Franklin Gothic Book"/>
+          <w:sz w:val="24"/>
+          <w:szCs w:val="24"/>
+        </w:rPr>
+        <w:t xml:space="preserve"> (developing, testing, deploying)</w:t>
+      </w:r>
+      <w:r>
+        <w:rPr>
+          <w:rFonts w:ascii="Franklin Gothic Book" w:hAnsi="Franklin Gothic Book"/>
+          <w:sz w:val="24"/>
+          <w:szCs w:val="24"/>
+        </w:rPr>
+        <w:t xml:space="preserve"> of the application development, full stack deals with </w:t>
+      </w:r>
+      <w:r>
+        <w:rPr>
+          <w:rFonts w:ascii="Franklin Gothic Book" w:hAnsi="Franklin Gothic Book"/>
+          <w:sz w:val="24"/>
+          <w:szCs w:val="24"/>
+        </w:rPr>
+        <w:t>two types of applications</w:t>
+      </w:r>
+    </w:p>
+    <w:p>
+      <w:pPr>
+        <w:pStyle w:val="ListParagraph"/>
+        <w:numPr>
+          <w:ilvl w:val="0"/>
+          <w:numId w:val="12"/>
+        </w:numPr>
+        <w:rPr>
+          <w:rFonts w:ascii="Franklin Gothic Book" w:hAnsi="Franklin Gothic Book"/>
+          <w:sz w:val="24"/>
+          <w:szCs w:val="24"/>
+        </w:rPr>
+      </w:pPr>
+      <w:r>
+        <w:rPr>
+          <w:rFonts w:ascii="Franklin Gothic Book" w:hAnsi="Franklin Gothic Book"/>
+          <w:sz w:val="24"/>
+          <w:szCs w:val="24"/>
+        </w:rPr>
+        <w:t>Front end applications</w:t>
+      </w:r>
+    </w:p>
+    <w:p>
+      <w:pPr>
+        <w:pStyle w:val="ListParagraph"/>
+        <w:numPr>
+          <w:ilvl w:val="0"/>
+          <w:numId w:val="12"/>
+        </w:numPr>
+        <w:rPr>
+          <w:rFonts w:ascii="Franklin Gothic Book" w:hAnsi="Franklin Gothic Book"/>
+          <w:sz w:val="24"/>
+          <w:szCs w:val="24"/>
+        </w:rPr>
+      </w:pPr>
+      <w:proofErr w:type="gramStart"/>
+      <w:r>
+        <w:rPr>
+          <w:rFonts w:ascii="Franklin Gothic Book" w:hAnsi="Franklin Gothic Book"/>
+          <w:sz w:val="24"/>
+          <w:szCs w:val="24"/>
+        </w:rPr>
+        <w:t>Back end</w:t>
+      </w:r>
+      <w:proofErr w:type="gramEnd"/>
+      <w:r>
+        <w:rPr>
+          <w:rFonts w:ascii="Franklin Gothic Book" w:hAnsi="Franklin Gothic Book"/>
+          <w:sz w:val="24"/>
+          <w:szCs w:val="24"/>
+        </w:rPr>
+        <w:t xml:space="preserve"> applications</w:t>
+      </w:r>
+    </w:p>
+    <w:p>
+      <w:pPr>
+        <w:rPr>
+          <w:rFonts w:ascii="Franklin Gothic Book" w:hAnsi="Franklin Gothic Book"/>
+          <w:sz w:val="24"/>
+          <w:szCs w:val="24"/>
+        </w:rPr>
+      </w:pPr>
+      <w:r>
+        <w:rPr>
+          <w:rFonts w:ascii="Franklin Gothic Book" w:hAnsi="Franklin Gothic Book"/>
+          <w:noProof/>
+          <w:sz w:val="24"/>
+          <w:szCs w:val="24"/>
+        </w:rPr>
+        <w:drawing>
+          <wp:inline distT="0" distB="0" distL="0" distR="0" wp14:anchorId="545D38CD" wp14:editId="7AB8ACB1">
+            <wp:extent cx="5731510" cy="3183890"/>
+            <wp:effectExtent l="0" t="0" r="2540" b="0"/>
+            <wp:docPr id="7" name="Picture 7"/>
+            <wp:cNvGraphicFramePr>
+              <a:graphicFrameLocks xmlns:a="http://schemas.openxmlformats.org/drawingml/2006/main" noChangeAspect="1"/>
+            </wp:cNvGraphicFramePr>
+            <a:graphic xmlns:a="http://schemas.openxmlformats.org/drawingml/2006/main">
+              <a:graphicData uri="http://schemas.openxmlformats.org/drawingml/2006/picture">
+                <pic:pic xmlns:pic="http://schemas.openxmlformats.org/drawingml/2006/picture">
+                  <pic:nvPicPr>
+                    <pic:cNvPr id="0" name="Picture 1"/>
+                    <pic:cNvPicPr>
+                      <a:picLocks noChangeAspect="1" noChangeArrowheads="1"/>
+                    </pic:cNvPicPr>
+                  </pic:nvPicPr>
+                  <pic:blipFill>
+                    <a:blip r:embed="rId11">
+                      <a:extLst>
+                        <a:ext uri="{28A0092B-C50C-407E-A947-70E740481C1C}">
+                          <a14:useLocalDpi xmlns:a14="http://schemas.microsoft.com/office/drawing/2010/main" val="0"/>
+                        </a:ext>
+                      </a:extLst>
+                    </a:blip>
+                    <a:srcRect/>
+                    <a:stretch>
+                      <a:fillRect/>
+                    </a:stretch>
+                  </pic:blipFill>
+                  <pic:spPr bwMode="auto">
+                    <a:xfrm>
+                      <a:off x="0" y="0"/>
+                      <a:ext cx="5731510" cy="3183890"/>
+                    </a:xfrm>
+                    <a:prstGeom prst="rect">
+                      <a:avLst/>
+                    </a:prstGeom>
+                    <a:noFill/>
+                    <a:ln>
+                      <a:noFill/>
+                    </a:ln>
+                  </pic:spPr>
+                </pic:pic>
+              </a:graphicData>
+            </a:graphic>
+          </wp:inline>
+        </w:drawing>
+      </w:r>
+    </w:p>
+    <w:p>
+      <w:pPr>
+        <w:rPr>
+          <w:rFonts w:ascii="Franklin Gothic Book" w:hAnsi="Franklin Gothic Book"/>
+          <w:sz w:val="24"/>
+          <w:szCs w:val="24"/>
+        </w:rPr>
+      </w:pPr>
+    </w:p>
+    <w:p>
+      <w:pPr>
+        <w:rPr>
+          <w:rFonts w:ascii="Franklin Gothic Book" w:hAnsi="Franklin Gothic Book"/>
+          <w:sz w:val="24"/>
+          <w:szCs w:val="24"/>
+        </w:rPr>
+      </w:pPr>
+    </w:p>
+    <w:p>
+      <w:pPr>
+        <w:rPr>
+          <w:rFonts w:ascii="Franklin Gothic Book" w:hAnsi="Franklin Gothic Book"/>
+          <w:sz w:val="24"/>
+          <w:szCs w:val="24"/>
+        </w:rPr>
+      </w:pPr>
+    </w:p>
+    <w:p>
+      <w:pPr>
+        <w:rPr>
+          <w:rFonts w:ascii="Franklin Gothic Book" w:hAnsi="Franklin Gothic Book"/>
+          <w:sz w:val="24"/>
+          <w:szCs w:val="24"/>
+        </w:rPr>
+      </w:pPr>
+    </w:p>
+    <w:p>
+      <w:pPr>
+        <w:rPr>
+          <w:rFonts w:ascii="Franklin Gothic Book" w:hAnsi="Franklin Gothic Book"/>
+          <w:sz w:val="24"/>
+          <w:szCs w:val="24"/>
+        </w:rPr>
+      </w:pPr>
+    </w:p>
+    <w:p>
+      <w:pPr>
+        <w:rPr>
+          <w:rFonts w:ascii="Franklin Gothic Book" w:hAnsi="Franklin Gothic Book"/>
+          <w:sz w:val="24"/>
+          <w:szCs w:val="24"/>
+        </w:rPr>
+      </w:pPr>
+      <w:r>
+        <w:rPr>
+          <w:rFonts w:ascii="Franklin Gothic Book" w:hAnsi="Franklin Gothic Book"/>
+          <w:sz w:val="24"/>
+          <w:szCs w:val="24"/>
+          <w:highlight w:val="yellow"/>
+        </w:rPr>
+        <w:t>Backend applications:</w:t>
+      </w:r>
+      <w:r>
+        <w:rPr>
+          <w:rFonts w:ascii="Franklin Gothic Book" w:hAnsi="Franklin Gothic Book"/>
+          <w:sz w:val="24"/>
+          <w:szCs w:val="24"/>
+        </w:rPr>
+        <w:t xml:space="preserve"> </w:t>
+      </w:r>
+    </w:p>
+    <w:p>
+      <w:pPr>
+        <w:rPr>
+          <w:rFonts w:ascii="Franklin Gothic Book" w:hAnsi="Franklin Gothic Book"/>
+          <w:sz w:val="24"/>
+          <w:szCs w:val="24"/>
+        </w:rPr>
+      </w:pPr>
+      <w:r>
+        <w:rPr>
+          <w:rFonts w:ascii="Franklin Gothic Book" w:hAnsi="Franklin Gothic Book"/>
+          <w:sz w:val="24"/>
+          <w:szCs w:val="24"/>
+        </w:rPr>
+        <w:t>These are the backend services which are available online to access from any kind of applications normally they are RESTful webserv</w:t>
+      </w:r>
+      <w:r>
+        <w:rPr>
+          <w:rFonts w:ascii="Franklin Gothic Book" w:hAnsi="Franklin Gothic Book"/>
+          <w:sz w:val="24"/>
+          <w:szCs w:val="24"/>
+        </w:rPr>
+        <w:t>ices, they will have database connectivity, business logics, data processing logics and so on</w:t>
+      </w:r>
+      <w:r>
+        <w:rPr>
+          <w:rFonts w:ascii="Franklin Gothic Book" w:hAnsi="Franklin Gothic Book"/>
+          <w:sz w:val="24"/>
+          <w:szCs w:val="24"/>
+        </w:rPr>
+        <w:t>.</w:t>
+      </w:r>
+    </w:p>
+    <w:p>
+      <w:pPr>
+        <w:rPr>
+          <w:rFonts w:ascii="Franklin Gothic Book" w:hAnsi="Franklin Gothic Book"/>
+          <w:sz w:val="24"/>
+          <w:szCs w:val="24"/>
+        </w:rPr>
+      </w:pPr>
+      <w:r>
+        <w:rPr>
+          <w:rFonts w:ascii="Franklin Gothic Book" w:hAnsi="Franklin Gothic Book"/>
+          <w:sz w:val="24"/>
+          <w:szCs w:val="24"/>
+        </w:rPr>
+        <w:t>Database logics will take care of performing operations on the database,</w:t>
+      </w:r>
+      <w:r>
+        <w:rPr>
+          <w:rFonts w:ascii="Franklin Gothic Book" w:hAnsi="Franklin Gothic Book"/>
+          <w:sz w:val="24"/>
+          <w:szCs w:val="24"/>
+        </w:rPr>
+        <w:t xml:space="preserve"> </w:t>
+      </w:r>
+      <w:r>
+        <w:rPr>
+          <w:rFonts w:ascii="Franklin Gothic Book" w:hAnsi="Franklin Gothic Book"/>
+          <w:sz w:val="24"/>
+          <w:szCs w:val="24"/>
+        </w:rPr>
+        <w:t xml:space="preserve">normally these operations are called as CRUD </w:t>
+      </w:r>
+      <w:proofErr w:type="gramStart"/>
+      <w:r>
+        <w:rPr>
+          <w:rFonts w:ascii="Franklin Gothic Book" w:hAnsi="Franklin Gothic Book"/>
+          <w:sz w:val="24"/>
+          <w:szCs w:val="24"/>
+        </w:rPr>
+        <w:t>operations(</w:t>
+      </w:r>
+      <w:proofErr w:type="gramEnd"/>
+      <w:r>
+        <w:rPr>
+          <w:rFonts w:ascii="Franklin Gothic Book" w:hAnsi="Franklin Gothic Book"/>
+          <w:sz w:val="24"/>
+          <w:szCs w:val="24"/>
+        </w:rPr>
+        <w:t>Create Retrieve Update Delete)</w:t>
+      </w:r>
+      <w:r>
+        <w:rPr>
+          <w:rFonts w:ascii="Franklin Gothic Book" w:hAnsi="Franklin Gothic Book"/>
+          <w:sz w:val="24"/>
+          <w:szCs w:val="24"/>
+        </w:rPr>
+        <w:t>, H</w:t>
+      </w:r>
+      <w:r>
+        <w:rPr>
+          <w:rFonts w:ascii="Franklin Gothic Book" w:hAnsi="Franklin Gothic Book"/>
+          <w:sz w:val="24"/>
+          <w:szCs w:val="24"/>
+        </w:rPr>
+        <w:t>owever business logics will take care of performing business specific actions</w:t>
+      </w:r>
+      <w:r>
+        <w:rPr>
+          <w:rFonts w:ascii="Franklin Gothic Book" w:hAnsi="Franklin Gothic Book"/>
+          <w:sz w:val="24"/>
+          <w:szCs w:val="24"/>
+        </w:rPr>
+        <w:t>.</w:t>
+      </w:r>
+      <w:r>
+        <w:rPr>
+          <w:rFonts w:ascii="Franklin Gothic Book" w:hAnsi="Franklin Gothic Book"/>
+          <w:sz w:val="24"/>
+          <w:szCs w:val="24"/>
+        </w:rPr>
+        <w:t xml:space="preserve"> </w:t>
+      </w:r>
+    </w:p>
+    <w:p>
+      <w:pPr>
+        <w:rPr>
+          <w:rFonts w:ascii="Franklin Gothic Book" w:hAnsi="Franklin Gothic Book"/>
+          <w:sz w:val="24"/>
+          <w:szCs w:val="24"/>
+        </w:rPr>
+      </w:pPr>
+      <w:r>
+        <w:rPr>
+          <w:rFonts w:ascii="Franklin Gothic Book" w:hAnsi="Franklin Gothic Book"/>
+          <w:sz w:val="24"/>
+          <w:szCs w:val="24"/>
+          <w:highlight w:val="yellow"/>
+        </w:rPr>
+        <w:t>Business logics:</w:t>
+      </w:r>
+    </w:p>
+    <w:p>
+      <w:pPr>
+        <w:rPr>
+          <w:rFonts w:ascii="Franklin Gothic Book" w:hAnsi="Franklin Gothic Book"/>
+          <w:sz w:val="24"/>
+          <w:szCs w:val="24"/>
+        </w:rPr>
+      </w:pPr>
+      <w:r>
+        <w:rPr>
+          <w:rFonts w:ascii="Franklin Gothic Book" w:hAnsi="Franklin Gothic Book"/>
+          <w:sz w:val="24"/>
+          <w:szCs w:val="24"/>
+        </w:rPr>
+        <w:t xml:space="preserve">These are the logics which are performed before database logics, like </w:t>
+      </w:r>
+    </w:p>
+    <w:p>
+      <w:pPr>
+        <w:pStyle w:val="ListParagraph"/>
+        <w:numPr>
+          <w:ilvl w:val="0"/>
+          <w:numId w:val="13"/>
+        </w:numPr>
+        <w:rPr>
+          <w:rFonts w:ascii="Franklin Gothic Book" w:hAnsi="Franklin Gothic Book"/>
+          <w:sz w:val="24"/>
+          <w:szCs w:val="24"/>
+        </w:rPr>
+      </w:pPr>
+      <w:r>
+        <w:rPr>
+          <w:rFonts w:ascii="Franklin Gothic Book" w:hAnsi="Franklin Gothic Book"/>
+          <w:sz w:val="24"/>
+          <w:szCs w:val="24"/>
+        </w:rPr>
+        <w:t>checking for balance before debiting the amount, else respond with insufficient amount</w:t>
+      </w:r>
+    </w:p>
+    <w:p>
+      <w:pPr>
+        <w:pStyle w:val="ListParagraph"/>
+        <w:numPr>
+          <w:ilvl w:val="0"/>
+          <w:numId w:val="13"/>
+        </w:numPr>
+        <w:rPr>
+          <w:rFonts w:ascii="Franklin Gothic Book" w:hAnsi="Franklin Gothic Book"/>
+          <w:sz w:val="24"/>
+          <w:szCs w:val="24"/>
+        </w:rPr>
+      </w:pPr>
+      <w:r>
+        <w:rPr>
+          <w:rFonts w:ascii="Franklin Gothic Book" w:hAnsi="Franklin Gothic Book"/>
+          <w:sz w:val="24"/>
+          <w:szCs w:val="24"/>
+        </w:rPr>
+        <w:t xml:space="preserve">Checking for ID card validity to process the user details </w:t>
+      </w:r>
+    </w:p>
+    <w:p>
+      <w:pPr>
+        <w:pStyle w:val="ListParagraph"/>
+        <w:numPr>
+          <w:ilvl w:val="0"/>
+          <w:numId w:val="13"/>
+        </w:numPr>
+        <w:rPr>
+          <w:rFonts w:ascii="Franklin Gothic Book" w:hAnsi="Franklin Gothic Book"/>
+          <w:sz w:val="24"/>
+          <w:szCs w:val="24"/>
+        </w:rPr>
+      </w:pPr>
+      <w:r>
+        <w:rPr>
+          <w:rFonts w:ascii="Franklin Gothic Book" w:hAnsi="Franklin Gothic Book"/>
+          <w:sz w:val="24"/>
+          <w:szCs w:val="24"/>
+        </w:rPr>
+        <w:lastRenderedPageBreak/>
+        <w:t xml:space="preserve">In Facebook you need to wait for 24 hours to again delete your account if in case previously you have deleted and </w:t>
+      </w:r>
+      <w:r>
+        <w:rPr>
+          <w:rFonts w:ascii="Franklin Gothic Book" w:hAnsi="Franklin Gothic Book"/>
+          <w:sz w:val="24"/>
+          <w:szCs w:val="24"/>
+        </w:rPr>
+        <w:t>cancelled it</w:t>
+      </w:r>
+      <w:r>
+        <w:rPr>
+          <w:rFonts w:ascii="Franklin Gothic Book" w:hAnsi="Franklin Gothic Book"/>
+          <w:sz w:val="24"/>
+          <w:szCs w:val="24"/>
+        </w:rPr>
+        <w:t xml:space="preserve">  </w:t>
+      </w:r>
+    </w:p>
+    <w:p>
+      <w:pPr>
+        <w:rPr>
+          <w:rFonts w:ascii="Franklin Gothic Book" w:hAnsi="Franklin Gothic Book"/>
+          <w:sz w:val="24"/>
+          <w:szCs w:val="24"/>
+        </w:rPr>
+      </w:pPr>
+    </w:p>
+    <w:p>
+      <w:pPr>
+        <w:rPr>
+          <w:rFonts w:ascii="Franklin Gothic Book" w:hAnsi="Franklin Gothic Book"/>
+          <w:sz w:val="24"/>
+          <w:szCs w:val="24"/>
+        </w:rPr>
+      </w:pPr>
+      <w:r>
+        <w:rPr>
+          <w:rFonts w:ascii="Franklin Gothic Book" w:hAnsi="Franklin Gothic Book"/>
+          <w:sz w:val="24"/>
+          <w:szCs w:val="24"/>
+        </w:rPr>
+        <w:t xml:space="preserve">When we follow MVC architecture you will keep in business logics &amp; database logics in model layer as </w:t>
+      </w:r>
+      <w:proofErr w:type="gramStart"/>
+      <w:r>
+        <w:rPr>
+          <w:rFonts w:ascii="Franklin Gothic Book" w:hAnsi="Franklin Gothic Book"/>
+          <w:sz w:val="24"/>
+          <w:szCs w:val="24"/>
+        </w:rPr>
+        <w:t>below:-</w:t>
+      </w:r>
+      <w:proofErr w:type="gramEnd"/>
+    </w:p>
+    <w:p>
+      <w:pPr>
+        <w:rPr>
+          <w:rFonts w:ascii="Franklin Gothic Book" w:hAnsi="Franklin Gothic Book"/>
+          <w:sz w:val="24"/>
+          <w:szCs w:val="24"/>
+        </w:rPr>
+      </w:pPr>
+      <w:r>
+        <w:rPr>
+          <w:rFonts w:ascii="Franklin Gothic Book" w:hAnsi="Franklin Gothic Book"/>
+          <w:noProof/>
+          <w:sz w:val="24"/>
+          <w:szCs w:val="24"/>
+        </w:rPr>
+        <w:drawing>
+          <wp:inline distT="0" distB="0" distL="0" distR="0" wp14:anchorId="3AAD6F88" wp14:editId="23096C87">
+            <wp:extent cx="5727700" cy="2999105"/>
+            <wp:effectExtent l="0" t="0" r="6350" b="0"/>
+            <wp:docPr id="8" name="Picture 8"/>
+            <wp:cNvGraphicFramePr>
+              <a:graphicFrameLocks xmlns:a="http://schemas.openxmlformats.org/drawingml/2006/main" noChangeAspect="1"/>
+            </wp:cNvGraphicFramePr>
+            <a:graphic xmlns:a="http://schemas.openxmlformats.org/drawingml/2006/main">
+              <a:graphicData uri="http://schemas.openxmlformats.org/drawingml/2006/picture">
+                <pic:pic xmlns:pic="http://schemas.openxmlformats.org/drawingml/2006/picture">
+                  <pic:nvPicPr>
+                    <pic:cNvPr id="0" name="Picture 2"/>
+                    <pic:cNvPicPr>
+                      <a:picLocks noChangeAspect="1" noChangeArrowheads="1"/>
+                    </pic:cNvPicPr>
+                  </pic:nvPicPr>
+                  <pic:blipFill>
+                    <a:blip r:embed="rId12">
+                      <a:extLst>
+                        <a:ext uri="{28A0092B-C50C-407E-A947-70E740481C1C}">
+                          <a14:useLocalDpi xmlns:a14="http://schemas.microsoft.com/office/drawing/2010/main" val="0"/>
+                        </a:ext>
+                      </a:extLst>
+                    </a:blip>
+                    <a:srcRect/>
+                    <a:stretch>
+                      <a:fillRect/>
+                    </a:stretch>
+                  </pic:blipFill>
+                  <pic:spPr bwMode="auto">
+                    <a:xfrm>
+                      <a:off x="0" y="0"/>
+                      <a:ext cx="5727700" cy="2999105"/>
+                    </a:xfrm>
+                    <a:prstGeom prst="rect">
+                      <a:avLst/>
+                    </a:prstGeom>
+                    <a:noFill/>
+                    <a:ln>
+                      <a:noFill/>
+                    </a:ln>
+                  </pic:spPr>
+                </pic:pic>
+              </a:graphicData>
+            </a:graphic>
+          </wp:inline>
+        </w:drawing>
+      </w:r>
+    </w:p>
+    <w:p>
+      <w:pPr>
+        <w:rPr>
+          <w:rFonts w:ascii="Franklin Gothic Book" w:hAnsi="Franklin Gothic Book"/>
+          <w:sz w:val="24"/>
+          <w:szCs w:val="24"/>
+        </w:rPr>
+      </w:pPr>
+      <w:r>
+        <w:rPr>
+          <w:rFonts w:ascii="Franklin Gothic Book" w:hAnsi="Franklin Gothic Book"/>
+          <w:sz w:val="24"/>
+          <w:szCs w:val="24"/>
+        </w:rPr>
+        <w:t>We have many technologies to implement the backend services like</w:t>
+      </w:r>
+    </w:p>
+    <w:p>
+      <w:pPr>
+        <w:pStyle w:val="ListParagraph"/>
+        <w:numPr>
+          <w:ilvl w:val="0"/>
+          <w:numId w:val="1"/>
+        </w:numPr>
+        <w:rPr>
+          <w:rFonts w:ascii="Franklin Gothic Book" w:hAnsi="Franklin Gothic Book"/>
+          <w:sz w:val="24"/>
+          <w:szCs w:val="24"/>
+        </w:rPr>
+      </w:pPr>
+      <w:r>
+        <w:rPr>
+          <w:rFonts w:ascii="Franklin Gothic Book" w:hAnsi="Franklin Gothic Book"/>
+          <w:sz w:val="24"/>
+          <w:szCs w:val="24"/>
+        </w:rPr>
+        <w:t>Java</w:t>
+      </w:r>
+    </w:p>
+    <w:p>
+      <w:pPr>
+        <w:pStyle w:val="ListParagraph"/>
+        <w:numPr>
+          <w:ilvl w:val="0"/>
+          <w:numId w:val="1"/>
+        </w:numPr>
+        <w:rPr>
+          <w:rFonts w:ascii="Franklin Gothic Book" w:hAnsi="Franklin Gothic Book"/>
+          <w:sz w:val="24"/>
+          <w:szCs w:val="24"/>
+        </w:rPr>
+      </w:pPr>
+      <w:r>
+        <w:rPr>
+          <w:rFonts w:ascii="Franklin Gothic Book" w:hAnsi="Franklin Gothic Book"/>
+          <w:sz w:val="24"/>
+          <w:szCs w:val="24"/>
+        </w:rPr>
+        <w:t>C#</w:t>
+      </w:r>
+    </w:p>
+    <w:p>
+      <w:pPr>
+        <w:pStyle w:val="ListParagraph"/>
+        <w:numPr>
+          <w:ilvl w:val="0"/>
+          <w:numId w:val="1"/>
+        </w:numPr>
+        <w:rPr>
+          <w:rFonts w:ascii="Franklin Gothic Book" w:hAnsi="Franklin Gothic Book"/>
+          <w:sz w:val="24"/>
+          <w:szCs w:val="24"/>
+        </w:rPr>
+      </w:pPr>
+      <w:r>
+        <w:rPr>
+          <w:rFonts w:ascii="Franklin Gothic Book" w:hAnsi="Franklin Gothic Book"/>
+          <w:sz w:val="24"/>
+          <w:szCs w:val="24"/>
+        </w:rPr>
+        <w:t>Python</w:t>
+      </w:r>
+    </w:p>
+    <w:p>
+      <w:pPr>
+        <w:pStyle w:val="ListParagraph"/>
+        <w:numPr>
+          <w:ilvl w:val="0"/>
+          <w:numId w:val="1"/>
+        </w:numPr>
+        <w:rPr>
+          <w:rFonts w:ascii="Franklin Gothic Book" w:hAnsi="Franklin Gothic Book"/>
+          <w:sz w:val="24"/>
+          <w:szCs w:val="24"/>
+        </w:rPr>
+      </w:pPr>
+      <w:r>
+        <w:rPr>
+          <w:rFonts w:ascii="Franklin Gothic Book" w:hAnsi="Franklin Gothic Book"/>
+          <w:sz w:val="24"/>
+          <w:szCs w:val="24"/>
+        </w:rPr>
+        <w:t>Javascript (node.js &amp; express.js)</w:t>
+      </w:r>
+    </w:p>
+    <w:p>
+      <w:pPr>
+        <w:rPr>
+          <w:rFonts w:ascii="Franklin Gothic Book" w:hAnsi="Franklin Gothic Book"/>
+          <w:sz w:val="24"/>
+          <w:szCs w:val="24"/>
+        </w:rPr>
+      </w:pPr>
+      <w:r>
+        <w:rPr>
+          <w:rFonts w:ascii="Franklin Gothic Book" w:hAnsi="Franklin Gothic Book"/>
+          <w:sz w:val="24"/>
+          <w:szCs w:val="24"/>
+          <w:highlight w:val="yellow"/>
+        </w:rPr>
+        <w:t>Front End applications:</w:t>
+      </w:r>
+    </w:p>
+    <w:p>
+      <w:pPr>
+        <w:rPr>
+          <w:rFonts w:ascii="Franklin Gothic Book" w:hAnsi="Franklin Gothic Book"/>
+          <w:sz w:val="24"/>
+          <w:szCs w:val="24"/>
+        </w:rPr>
+      </w:pPr>
+      <w:r>
+        <w:rPr>
+          <w:rFonts w:ascii="Franklin Gothic Book" w:hAnsi="Franklin Gothic Book"/>
+          <w:sz w:val="24"/>
+          <w:szCs w:val="24"/>
+        </w:rPr>
+        <w:t xml:space="preserve">These are the applications which </w:t>
+      </w:r>
+      <w:r>
+        <w:rPr>
+          <w:rFonts w:ascii="Franklin Gothic Book" w:hAnsi="Franklin Gothic Book"/>
+          <w:sz w:val="24"/>
+          <w:szCs w:val="24"/>
+        </w:rPr>
+        <w:t xml:space="preserve">can be run on different devices they </w:t>
+      </w:r>
+      <w:r>
+        <w:rPr>
+          <w:rFonts w:ascii="Franklin Gothic Book" w:hAnsi="Franklin Gothic Book"/>
+          <w:sz w:val="24"/>
+          <w:szCs w:val="24"/>
+        </w:rPr>
+        <w:t>will</w:t>
+      </w:r>
+      <w:r>
+        <w:rPr>
+          <w:rFonts w:ascii="Franklin Gothic Book" w:hAnsi="Franklin Gothic Book"/>
+          <w:sz w:val="24"/>
+          <w:szCs w:val="24"/>
+        </w:rPr>
+        <w:t xml:space="preserve"> have</w:t>
+      </w:r>
+      <w:r>
+        <w:rPr>
+          <w:rFonts w:ascii="Franklin Gothic Book" w:hAnsi="Franklin Gothic Book"/>
+          <w:sz w:val="24"/>
+          <w:szCs w:val="24"/>
+        </w:rPr>
+        <w:t xml:space="preserve"> only UI’s it could </w:t>
+      </w:r>
+      <w:r>
+        <w:rPr>
+          <w:rFonts w:ascii="Franklin Gothic Book" w:hAnsi="Franklin Gothic Book"/>
+          <w:sz w:val="24"/>
+          <w:szCs w:val="24"/>
+        </w:rPr>
+        <w:t xml:space="preserve">be </w:t>
+      </w:r>
+      <w:r>
+        <w:rPr>
+          <w:rFonts w:ascii="Franklin Gothic Book" w:hAnsi="Franklin Gothic Book"/>
+          <w:sz w:val="24"/>
+          <w:szCs w:val="24"/>
+        </w:rPr>
+        <w:t xml:space="preserve">Mobile, Web Browser, Different devices like </w:t>
+      </w:r>
+      <w:r>
+        <w:rPr>
+          <w:rFonts w:ascii="Franklin Gothic Book" w:hAnsi="Franklin Gothic Book"/>
+          <w:sz w:val="24"/>
+          <w:szCs w:val="24"/>
+        </w:rPr>
+        <w:t>W</w:t>
+      </w:r>
+      <w:r>
+        <w:rPr>
+          <w:rFonts w:ascii="Franklin Gothic Book" w:hAnsi="Franklin Gothic Book"/>
+          <w:sz w:val="24"/>
+          <w:szCs w:val="24"/>
+        </w:rPr>
+        <w:t>atch</w:t>
+      </w:r>
+      <w:r>
+        <w:rPr>
+          <w:rFonts w:ascii="Franklin Gothic Book" w:hAnsi="Franklin Gothic Book"/>
+          <w:sz w:val="24"/>
+          <w:szCs w:val="24"/>
+        </w:rPr>
+        <w:t>, VRH, GPS devices</w:t>
+      </w:r>
+      <w:r>
+        <w:rPr>
+          <w:rFonts w:ascii="Franklin Gothic Book" w:hAnsi="Franklin Gothic Book"/>
+          <w:sz w:val="24"/>
+          <w:szCs w:val="24"/>
+        </w:rPr>
+        <w:t>, swiping machines</w:t>
+      </w:r>
+      <w:r>
+        <w:rPr>
+          <w:rFonts w:ascii="Franklin Gothic Book" w:hAnsi="Franklin Gothic Book"/>
+          <w:sz w:val="24"/>
+          <w:szCs w:val="24"/>
+        </w:rPr>
+        <w:t>, they can be developed in various technologies like</w:t>
+      </w:r>
+    </w:p>
+    <w:p>
+      <w:pPr>
+        <w:pStyle w:val="ListParagraph"/>
+        <w:numPr>
+          <w:ilvl w:val="0"/>
+          <w:numId w:val="1"/>
+        </w:numPr>
+        <w:rPr>
+          <w:rFonts w:ascii="Franklin Gothic Book" w:hAnsi="Franklin Gothic Book"/>
+          <w:sz w:val="24"/>
+          <w:szCs w:val="24"/>
+        </w:rPr>
+      </w:pPr>
+      <w:r>
+        <w:rPr>
+          <w:rFonts w:ascii="Franklin Gothic Book" w:hAnsi="Franklin Gothic Book"/>
+          <w:sz w:val="24"/>
+          <w:szCs w:val="24"/>
+        </w:rPr>
+        <w:t>Java for android devices</w:t>
+      </w:r>
+    </w:p>
+    <w:p>
+      <w:pPr>
+        <w:pStyle w:val="ListParagraph"/>
+        <w:numPr>
+          <w:ilvl w:val="0"/>
+          <w:numId w:val="1"/>
+        </w:numPr>
+        <w:rPr>
+          <w:rFonts w:ascii="Franklin Gothic Book" w:hAnsi="Franklin Gothic Book"/>
+          <w:sz w:val="24"/>
+          <w:szCs w:val="24"/>
+        </w:rPr>
+      </w:pPr>
+      <w:r>
+        <w:rPr>
+          <w:rFonts w:ascii="Franklin Gothic Book" w:hAnsi="Franklin Gothic Book"/>
+          <w:sz w:val="24"/>
+          <w:szCs w:val="24"/>
+        </w:rPr>
+        <w:t>React.js for many mobile applications</w:t>
+      </w:r>
+    </w:p>
+    <w:p>
+      <w:pPr>
+        <w:pStyle w:val="ListParagraph"/>
+        <w:numPr>
+          <w:ilvl w:val="0"/>
+          <w:numId w:val="1"/>
+        </w:numPr>
+        <w:rPr>
+          <w:rFonts w:ascii="Franklin Gothic Book" w:hAnsi="Franklin Gothic Book"/>
+          <w:sz w:val="24"/>
+          <w:szCs w:val="24"/>
+        </w:rPr>
+      </w:pPr>
+      <w:r>
+        <w:rPr>
+          <w:rFonts w:ascii="Franklin Gothic Book" w:hAnsi="Franklin Gothic Book"/>
+          <w:sz w:val="24"/>
+          <w:szCs w:val="24"/>
+        </w:rPr>
+        <w:t>Angular Framework</w:t>
+      </w:r>
+    </w:p>
+    <w:p>
+      <w:pPr>
+        <w:pStyle w:val="ListParagraph"/>
+        <w:numPr>
+          <w:ilvl w:val="0"/>
+          <w:numId w:val="1"/>
+        </w:numPr>
+        <w:rPr>
+          <w:rFonts w:ascii="Franklin Gothic Book" w:hAnsi="Franklin Gothic Book"/>
+          <w:sz w:val="24"/>
+          <w:szCs w:val="24"/>
+        </w:rPr>
+      </w:pPr>
+      <w:r>
+        <w:rPr>
+          <w:rFonts w:ascii="Franklin Gothic Book" w:hAnsi="Franklin Gothic Book"/>
+          <w:sz w:val="24"/>
+          <w:szCs w:val="24"/>
+        </w:rPr>
+        <w:t>Ember.js</w:t>
+      </w:r>
+    </w:p>
+    <w:p>
+      <w:pPr>
+        <w:pStyle w:val="ListParagraph"/>
+        <w:numPr>
+          <w:ilvl w:val="0"/>
+          <w:numId w:val="1"/>
+        </w:numPr>
+        <w:rPr>
+          <w:rFonts w:ascii="Franklin Gothic Book" w:hAnsi="Franklin Gothic Book"/>
+          <w:sz w:val="24"/>
+          <w:szCs w:val="24"/>
+        </w:rPr>
+      </w:pPr>
+      <w:r>
+        <w:rPr>
+          <w:rFonts w:ascii="Franklin Gothic Book" w:hAnsi="Franklin Gothic Book"/>
+          <w:sz w:val="24"/>
+          <w:szCs w:val="24"/>
+        </w:rPr>
+        <w:t>Javascript</w:t>
+      </w:r>
+    </w:p>
+    <w:p>
+      <w:pPr>
+        <w:rPr>
+          <w:rFonts w:ascii="Franklin Gothic Book" w:hAnsi="Franklin Gothic Book"/>
+          <w:sz w:val="24"/>
+          <w:szCs w:val="24"/>
+        </w:rPr>
+      </w:pPr>
+    </w:p>
+    <w:p>
+      <w:pPr>
+        <w:rPr>
+          <w:rFonts w:ascii="Franklin Gothic Book" w:hAnsi="Franklin Gothic Book"/>
+          <w:sz w:val="24"/>
+          <w:szCs w:val="24"/>
+        </w:rPr>
+      </w:pPr>
+    </w:p>
     <w:sectPr>
       <w:pgSz w:w="11906" w:h="16838"/>
       <w:pgMar w:top="1440" w:right="1440" w:bottom="1440" w:left="1440" w:header="708" w:footer="708" w:gutter="0"/>
@@ -2782,6 +4241,95 @@
 <file path=word/numbering.xml><?xml version="1.0" encoding="utf-8"?>
 <w:numbering xmlns:wpc="http://schemas.microsoft.com/office/word/2010/wordprocessingCanvas" xmlns:cx="http://schemas.microsoft.com/office/drawing/2014/chartex" xmlns:cx1="http://schemas.microsoft.com/office/drawing/2015/9/8/chartex" xmlns:cx2="http://schemas.microsoft.com/office/drawing/2015/10/21/chartex" xmlns:cx3="http://schemas.microsoft.com/office/drawing/2016/5/9/chartex" xmlns:cx4="http://schemas.microsoft.com/office/drawing/2016/5/10/chartex" xmlns:cx5="http://schemas.microsoft.com/office/drawing/2016/5/11/chartex" xmlns:cx6="http://schemas.microsoft.com/office/drawing/2016/5/12/chartex" xmlns:cx7="http://schemas.microsoft.com/office/drawing/2016/5/13/chartex" xmlns:cx8="http://schemas.microsoft.com/office/drawing/2016/5/14/chartex" xmlns:mc="http://schemas.openxmlformats.org/markup-compatibility/2006" xmlns:aink="http://schemas.microsoft.com/office/drawing/2016/ink" xmlns:am3d="http://schemas.microsoft.com/office/drawing/2017/model3d" xmlns:o="urn:schemas-microsoft-com:office:office" xmlns:oel="http://schemas.microsoft.com/office/2019/extlst" xmlns:r="http://schemas.openxmlformats.org/officeDocument/2006/relationships" xmlns:m="http://schemas.openxmlformats.org/officeDocument/2006/math" xmlns:v="urn:schemas-microsoft-com:vml" xmlns:wp14="http://schemas.microsoft.com/office/word/2010/wordprocessingDrawing" xmlns:wp="http://schemas.openxmlformats.org/drawingml/2006/wordprocessingDrawing" xmlns:w10="urn:schemas-microsoft-com:office:word" xmlns:w="http://schemas.openxmlformats.org/wordprocessingml/2006/main" xmlns:w14="http://schemas.microsoft.com/office/word/2010/wordml" xmlns:w15="http://schemas.microsoft.com/office/word/2012/wordml" xmlns:w16cex="http://schemas.microsoft.com/office/word/2018/wordml/cex" xmlns:w16cid="http://schemas.microsoft.com/office/word/2016/wordml/cid" xmlns:w16="http://schemas.microsoft.com/office/word/2018/wordml" xmlns:w16sdtdh="http://schemas.microsoft.com/office/word/2020/wordml/sdtdatahash" xmlns:w16se="http://schemas.microsoft.com/office/word/2015/wordml/symex" xmlns:wpg="http://schemas.microsoft.com/office/word/2010/wordprocessingGroup" xmlns:wpi="http://schemas.microsoft.com/office/word/2010/wordprocessingInk" xmlns:wne="http://schemas.microsoft.com/office/word/2006/wordml" xmlns:wps="http://schemas.microsoft.com/office/word/2010/wordprocessingShape" mc:Ignorable="w14 w15 w16se w16cid w16 w16cex w16sdtdh wp14">
   <w:abstractNum w:abstractNumId="0" w15:restartNumberingAfterBreak="0">
+    <w:nsid w:val="0A0F2088"/>
+    <w:multiLevelType w:val="hybridMultilevel"/>
+    <w:tmpl w:val="8780B516"/>
+    <w:lvl w:ilvl="0" w:tplc="48C29924">
+      <w:start w:val="1"/>
+      <w:numFmt w:val="decimal"/>
+      <w:lvlText w:val="%1."/>
+      <w:lvlJc w:val="left"/>
+      <w:pPr>
+        <w:ind w:left="720" w:hanging="360"/>
+      </w:pPr>
+      <w:rPr>
+        <w:rFonts w:hint="default"/>
+      </w:rPr>
+    </w:lvl>
+    <w:lvl w:ilvl="1" w:tplc="40090019" w:tentative="1">
+      <w:start w:val="1"/>
+      <w:numFmt w:val="lowerLetter"/>
+      <w:lvlText w:val="%2."/>
+      <w:lvlJc w:val="left"/>
+      <w:pPr>
+        <w:ind w:left="1440" w:hanging="360"/>
+      </w:pPr>
+    </w:lvl>
+    <w:lvl w:ilvl="2" w:tplc="4009001B" w:tentative="1">
+      <w:start w:val="1"/>
+      <w:numFmt w:val="lowerRoman"/>
+      <w:lvlText w:val="%3."/>
+      <w:lvlJc w:val="right"/>
+      <w:pPr>
+        <w:ind w:left="2160" w:hanging="180"/>
+      </w:pPr>
+    </w:lvl>
+    <w:lvl w:ilvl="3" w:tplc="4009000F" w:tentative="1">
+      <w:start w:val="1"/>
+      <w:numFmt w:val="decimal"/>
+      <w:lvlText w:val="%4."/>
+      <w:lvlJc w:val="left"/>
+      <w:pPr>
+        <w:ind w:left="2880" w:hanging="360"/>
+      </w:pPr>
+    </w:lvl>
+    <w:lvl w:ilvl="4" w:tplc="40090019" w:tentative="1">
+      <w:start w:val="1"/>
+      <w:numFmt w:val="lowerLetter"/>
+      <w:lvlText w:val="%5."/>
+      <w:lvlJc w:val="left"/>
+      <w:pPr>
+        <w:ind w:left="3600" w:hanging="360"/>
+      </w:pPr>
+    </w:lvl>
+    <w:lvl w:ilvl="5" w:tplc="4009001B" w:tentative="1">
+      <w:start w:val="1"/>
+      <w:numFmt w:val="lowerRoman"/>
+      <w:lvlText w:val="%6."/>
+      <w:lvlJc w:val="right"/>
+      <w:pPr>
+        <w:ind w:left="4320" w:hanging="180"/>
+      </w:pPr>
+    </w:lvl>
+    <w:lvl w:ilvl="6" w:tplc="4009000F" w:tentative="1">
+      <w:start w:val="1"/>
+      <w:numFmt w:val="decimal"/>
+      <w:lvlText w:val="%7."/>
+      <w:lvlJc w:val="left"/>
+      <w:pPr>
+        <w:ind w:left="5040" w:hanging="360"/>
+      </w:pPr>
+    </w:lvl>
+    <w:lvl w:ilvl="7" w:tplc="40090019" w:tentative="1">
+      <w:start w:val="1"/>
+      <w:numFmt w:val="lowerLetter"/>
+      <w:lvlText w:val="%8."/>
+      <w:lvlJc w:val="left"/>
+      <w:pPr>
+        <w:ind w:left="5760" w:hanging="360"/>
+      </w:pPr>
+    </w:lvl>
+    <w:lvl w:ilvl="8" w:tplc="4009001B" w:tentative="1">
+      <w:start w:val="1"/>
+      <w:numFmt w:val="lowerRoman"/>
+      <w:lvlText w:val="%9."/>
+      <w:lvlJc w:val="right"/>
+      <w:pPr>
+        <w:ind w:left="6480" w:hanging="180"/>
+      </w:pPr>
+    </w:lvl>
+  </w:abstractNum>
+  <w:abstractNum w:abstractNumId="1" w15:restartNumberingAfterBreak="0">
     <w:nsid w:val="162D6EB7"/>
     <w:multiLevelType w:val="hybridMultilevel"/>
     <w:tmpl w:val="09F8F0AA"/>
@@ -2870,7 +4418,7 @@
       </w:pPr>
     </w:lvl>
   </w:abstractNum>
-  <w:abstractNum w:abstractNumId="1" w15:restartNumberingAfterBreak="0">
+  <w:abstractNum w:abstractNumId="2" w15:restartNumberingAfterBreak="0">
     <w:nsid w:val="18872DFA"/>
     <w:multiLevelType w:val="hybridMultilevel"/>
     <w:tmpl w:val="F8FC7318"/>
@@ -2982,7 +4530,7 @@
       </w:rPr>
     </w:lvl>
   </w:abstractNum>
-  <w:abstractNum w:abstractNumId="2" w15:restartNumberingAfterBreak="0">
+  <w:abstractNum w:abstractNumId="3" w15:restartNumberingAfterBreak="0">
     <w:nsid w:val="28BA2729"/>
     <w:multiLevelType w:val="hybridMultilevel"/>
     <w:tmpl w:val="DD0CA392"/>
@@ -3071,7 +4619,185 @@
       </w:pPr>
     </w:lvl>
   </w:abstractNum>
-  <w:abstractNum w:abstractNumId="3" w15:restartNumberingAfterBreak="0">
+  <w:abstractNum w:abstractNumId="4" w15:restartNumberingAfterBreak="0">
+    <w:nsid w:val="37F44EBB"/>
+    <w:multiLevelType w:val="hybridMultilevel"/>
+    <w:tmpl w:val="24F65458"/>
+    <w:lvl w:ilvl="0" w:tplc="2C505A14">
+      <w:start w:val="1"/>
+      <w:numFmt w:val="decimal"/>
+      <w:lvlText w:val="%1."/>
+      <w:lvlJc w:val="left"/>
+      <w:pPr>
+        <w:ind w:left="720" w:hanging="360"/>
+      </w:pPr>
+      <w:rPr>
+        <w:rFonts w:hint="default"/>
+      </w:rPr>
+    </w:lvl>
+    <w:lvl w:ilvl="1" w:tplc="40090019" w:tentative="1">
+      <w:start w:val="1"/>
+      <w:numFmt w:val="lowerLetter"/>
+      <w:lvlText w:val="%2."/>
+      <w:lvlJc w:val="left"/>
+      <w:pPr>
+        <w:ind w:left="1440" w:hanging="360"/>
+      </w:pPr>
+    </w:lvl>
+    <w:lvl w:ilvl="2" w:tplc="4009001B" w:tentative="1">
+      <w:start w:val="1"/>
+      <w:numFmt w:val="lowerRoman"/>
+      <w:lvlText w:val="%3."/>
+      <w:lvlJc w:val="right"/>
+      <w:pPr>
+        <w:ind w:left="2160" w:hanging="180"/>
+      </w:pPr>
+    </w:lvl>
+    <w:lvl w:ilvl="3" w:tplc="4009000F" w:tentative="1">
+      <w:start w:val="1"/>
+      <w:numFmt w:val="decimal"/>
+      <w:lvlText w:val="%4."/>
+      <w:lvlJc w:val="left"/>
+      <w:pPr>
+        <w:ind w:left="2880" w:hanging="360"/>
+      </w:pPr>
+    </w:lvl>
+    <w:lvl w:ilvl="4" w:tplc="40090019" w:tentative="1">
+      <w:start w:val="1"/>
+      <w:numFmt w:val="lowerLetter"/>
+      <w:lvlText w:val="%5."/>
+      <w:lvlJc w:val="left"/>
+      <w:pPr>
+        <w:ind w:left="3600" w:hanging="360"/>
+      </w:pPr>
+    </w:lvl>
+    <w:lvl w:ilvl="5" w:tplc="4009001B" w:tentative="1">
+      <w:start w:val="1"/>
+      <w:numFmt w:val="lowerRoman"/>
+      <w:lvlText w:val="%6."/>
+      <w:lvlJc w:val="right"/>
+      <w:pPr>
+        <w:ind w:left="4320" w:hanging="180"/>
+      </w:pPr>
+    </w:lvl>
+    <w:lvl w:ilvl="6" w:tplc="4009000F" w:tentative="1">
+      <w:start w:val="1"/>
+      <w:numFmt w:val="decimal"/>
+      <w:lvlText w:val="%7."/>
+      <w:lvlJc w:val="left"/>
+      <w:pPr>
+        <w:ind w:left="5040" w:hanging="360"/>
+      </w:pPr>
+    </w:lvl>
+    <w:lvl w:ilvl="7" w:tplc="40090019" w:tentative="1">
+      <w:start w:val="1"/>
+      <w:numFmt w:val="lowerLetter"/>
+      <w:lvlText w:val="%8."/>
+      <w:lvlJc w:val="left"/>
+      <w:pPr>
+        <w:ind w:left="5760" w:hanging="360"/>
+      </w:pPr>
+    </w:lvl>
+    <w:lvl w:ilvl="8" w:tplc="4009001B" w:tentative="1">
+      <w:start w:val="1"/>
+      <w:numFmt w:val="lowerRoman"/>
+      <w:lvlText w:val="%9."/>
+      <w:lvlJc w:val="right"/>
+      <w:pPr>
+        <w:ind w:left="6480" w:hanging="180"/>
+      </w:pPr>
+    </w:lvl>
+  </w:abstractNum>
+  <w:abstractNum w:abstractNumId="5" w15:restartNumberingAfterBreak="0">
+    <w:nsid w:val="44B34585"/>
+    <w:multiLevelType w:val="hybridMultilevel"/>
+    <w:tmpl w:val="B4327E70"/>
+    <w:lvl w:ilvl="0" w:tplc="F68A9D78">
+      <w:start w:val="1"/>
+      <w:numFmt w:val="decimal"/>
+      <w:lvlText w:val="%1."/>
+      <w:lvlJc w:val="left"/>
+      <w:pPr>
+        <w:ind w:left="720" w:hanging="360"/>
+      </w:pPr>
+      <w:rPr>
+        <w:rFonts w:hint="default"/>
+      </w:rPr>
+    </w:lvl>
+    <w:lvl w:ilvl="1" w:tplc="40090019" w:tentative="1">
+      <w:start w:val="1"/>
+      <w:numFmt w:val="lowerLetter"/>
+      <w:lvlText w:val="%2."/>
+      <w:lvlJc w:val="left"/>
+      <w:pPr>
+        <w:ind w:left="1440" w:hanging="360"/>
+      </w:pPr>
+    </w:lvl>
+    <w:lvl w:ilvl="2" w:tplc="4009001B" w:tentative="1">
+      <w:start w:val="1"/>
+      <w:numFmt w:val="lowerRoman"/>
+      <w:lvlText w:val="%3."/>
+      <w:lvlJc w:val="right"/>
+      <w:pPr>
+        <w:ind w:left="2160" w:hanging="180"/>
+      </w:pPr>
+    </w:lvl>
+    <w:lvl w:ilvl="3" w:tplc="4009000F" w:tentative="1">
+      <w:start w:val="1"/>
+      <w:numFmt w:val="decimal"/>
+      <w:lvlText w:val="%4."/>
+      <w:lvlJc w:val="left"/>
+      <w:pPr>
+        <w:ind w:left="2880" w:hanging="360"/>
+      </w:pPr>
+    </w:lvl>
+    <w:lvl w:ilvl="4" w:tplc="40090019" w:tentative="1">
+      <w:start w:val="1"/>
+      <w:numFmt w:val="lowerLetter"/>
+      <w:lvlText w:val="%5."/>
+      <w:lvlJc w:val="left"/>
+      <w:pPr>
+        <w:ind w:left="3600" w:hanging="360"/>
+      </w:pPr>
+    </w:lvl>
+    <w:lvl w:ilvl="5" w:tplc="4009001B" w:tentative="1">
+      <w:start w:val="1"/>
+      <w:numFmt w:val="lowerRoman"/>
+      <w:lvlText w:val="%6."/>
+      <w:lvlJc w:val="right"/>
+      <w:pPr>
+        <w:ind w:left="4320" w:hanging="180"/>
+      </w:pPr>
+    </w:lvl>
+    <w:lvl w:ilvl="6" w:tplc="4009000F" w:tentative="1">
+      <w:start w:val="1"/>
+      <w:numFmt w:val="decimal"/>
+      <w:lvlText w:val="%7."/>
+      <w:lvlJc w:val="left"/>
+      <w:pPr>
+        <w:ind w:left="5040" w:hanging="360"/>
+      </w:pPr>
+    </w:lvl>
+    <w:lvl w:ilvl="7" w:tplc="40090019" w:tentative="1">
+      <w:start w:val="1"/>
+      <w:numFmt w:val="lowerLetter"/>
+      <w:lvlText w:val="%8."/>
+      <w:lvlJc w:val="left"/>
+      <w:pPr>
+        <w:ind w:left="5760" w:hanging="360"/>
+      </w:pPr>
+    </w:lvl>
+    <w:lvl w:ilvl="8" w:tplc="4009001B" w:tentative="1">
+      <w:start w:val="1"/>
+      <w:numFmt w:val="lowerRoman"/>
+      <w:lvlText w:val="%9."/>
+      <w:lvlJc w:val="right"/>
+      <w:pPr>
+        <w:ind w:left="6480" w:hanging="180"/>
+      </w:pPr>
+    </w:lvl>
+  </w:abstractNum>
+  <w:abstractNum w:abstractNumId="6" w15:restartNumberingAfterBreak="0">
     <w:nsid w:val="59B12A03"/>
     <w:multiLevelType w:val="hybridMultilevel"/>
     <w:tmpl w:val="15ACE536"/>
@@ -3160,7 +4886,7 @@
       </w:pPr>
     </w:lvl>
   </w:abstractNum>
-  <w:abstractNum w:abstractNumId="4" w15:restartNumberingAfterBreak="0">
+  <w:abstractNum w:abstractNumId="7" w15:restartNumberingAfterBreak="0">
     <w:nsid w:val="5B2309DA"/>
     <w:multiLevelType w:val="hybridMultilevel"/>
     <w:tmpl w:val="5232A7FE"/>
@@ -3249,7 +4975,7 @@
       </w:pPr>
     </w:lvl>
   </w:abstractNum>
-  <w:abstractNum w:abstractNumId="5" w15:restartNumberingAfterBreak="0">
+  <w:abstractNum w:abstractNumId="8" w15:restartNumberingAfterBreak="0">
     <w:nsid w:val="68CB101C"/>
     <w:multiLevelType w:val="hybridMultilevel"/>
     <w:tmpl w:val="0FCE9B9E"/>
@@ -3338,7 +5064,7 @@
       </w:pPr>
     </w:lvl>
   </w:abstractNum>
-  <w:abstractNum w:abstractNumId="6" w15:restartNumberingAfterBreak="0">
+  <w:abstractNum w:abstractNumId="9" w15:restartNumberingAfterBreak="0">
     <w:nsid w:val="6D3B2C9A"/>
     <w:multiLevelType w:val="hybridMultilevel"/>
     <w:tmpl w:val="8796EB10"/>
@@ -3427,7 +5153,7 @@
       </w:pPr>
     </w:lvl>
   </w:abstractNum>
-  <w:abstractNum w:abstractNumId="7" w15:restartNumberingAfterBreak="0">
+  <w:abstractNum w:abstractNumId="10" w15:restartNumberingAfterBreak="0">
     <w:nsid w:val="75C256AB"/>
     <w:multiLevelType w:val="hybridMultilevel"/>
     <w:tmpl w:val="B50E6B64"/>
@@ -3516,7 +5242,7 @@
       </w:pPr>
     </w:lvl>
   </w:abstractNum>
-  <w:abstractNum w:abstractNumId="8" w15:restartNumberingAfterBreak="0">
+  <w:abstractNum w:abstractNumId="11" w15:restartNumberingAfterBreak="0">
     <w:nsid w:val="77A70ADF"/>
     <w:multiLevelType w:val="hybridMultilevel"/>
     <w:tmpl w:val="66B48A86"/>
@@ -3605,7 +5331,7 @@
       </w:pPr>
     </w:lvl>
   </w:abstractNum>
-  <w:abstractNum w:abstractNumId="9" w15:restartNumberingAfterBreak="0">
+  <w:abstractNum w:abstractNumId="12" w15:restartNumberingAfterBreak="0">
     <w:nsid w:val="77E14CDE"/>
     <w:multiLevelType w:val="hybridMultilevel"/>
     <w:tmpl w:val="3E887054"/>
@@ -3695,34 +5421,43 @@
     </w:lvl>
   </w:abstractNum>
   <w:num w:numId="1" w16cid:durableId="80413272">
+    <w:abstractNumId w:val="2"/>
+  </w:num>
+  <w:num w:numId="2" w16cid:durableId="1380976337">
+    <w:abstractNumId w:val="3"/>
+  </w:num>
+  <w:num w:numId="3" w16cid:durableId="997196694">
+    <w:abstractNumId w:val="11"/>
+  </w:num>
+  <w:num w:numId="4" w16cid:durableId="835415827">
+    <w:abstractNumId w:val="8"/>
+  </w:num>
+  <w:num w:numId="5" w16cid:durableId="1383552038">
+    <w:abstractNumId w:val="12"/>
+  </w:num>
+  <w:num w:numId="6" w16cid:durableId="1422289513">
+    <w:abstractNumId w:val="7"/>
+  </w:num>
+  <w:num w:numId="7" w16cid:durableId="756946722">
+    <w:abstractNumId w:val="10"/>
+  </w:num>
+  <w:num w:numId="8" w16cid:durableId="637419300">
+    <w:abstractNumId w:val="6"/>
+  </w:num>
+  <w:num w:numId="9" w16cid:durableId="872034253">
     <w:abstractNumId w:val="1"/>
   </w:num>
-  <w:num w:numId="2" w16cid:durableId="1380976337">
-    <w:abstractNumId w:val="2"/>
+  <w:num w:numId="10" w16cid:durableId="997881293">
+    <w:abstractNumId w:val="9"/>
   </w:num>
-  <w:num w:numId="3" w16cid:durableId="997196694">
-    <w:abstractNumId w:val="8"/>
+  <w:num w:numId="11" w16cid:durableId="1964069543">
+    <w:abstractNumId w:val="0"/>
   </w:num>
-  <w:num w:numId="4" w16cid:durableId="835415827">
+  <w:num w:numId="12" w16cid:durableId="1869561389">
     <w:abstractNumId w:val="5"/>
   </w:num>
-  <w:num w:numId="5" w16cid:durableId="1383552038">
-    <w:abstractNumId w:val="9"/>
-  </w:num>
-  <w:num w:numId="6" w16cid:durableId="1422289513">
+  <w:num w:numId="13" w16cid:durableId="232743759">
     <w:abstractNumId w:val="4"/>
-  </w:num>
-  <w:num w:numId="7" w16cid:durableId="756946722">
-    <w:abstractNumId w:val="7"/>
-  </w:num>
-  <w:num w:numId="8" w16cid:durableId="637419300">
-    <w:abstractNumId w:val="3"/>
-  </w:num>
-  <w:num w:numId="9" w16cid:durableId="872034253">
-    <w:abstractNumId w:val="0"/>
-  </w:num>
-  <w:num w:numId="10" w16cid:durableId="997881293">
-    <w:abstractNumId w:val="6"/>
   </w:num>
 </w:numbering>
 </file>

</xml_diff>

<commit_message>
learning about merge conflicts in GIT
</commit_message>
<xml_diff>
--- a/MERN Stack Notes.docx
+++ b/MERN Stack Notes.docx
@@ -9116,25 +9116,7 @@
           <w:sz w:val="24"/>
           <w:szCs w:val="24"/>
         </w:rPr>
-        <w:t xml:space="preserve">non </w:t>
-      </w:r>
-      <w:proofErr w:type="spellStart"/>
-      <w:r>
-        <w:rPr>
-          <w:rFonts w:ascii="Franklin Gothic Book" w:hAnsi="Franklin Gothic Book"/>
-          <w:sz w:val="24"/>
-          <w:szCs w:val="24"/>
-        </w:rPr>
-        <w:t>git</w:t>
-      </w:r>
-      <w:proofErr w:type="spellEnd"/>
-      <w:r>
-        <w:rPr>
-          <w:rFonts w:ascii="Franklin Gothic Book" w:hAnsi="Franklin Gothic Book"/>
-          <w:sz w:val="24"/>
-          <w:szCs w:val="24"/>
-        </w:rPr>
-        <w:t xml:space="preserve"> repository just type git status and it must output you are not inside a git repository, if git status shows some output like files tracked, files untracked then you are inside git repository so you must not create another repository here.</w:t>
+        <w:t>non git repository just type git status and it must output you are not inside a git repository, if git status shows some output like files tracked, files untracked then you are inside git repository so you must not create another repository here.</w:t>
       </w:r>
     </w:p>
     <w:p>
@@ -10667,6 +10649,2918 @@
           <w:szCs w:val="24"/>
         </w:rPr>
       </w:pPr>
+    </w:p>
+    <w:p>
+      <w:pPr>
+        <w:rPr>
+          <w:rFonts w:ascii="Franklin Gothic Book" w:hAnsi="Franklin Gothic Book"/>
+          <w:sz w:val="24"/>
+          <w:szCs w:val="24"/>
+        </w:rPr>
+      </w:pPr>
+      <w:r>
+        <w:rPr>
+          <w:rFonts w:ascii="Franklin Gothic Book" w:hAnsi="Franklin Gothic Book"/>
+          <w:sz w:val="24"/>
+          <w:szCs w:val="24"/>
+          <w:highlight w:val="yellow"/>
+        </w:rPr>
+        <w:t>Working with the GIT when multiple users have conflicts with the history</w:t>
+      </w:r>
+    </w:p>
+    <w:p>
+      <w:pPr>
+        <w:rPr>
+          <w:rFonts w:ascii="Franklin Gothic Book" w:hAnsi="Franklin Gothic Book"/>
+          <w:sz w:val="24"/>
+          <w:szCs w:val="24"/>
+        </w:rPr>
+      </w:pPr>
+      <w:r>
+        <w:rPr>
+          <w:rFonts w:ascii="Franklin Gothic Book" w:hAnsi="Franklin Gothic Book"/>
+          <w:sz w:val="24"/>
+          <w:szCs w:val="24"/>
+        </w:rPr>
+        <w:t xml:space="preserve">We can create 2 folders </w:t>
+      </w:r>
+      <w:proofErr w:type="gramStart"/>
+      <w:r>
+        <w:rPr>
+          <w:rFonts w:ascii="Franklin Gothic Book" w:hAnsi="Franklin Gothic Book"/>
+          <w:sz w:val="24"/>
+          <w:szCs w:val="24"/>
+        </w:rPr>
+        <w:t>and in each folder</w:t>
+      </w:r>
+      <w:proofErr w:type="gramEnd"/>
+      <w:r>
+        <w:rPr>
+          <w:rFonts w:ascii="Franklin Gothic Book" w:hAnsi="Franklin Gothic Book"/>
+          <w:sz w:val="24"/>
+          <w:szCs w:val="24"/>
+        </w:rPr>
+        <w:t xml:space="preserve"> the same remote repository can be cloned so that each folder can act as independent local repository like independent user.</w:t>
+      </w:r>
+    </w:p>
+    <w:p>
+      <w:pPr>
+        <w:rPr>
+          <w:rFonts w:ascii="Franklin Gothic Book" w:hAnsi="Franklin Gothic Book"/>
+          <w:sz w:val="24"/>
+          <w:szCs w:val="24"/>
+        </w:rPr>
+      </w:pPr>
+      <w:r>
+        <w:rPr>
+          <w:rFonts w:ascii="Franklin Gothic Book" w:hAnsi="Franklin Gothic Book"/>
+          <w:noProof/>
+          <w:sz w:val="24"/>
+          <w:szCs w:val="24"/>
+        </w:rPr>
+        <w:lastRenderedPageBreak/>
+        <w:drawing>
+          <wp:inline distT="0" distB="0" distL="0" distR="0" wp14:anchorId="1406A7D2" wp14:editId="79017500">
+            <wp:extent cx="5731510" cy="3729990"/>
+            <wp:effectExtent l="0" t="0" r="2540" b="3810"/>
+            <wp:docPr id="27" name="Picture 27"/>
+            <wp:cNvGraphicFramePr>
+              <a:graphicFrameLocks xmlns:a="http://schemas.openxmlformats.org/drawingml/2006/main" noChangeAspect="1"/>
+            </wp:cNvGraphicFramePr>
+            <a:graphic xmlns:a="http://schemas.openxmlformats.org/drawingml/2006/main">
+              <a:graphicData uri="http://schemas.openxmlformats.org/drawingml/2006/picture">
+                <pic:pic xmlns:pic="http://schemas.openxmlformats.org/drawingml/2006/picture">
+                  <pic:nvPicPr>
+                    <pic:cNvPr id="0" name="Picture 1"/>
+                    <pic:cNvPicPr>
+                      <a:picLocks noChangeAspect="1" noChangeArrowheads="1"/>
+                    </pic:cNvPicPr>
+                  </pic:nvPicPr>
+                  <pic:blipFill>
+                    <a:blip r:embed="rId32">
+                      <a:extLst>
+                        <a:ext uri="{28A0092B-C50C-407E-A947-70E740481C1C}">
+                          <a14:useLocalDpi xmlns:a14="http://schemas.microsoft.com/office/drawing/2010/main" val="0"/>
+                        </a:ext>
+                      </a:extLst>
+                    </a:blip>
+                    <a:srcRect/>
+                    <a:stretch>
+                      <a:fillRect/>
+                    </a:stretch>
+                  </pic:blipFill>
+                  <pic:spPr bwMode="auto">
+                    <a:xfrm>
+                      <a:off x="0" y="0"/>
+                      <a:ext cx="5731510" cy="3729990"/>
+                    </a:xfrm>
+                    <a:prstGeom prst="rect">
+                      <a:avLst/>
+                    </a:prstGeom>
+                    <a:noFill/>
+                    <a:ln>
+                      <a:noFill/>
+                    </a:ln>
+                  </pic:spPr>
+                </pic:pic>
+              </a:graphicData>
+            </a:graphic>
+          </wp:inline>
+        </w:drawing>
+      </w:r>
+    </w:p>
+    <w:p>
+      <w:pPr>
+        <w:rPr>
+          <w:rFonts w:ascii="Franklin Gothic Book" w:hAnsi="Franklin Gothic Book"/>
+          <w:sz w:val="24"/>
+          <w:szCs w:val="24"/>
+        </w:rPr>
+      </w:pPr>
+      <w:r>
+        <w:rPr>
+          <w:rFonts w:ascii="Franklin Gothic Book" w:hAnsi="Franklin Gothic Book"/>
+          <w:sz w:val="24"/>
+          <w:szCs w:val="24"/>
+          <w:highlight w:val="yellow"/>
+        </w:rPr>
+        <w:t>Create 2 directories with the name dev1 &amp; dev2</w:t>
+      </w:r>
+    </w:p>
+    <w:p>
+      <w:pPr>
+        <w:rPr>
+          <w:rFonts w:ascii="Franklin Gothic Book" w:hAnsi="Franklin Gothic Book"/>
+          <w:sz w:val="24"/>
+          <w:szCs w:val="24"/>
+        </w:rPr>
+      </w:pPr>
+      <w:r>
+        <w:rPr>
+          <w:rFonts w:ascii="Franklin Gothic Book" w:hAnsi="Franklin Gothic Book"/>
+          <w:noProof/>
+          <w:sz w:val="24"/>
+          <w:szCs w:val="24"/>
+        </w:rPr>
+        <w:drawing>
+          <wp:inline distT="0" distB="0" distL="0" distR="0" wp14:anchorId="759D3883" wp14:editId="6E301624">
+            <wp:extent cx="5731510" cy="2001520"/>
+            <wp:effectExtent l="0" t="0" r="2540" b="0"/>
+            <wp:docPr id="28" name="Picture 28"/>
+            <wp:cNvGraphicFramePr>
+              <a:graphicFrameLocks xmlns:a="http://schemas.openxmlformats.org/drawingml/2006/main" noChangeAspect="1"/>
+            </wp:cNvGraphicFramePr>
+            <a:graphic xmlns:a="http://schemas.openxmlformats.org/drawingml/2006/main">
+              <a:graphicData uri="http://schemas.openxmlformats.org/drawingml/2006/picture">
+                <pic:pic xmlns:pic="http://schemas.openxmlformats.org/drawingml/2006/picture">
+                  <pic:nvPicPr>
+                    <pic:cNvPr id="0" name="Picture 2"/>
+                    <pic:cNvPicPr>
+                      <a:picLocks noChangeAspect="1" noChangeArrowheads="1"/>
+                    </pic:cNvPicPr>
+                  </pic:nvPicPr>
+                  <pic:blipFill>
+                    <a:blip r:embed="rId33">
+                      <a:extLst>
+                        <a:ext uri="{28A0092B-C50C-407E-A947-70E740481C1C}">
+                          <a14:useLocalDpi xmlns:a14="http://schemas.microsoft.com/office/drawing/2010/main" val="0"/>
+                        </a:ext>
+                      </a:extLst>
+                    </a:blip>
+                    <a:srcRect/>
+                    <a:stretch>
+                      <a:fillRect/>
+                    </a:stretch>
+                  </pic:blipFill>
+                  <pic:spPr bwMode="auto">
+                    <a:xfrm>
+                      <a:off x="0" y="0"/>
+                      <a:ext cx="5731510" cy="2001520"/>
+                    </a:xfrm>
+                    <a:prstGeom prst="rect">
+                      <a:avLst/>
+                    </a:prstGeom>
+                    <a:noFill/>
+                    <a:ln>
+                      <a:noFill/>
+                    </a:ln>
+                  </pic:spPr>
+                </pic:pic>
+              </a:graphicData>
+            </a:graphic>
+          </wp:inline>
+        </w:drawing>
+      </w:r>
+    </w:p>
+    <w:p>
+      <w:pPr>
+        <w:rPr>
+          <w:rFonts w:ascii="Franklin Gothic Book" w:hAnsi="Franklin Gothic Book"/>
+          <w:sz w:val="24"/>
+          <w:szCs w:val="24"/>
+        </w:rPr>
+      </w:pPr>
+      <w:r>
+        <w:rPr>
+          <w:rFonts w:ascii="Franklin Gothic Book" w:hAnsi="Franklin Gothic Book"/>
+          <w:sz w:val="24"/>
+          <w:szCs w:val="24"/>
+          <w:highlight w:val="yellow"/>
+        </w:rPr>
+        <w:t xml:space="preserve">In each directory clone the same repository and navigate to each </w:t>
+      </w:r>
+      <w:proofErr w:type="gramStart"/>
+      <w:r>
+        <w:rPr>
+          <w:rFonts w:ascii="Franklin Gothic Book" w:hAnsi="Franklin Gothic Book"/>
+          <w:sz w:val="24"/>
+          <w:szCs w:val="24"/>
+          <w:highlight w:val="yellow"/>
+        </w:rPr>
+        <w:t>repositories</w:t>
+      </w:r>
+      <w:proofErr w:type="gramEnd"/>
+      <w:r>
+        <w:rPr>
+          <w:rFonts w:ascii="Franklin Gothic Book" w:hAnsi="Franklin Gothic Book"/>
+          <w:sz w:val="24"/>
+          <w:szCs w:val="24"/>
+        </w:rPr>
+        <w:t xml:space="preserve"> </w:t>
+      </w:r>
+    </w:p>
+    <w:p>
+      <w:pPr>
+        <w:rPr>
+          <w:rFonts w:ascii="Franklin Gothic Book" w:hAnsi="Franklin Gothic Book"/>
+          <w:sz w:val="24"/>
+          <w:szCs w:val="24"/>
+        </w:rPr>
+      </w:pPr>
+      <w:r>
+        <w:rPr>
+          <w:rFonts w:ascii="Franklin Gothic Book" w:hAnsi="Franklin Gothic Book"/>
+          <w:noProof/>
+          <w:sz w:val="24"/>
+          <w:szCs w:val="24"/>
+        </w:rPr>
+        <w:drawing>
+          <wp:inline distT="0" distB="0" distL="0" distR="0" wp14:anchorId="11992B9E" wp14:editId="3389138B">
+            <wp:extent cx="5720715" cy="1645920"/>
+            <wp:effectExtent l="0" t="0" r="0" b="0"/>
+            <wp:docPr id="29" name="Picture 29"/>
+            <wp:cNvGraphicFramePr>
+              <a:graphicFrameLocks xmlns:a="http://schemas.openxmlformats.org/drawingml/2006/main" noChangeAspect="1"/>
+            </wp:cNvGraphicFramePr>
+            <a:graphic xmlns:a="http://schemas.openxmlformats.org/drawingml/2006/main">
+              <a:graphicData uri="http://schemas.openxmlformats.org/drawingml/2006/picture">
+                <pic:pic xmlns:pic="http://schemas.openxmlformats.org/drawingml/2006/picture">
+                  <pic:nvPicPr>
+                    <pic:cNvPr id="0" name="Picture 3"/>
+                    <pic:cNvPicPr>
+                      <a:picLocks noChangeAspect="1" noChangeArrowheads="1"/>
+                    </pic:cNvPicPr>
+                  </pic:nvPicPr>
+                  <pic:blipFill>
+                    <a:blip r:embed="rId34">
+                      <a:extLst>
+                        <a:ext uri="{28A0092B-C50C-407E-A947-70E740481C1C}">
+                          <a14:useLocalDpi xmlns:a14="http://schemas.microsoft.com/office/drawing/2010/main" val="0"/>
+                        </a:ext>
+                      </a:extLst>
+                    </a:blip>
+                    <a:srcRect/>
+                    <a:stretch>
+                      <a:fillRect/>
+                    </a:stretch>
+                  </pic:blipFill>
+                  <pic:spPr bwMode="auto">
+                    <a:xfrm>
+                      <a:off x="0" y="0"/>
+                      <a:ext cx="5720715" cy="1645920"/>
+                    </a:xfrm>
+                    <a:prstGeom prst="rect">
+                      <a:avLst/>
+                    </a:prstGeom>
+                    <a:noFill/>
+                    <a:ln>
+                      <a:noFill/>
+                    </a:ln>
+                  </pic:spPr>
+                </pic:pic>
+              </a:graphicData>
+            </a:graphic>
+          </wp:inline>
+        </w:drawing>
+      </w:r>
+    </w:p>
+    <w:p>
+      <w:pPr>
+        <w:rPr>
+          <w:rFonts w:ascii="Franklin Gothic Book" w:hAnsi="Franklin Gothic Book"/>
+          <w:sz w:val="24"/>
+          <w:szCs w:val="24"/>
+        </w:rPr>
+      </w:pPr>
+      <w:r>
+        <w:rPr>
+          <w:rFonts w:ascii="Franklin Gothic Book" w:hAnsi="Franklin Gothic Book"/>
+          <w:sz w:val="24"/>
+          <w:szCs w:val="24"/>
+        </w:rPr>
+        <w:t>As we know that we must not work in the master branch to make any changes we need to create a feature branch and push the same to the remote</w:t>
+      </w:r>
+    </w:p>
+    <w:p>
+      <w:pPr>
+        <w:rPr>
+          <w:rFonts w:ascii="Franklin Gothic Book" w:hAnsi="Franklin Gothic Book"/>
+          <w:sz w:val="24"/>
+          <w:szCs w:val="24"/>
+        </w:rPr>
+      </w:pPr>
+      <w:r>
+        <w:rPr>
+          <w:rFonts w:ascii="Franklin Gothic Book" w:hAnsi="Franklin Gothic Book"/>
+          <w:sz w:val="24"/>
+          <w:szCs w:val="24"/>
+        </w:rPr>
+        <w:lastRenderedPageBreak/>
+        <w:t>In Dev1 &amp; Dev2 the versions are same, but now we can make changes to the same file in each directory</w:t>
+      </w:r>
+    </w:p>
+    <w:p>
+      <w:pPr>
+        <w:rPr>
+          <w:rFonts w:ascii="Franklin Gothic Book" w:hAnsi="Franklin Gothic Book"/>
+          <w:sz w:val="24"/>
+          <w:szCs w:val="24"/>
+        </w:rPr>
+      </w:pPr>
+      <w:r>
+        <w:rPr>
+          <w:rFonts w:ascii="Franklin Gothic Book" w:hAnsi="Franklin Gothic Book"/>
+          <w:sz w:val="24"/>
+          <w:szCs w:val="24"/>
+          <w:highlight w:val="yellow"/>
+        </w:rPr>
+        <w:t>Create a new branch in Dev1 and edit hello.txt</w:t>
+      </w:r>
+    </w:p>
+    <w:p>
+      <w:pPr>
+        <w:rPr>
+          <w:rFonts w:ascii="Franklin Gothic Book" w:hAnsi="Franklin Gothic Book"/>
+          <w:sz w:val="24"/>
+          <w:szCs w:val="24"/>
+        </w:rPr>
+      </w:pPr>
+      <w:r>
+        <w:rPr>
+          <w:rFonts w:ascii="Franklin Gothic Book" w:hAnsi="Franklin Gothic Book"/>
+          <w:noProof/>
+          <w:sz w:val="24"/>
+          <w:szCs w:val="24"/>
+        </w:rPr>
+        <w:drawing>
+          <wp:inline distT="0" distB="0" distL="0" distR="0" wp14:anchorId="358A466D" wp14:editId="03A9F4E5">
+            <wp:extent cx="5515610" cy="5340350"/>
+            <wp:effectExtent l="0" t="0" r="8890" b="0"/>
+            <wp:docPr id="30" name="Picture 30"/>
+            <wp:cNvGraphicFramePr>
+              <a:graphicFrameLocks xmlns:a="http://schemas.openxmlformats.org/drawingml/2006/main" noChangeAspect="1"/>
+            </wp:cNvGraphicFramePr>
+            <a:graphic xmlns:a="http://schemas.openxmlformats.org/drawingml/2006/main">
+              <a:graphicData uri="http://schemas.openxmlformats.org/drawingml/2006/picture">
+                <pic:pic xmlns:pic="http://schemas.openxmlformats.org/drawingml/2006/picture">
+                  <pic:nvPicPr>
+                    <pic:cNvPr id="0" name="Picture 4"/>
+                    <pic:cNvPicPr>
+                      <a:picLocks noChangeAspect="1" noChangeArrowheads="1"/>
+                    </pic:cNvPicPr>
+                  </pic:nvPicPr>
+                  <pic:blipFill>
+                    <a:blip r:embed="rId35">
+                      <a:extLst>
+                        <a:ext uri="{28A0092B-C50C-407E-A947-70E740481C1C}">
+                          <a14:useLocalDpi xmlns:a14="http://schemas.microsoft.com/office/drawing/2010/main" val="0"/>
+                        </a:ext>
+                      </a:extLst>
+                    </a:blip>
+                    <a:srcRect/>
+                    <a:stretch>
+                      <a:fillRect/>
+                    </a:stretch>
+                  </pic:blipFill>
+                  <pic:spPr bwMode="auto">
+                    <a:xfrm>
+                      <a:off x="0" y="0"/>
+                      <a:ext cx="5515610" cy="5340350"/>
+                    </a:xfrm>
+                    <a:prstGeom prst="rect">
+                      <a:avLst/>
+                    </a:prstGeom>
+                    <a:noFill/>
+                    <a:ln>
+                      <a:noFill/>
+                    </a:ln>
+                  </pic:spPr>
+                </pic:pic>
+              </a:graphicData>
+            </a:graphic>
+          </wp:inline>
+        </w:drawing>
+      </w:r>
+    </w:p>
+    <w:p>
+      <w:pPr>
+        <w:rPr>
+          <w:rFonts w:ascii="Franklin Gothic Book" w:hAnsi="Franklin Gothic Book"/>
+          <w:sz w:val="24"/>
+          <w:szCs w:val="24"/>
+        </w:rPr>
+      </w:pPr>
+      <w:r>
+        <w:rPr>
+          <w:rFonts w:ascii="Franklin Gothic Book" w:hAnsi="Franklin Gothic Book"/>
+          <w:sz w:val="24"/>
+          <w:szCs w:val="24"/>
+          <w:highlight w:val="yellow"/>
+        </w:rPr>
+        <w:t>We must see the pull request in the remote server i.e., Git Hub</w:t>
+      </w:r>
+    </w:p>
+    <w:p>
+      <w:pPr>
+        <w:rPr>
+          <w:rFonts w:ascii="Franklin Gothic Book" w:hAnsi="Franklin Gothic Book"/>
+          <w:sz w:val="24"/>
+          <w:szCs w:val="24"/>
+        </w:rPr>
+      </w:pPr>
+      <w:r>
+        <w:rPr>
+          <w:rFonts w:ascii="Franklin Gothic Book" w:hAnsi="Franklin Gothic Book"/>
+          <w:noProof/>
+          <w:sz w:val="24"/>
+          <w:szCs w:val="24"/>
+        </w:rPr>
+        <w:lastRenderedPageBreak/>
+        <w:drawing>
+          <wp:inline distT="0" distB="0" distL="0" distR="0" wp14:anchorId="1CC2639A" wp14:editId="3818E023">
+            <wp:extent cx="5727700" cy="3372485"/>
+            <wp:effectExtent l="0" t="0" r="6350" b="0"/>
+            <wp:docPr id="31" name="Picture 31"/>
+            <wp:cNvGraphicFramePr>
+              <a:graphicFrameLocks xmlns:a="http://schemas.openxmlformats.org/drawingml/2006/main" noChangeAspect="1"/>
+            </wp:cNvGraphicFramePr>
+            <a:graphic xmlns:a="http://schemas.openxmlformats.org/drawingml/2006/main">
+              <a:graphicData uri="http://schemas.openxmlformats.org/drawingml/2006/picture">
+                <pic:pic xmlns:pic="http://schemas.openxmlformats.org/drawingml/2006/picture">
+                  <pic:nvPicPr>
+                    <pic:cNvPr id="0" name="Picture 5"/>
+                    <pic:cNvPicPr>
+                      <a:picLocks noChangeAspect="1" noChangeArrowheads="1"/>
+                    </pic:cNvPicPr>
+                  </pic:nvPicPr>
+                  <pic:blipFill>
+                    <a:blip r:embed="rId36">
+                      <a:extLst>
+                        <a:ext uri="{28A0092B-C50C-407E-A947-70E740481C1C}">
+                          <a14:useLocalDpi xmlns:a14="http://schemas.microsoft.com/office/drawing/2010/main" val="0"/>
+                        </a:ext>
+                      </a:extLst>
+                    </a:blip>
+                    <a:srcRect/>
+                    <a:stretch>
+                      <a:fillRect/>
+                    </a:stretch>
+                  </pic:blipFill>
+                  <pic:spPr bwMode="auto">
+                    <a:xfrm>
+                      <a:off x="0" y="0"/>
+                      <a:ext cx="5727700" cy="3372485"/>
+                    </a:xfrm>
+                    <a:prstGeom prst="rect">
+                      <a:avLst/>
+                    </a:prstGeom>
+                    <a:noFill/>
+                    <a:ln>
+                      <a:noFill/>
+                    </a:ln>
+                  </pic:spPr>
+                </pic:pic>
+              </a:graphicData>
+            </a:graphic>
+          </wp:inline>
+        </w:drawing>
+      </w:r>
+    </w:p>
+    <w:p>
+      <w:pPr>
+        <w:rPr>
+          <w:rFonts w:ascii="Franklin Gothic Book" w:hAnsi="Franklin Gothic Book"/>
+          <w:sz w:val="24"/>
+          <w:szCs w:val="24"/>
+        </w:rPr>
+      </w:pPr>
+      <w:r>
+        <w:rPr>
+          <w:rFonts w:ascii="Franklin Gothic Book" w:hAnsi="Franklin Gothic Book"/>
+          <w:sz w:val="24"/>
+          <w:szCs w:val="24"/>
+          <w:highlight w:val="yellow"/>
+        </w:rPr>
+        <w:t>You can click on Compare &amp; pull request</w:t>
+      </w:r>
+    </w:p>
+    <w:p>
+      <w:pPr>
+        <w:rPr>
+          <w:rFonts w:ascii="Franklin Gothic Book" w:hAnsi="Franklin Gothic Book"/>
+          <w:sz w:val="24"/>
+          <w:szCs w:val="24"/>
+        </w:rPr>
+      </w:pPr>
+      <w:r>
+        <w:rPr>
+          <w:rFonts w:ascii="Franklin Gothic Book" w:hAnsi="Franklin Gothic Book"/>
+          <w:noProof/>
+          <w:sz w:val="24"/>
+          <w:szCs w:val="24"/>
+        </w:rPr>
+        <w:drawing>
+          <wp:inline distT="0" distB="0" distL="0" distR="0" wp14:anchorId="3ECB37BB" wp14:editId="4024FD18">
+            <wp:extent cx="5727700" cy="3496945"/>
+            <wp:effectExtent l="0" t="0" r="6350" b="8255"/>
+            <wp:docPr id="32" name="Picture 32"/>
+            <wp:cNvGraphicFramePr>
+              <a:graphicFrameLocks xmlns:a="http://schemas.openxmlformats.org/drawingml/2006/main" noChangeAspect="1"/>
+            </wp:cNvGraphicFramePr>
+            <a:graphic xmlns:a="http://schemas.openxmlformats.org/drawingml/2006/main">
+              <a:graphicData uri="http://schemas.openxmlformats.org/drawingml/2006/picture">
+                <pic:pic xmlns:pic="http://schemas.openxmlformats.org/drawingml/2006/picture">
+                  <pic:nvPicPr>
+                    <pic:cNvPr id="0" name="Picture 6"/>
+                    <pic:cNvPicPr>
+                      <a:picLocks noChangeAspect="1" noChangeArrowheads="1"/>
+                    </pic:cNvPicPr>
+                  </pic:nvPicPr>
+                  <pic:blipFill>
+                    <a:blip r:embed="rId37">
+                      <a:extLst>
+                        <a:ext uri="{28A0092B-C50C-407E-A947-70E740481C1C}">
+                          <a14:useLocalDpi xmlns:a14="http://schemas.microsoft.com/office/drawing/2010/main" val="0"/>
+                        </a:ext>
+                      </a:extLst>
+                    </a:blip>
+                    <a:srcRect/>
+                    <a:stretch>
+                      <a:fillRect/>
+                    </a:stretch>
+                  </pic:blipFill>
+                  <pic:spPr bwMode="auto">
+                    <a:xfrm>
+                      <a:off x="0" y="0"/>
+                      <a:ext cx="5727700" cy="3496945"/>
+                    </a:xfrm>
+                    <a:prstGeom prst="rect">
+                      <a:avLst/>
+                    </a:prstGeom>
+                    <a:noFill/>
+                    <a:ln>
+                      <a:noFill/>
+                    </a:ln>
+                  </pic:spPr>
+                </pic:pic>
+              </a:graphicData>
+            </a:graphic>
+          </wp:inline>
+        </w:drawing>
+      </w:r>
+    </w:p>
+    <w:p>
+      <w:pPr>
+        <w:rPr>
+          <w:rFonts w:ascii="Franklin Gothic Book" w:hAnsi="Franklin Gothic Book"/>
+          <w:sz w:val="24"/>
+          <w:szCs w:val="24"/>
+        </w:rPr>
+      </w:pPr>
+      <w:r>
+        <w:rPr>
+          <w:rFonts w:ascii="Franklin Gothic Book" w:hAnsi="Franklin Gothic Book"/>
+          <w:sz w:val="24"/>
+          <w:szCs w:val="24"/>
+          <w:highlight w:val="yellow"/>
+        </w:rPr>
+        <w:t>You can decide whether you can merge or simple close the pull request</w:t>
+      </w:r>
+    </w:p>
+    <w:p>
+      <w:pPr>
+        <w:rPr>
+          <w:rFonts w:ascii="Franklin Gothic Book" w:hAnsi="Franklin Gothic Book"/>
+          <w:sz w:val="24"/>
+          <w:szCs w:val="24"/>
+        </w:rPr>
+      </w:pPr>
+      <w:r>
+        <w:rPr>
+          <w:rFonts w:ascii="Franklin Gothic Book" w:hAnsi="Franklin Gothic Book"/>
+          <w:noProof/>
+          <w:sz w:val="24"/>
+          <w:szCs w:val="24"/>
+        </w:rPr>
+        <w:lastRenderedPageBreak/>
+        <w:drawing>
+          <wp:inline distT="0" distB="0" distL="0" distR="0" wp14:anchorId="62E3272E" wp14:editId="74FD5DEA">
+            <wp:extent cx="5731510" cy="3548380"/>
+            <wp:effectExtent l="0" t="0" r="2540" b="0"/>
+            <wp:docPr id="33" name="Picture 33"/>
+            <wp:cNvGraphicFramePr>
+              <a:graphicFrameLocks xmlns:a="http://schemas.openxmlformats.org/drawingml/2006/main" noChangeAspect="1"/>
+            </wp:cNvGraphicFramePr>
+            <a:graphic xmlns:a="http://schemas.openxmlformats.org/drawingml/2006/main">
+              <a:graphicData uri="http://schemas.openxmlformats.org/drawingml/2006/picture">
+                <pic:pic xmlns:pic="http://schemas.openxmlformats.org/drawingml/2006/picture">
+                  <pic:nvPicPr>
+                    <pic:cNvPr id="0" name="Picture 7"/>
+                    <pic:cNvPicPr>
+                      <a:picLocks noChangeAspect="1" noChangeArrowheads="1"/>
+                    </pic:cNvPicPr>
+                  </pic:nvPicPr>
+                  <pic:blipFill>
+                    <a:blip r:embed="rId38">
+                      <a:extLst>
+                        <a:ext uri="{28A0092B-C50C-407E-A947-70E740481C1C}">
+                          <a14:useLocalDpi xmlns:a14="http://schemas.microsoft.com/office/drawing/2010/main" val="0"/>
+                        </a:ext>
+                      </a:extLst>
+                    </a:blip>
+                    <a:srcRect/>
+                    <a:stretch>
+                      <a:fillRect/>
+                    </a:stretch>
+                  </pic:blipFill>
+                  <pic:spPr bwMode="auto">
+                    <a:xfrm>
+                      <a:off x="0" y="0"/>
+                      <a:ext cx="5731510" cy="3548380"/>
+                    </a:xfrm>
+                    <a:prstGeom prst="rect">
+                      <a:avLst/>
+                    </a:prstGeom>
+                    <a:noFill/>
+                    <a:ln>
+                      <a:noFill/>
+                    </a:ln>
+                  </pic:spPr>
+                </pic:pic>
+              </a:graphicData>
+            </a:graphic>
+          </wp:inline>
+        </w:drawing>
+      </w:r>
+    </w:p>
+    <w:p>
+      <w:pPr>
+        <w:rPr>
+          <w:rFonts w:ascii="Franklin Gothic Book" w:hAnsi="Franklin Gothic Book"/>
+          <w:sz w:val="24"/>
+          <w:szCs w:val="24"/>
+        </w:rPr>
+      </w:pPr>
+      <w:r>
+        <w:rPr>
+          <w:rFonts w:ascii="Franklin Gothic Book" w:hAnsi="Franklin Gothic Book"/>
+          <w:sz w:val="24"/>
+          <w:szCs w:val="24"/>
+        </w:rPr>
+        <w:t xml:space="preserve">Since there’s no conflict you can merge the pull request, if </w:t>
+      </w:r>
+      <w:r>
+        <w:rPr>
+          <w:rFonts w:ascii="Franklin Gothic Book" w:hAnsi="Franklin Gothic Book"/>
+          <w:sz w:val="24"/>
+          <w:szCs w:val="24"/>
+          <w:highlight w:val="yellow"/>
+        </w:rPr>
+        <w:t>in case there was a conflict</w:t>
+      </w:r>
+      <w:r>
+        <w:rPr>
+          <w:rFonts w:ascii="Franklin Gothic Book" w:hAnsi="Franklin Gothic Book"/>
+          <w:sz w:val="24"/>
+          <w:szCs w:val="24"/>
+        </w:rPr>
+        <w:t xml:space="preserve"> you must close the pull request and </w:t>
+      </w:r>
+      <w:r>
+        <w:rPr>
+          <w:rFonts w:ascii="Franklin Gothic Book" w:hAnsi="Franklin Gothic Book"/>
+          <w:sz w:val="24"/>
+          <w:szCs w:val="24"/>
+          <w:highlight w:val="yellow"/>
+        </w:rPr>
+        <w:t>let user first pull the updates from the remote &amp; then again push</w:t>
+      </w:r>
+    </w:p>
+    <w:p>
+      <w:pPr>
+        <w:rPr>
+          <w:rFonts w:ascii="Franklin Gothic Book" w:hAnsi="Franklin Gothic Book"/>
+          <w:sz w:val="24"/>
+          <w:szCs w:val="24"/>
+        </w:rPr>
+      </w:pPr>
+      <w:r>
+        <w:rPr>
+          <w:rFonts w:ascii="Franklin Gothic Book" w:hAnsi="Franklin Gothic Book"/>
+          <w:sz w:val="24"/>
+          <w:szCs w:val="24"/>
+          <w:highlight w:val="yellow"/>
+        </w:rPr>
+        <w:t>Once you merge successfully you must see the content of hello.txt in the Git hub</w:t>
+      </w:r>
+    </w:p>
+    <w:p>
+      <w:pPr>
+        <w:rPr>
+          <w:rFonts w:ascii="Franklin Gothic Book" w:hAnsi="Franklin Gothic Book"/>
+          <w:sz w:val="24"/>
+          <w:szCs w:val="24"/>
+        </w:rPr>
+      </w:pPr>
+      <w:r>
+        <w:rPr>
+          <w:rFonts w:ascii="Franklin Gothic Book" w:hAnsi="Franklin Gothic Book"/>
+          <w:sz w:val="24"/>
+          <w:szCs w:val="24"/>
+          <w:highlight w:val="yellow"/>
+        </w:rPr>
+        <w:t>Note:</w:t>
+      </w:r>
+      <w:r>
+        <w:rPr>
+          <w:rFonts w:ascii="Franklin Gothic Book" w:hAnsi="Franklin Gothic Book"/>
+          <w:sz w:val="24"/>
+          <w:szCs w:val="24"/>
+        </w:rPr>
+        <w:t xml:space="preserve"> After merge you can delete the feature branch in the remote server</w:t>
+      </w:r>
+    </w:p>
+    <w:p>
+      <w:pPr>
+        <w:rPr>
+          <w:rFonts w:ascii="Franklin Gothic Book" w:hAnsi="Franklin Gothic Book"/>
+          <w:sz w:val="24"/>
+          <w:szCs w:val="24"/>
+        </w:rPr>
+      </w:pPr>
+      <w:r>
+        <w:rPr>
+          <w:rFonts w:ascii="Franklin Gothic Book" w:hAnsi="Franklin Gothic Book"/>
+          <w:noProof/>
+          <w:sz w:val="24"/>
+          <w:szCs w:val="24"/>
+        </w:rPr>
+        <w:lastRenderedPageBreak/>
+        <w:drawing>
+          <wp:inline distT="0" distB="0" distL="0" distR="0" wp14:anchorId="2E5A2E58" wp14:editId="1E08AEFD">
+            <wp:extent cx="5731510" cy="4366895"/>
+            <wp:effectExtent l="0" t="0" r="2540" b="0"/>
+            <wp:docPr id="34" name="Picture 34"/>
+            <wp:cNvGraphicFramePr>
+              <a:graphicFrameLocks xmlns:a="http://schemas.openxmlformats.org/drawingml/2006/main" noChangeAspect="1"/>
+            </wp:cNvGraphicFramePr>
+            <a:graphic xmlns:a="http://schemas.openxmlformats.org/drawingml/2006/main">
+              <a:graphicData uri="http://schemas.openxmlformats.org/drawingml/2006/picture">
+                <pic:pic xmlns:pic="http://schemas.openxmlformats.org/drawingml/2006/picture">
+                  <pic:nvPicPr>
+                    <pic:cNvPr id="0" name="Picture 8"/>
+                    <pic:cNvPicPr>
+                      <a:picLocks noChangeAspect="1" noChangeArrowheads="1"/>
+                    </pic:cNvPicPr>
+                  </pic:nvPicPr>
+                  <pic:blipFill>
+                    <a:blip r:embed="rId39">
+                      <a:extLst>
+                        <a:ext uri="{28A0092B-C50C-407E-A947-70E740481C1C}">
+                          <a14:useLocalDpi xmlns:a14="http://schemas.microsoft.com/office/drawing/2010/main" val="0"/>
+                        </a:ext>
+                      </a:extLst>
+                    </a:blip>
+                    <a:srcRect/>
+                    <a:stretch>
+                      <a:fillRect/>
+                    </a:stretch>
+                  </pic:blipFill>
+                  <pic:spPr bwMode="auto">
+                    <a:xfrm>
+                      <a:off x="0" y="0"/>
+                      <a:ext cx="5731510" cy="4366895"/>
+                    </a:xfrm>
+                    <a:prstGeom prst="rect">
+                      <a:avLst/>
+                    </a:prstGeom>
+                    <a:noFill/>
+                    <a:ln>
+                      <a:noFill/>
+                    </a:ln>
+                  </pic:spPr>
+                </pic:pic>
+              </a:graphicData>
+            </a:graphic>
+          </wp:inline>
+        </w:drawing>
+      </w:r>
+    </w:p>
+    <w:p>
+      <w:pPr>
+        <w:rPr>
+          <w:rFonts w:ascii="Franklin Gothic Book" w:hAnsi="Franklin Gothic Book"/>
+          <w:sz w:val="24"/>
+          <w:szCs w:val="24"/>
+        </w:rPr>
+      </w:pPr>
+    </w:p>
+    <w:p>
+      <w:pPr>
+        <w:rPr>
+          <w:rFonts w:ascii="Franklin Gothic Book" w:hAnsi="Franklin Gothic Book"/>
+          <w:sz w:val="24"/>
+          <w:szCs w:val="24"/>
+        </w:rPr>
+      </w:pPr>
+      <w:r>
+        <w:rPr>
+          <w:rFonts w:ascii="Franklin Gothic Book" w:hAnsi="Franklin Gothic Book"/>
+          <w:sz w:val="24"/>
+          <w:szCs w:val="24"/>
+        </w:rPr>
+        <w:t>Currently Dev1 didn’t see any conflict as his branch had all the versions that were available in the remote hence his branch was able to merge.</w:t>
+      </w:r>
+    </w:p>
+    <w:p>
+      <w:pPr>
+        <w:rPr>
+          <w:rFonts w:ascii="Franklin Gothic Book" w:hAnsi="Franklin Gothic Book"/>
+          <w:sz w:val="24"/>
+          <w:szCs w:val="24"/>
+        </w:rPr>
+      </w:pPr>
+      <w:r>
+        <w:rPr>
+          <w:rFonts w:ascii="Franklin Gothic Book" w:hAnsi="Franklin Gothic Book"/>
+          <w:sz w:val="24"/>
+          <w:szCs w:val="24"/>
+          <w:highlight w:val="yellow"/>
+        </w:rPr>
+        <w:t xml:space="preserve">But dev2 may face conflict because his branch is not </w:t>
+      </w:r>
+      <w:proofErr w:type="spellStart"/>
+      <w:r>
+        <w:rPr>
+          <w:rFonts w:ascii="Franklin Gothic Book" w:hAnsi="Franklin Gothic Book"/>
+          <w:sz w:val="24"/>
+          <w:szCs w:val="24"/>
+          <w:highlight w:val="yellow"/>
+        </w:rPr>
+        <w:t>upto</w:t>
+      </w:r>
+      <w:proofErr w:type="spellEnd"/>
+      <w:r>
+        <w:rPr>
+          <w:rFonts w:ascii="Franklin Gothic Book" w:hAnsi="Franklin Gothic Book"/>
+          <w:sz w:val="24"/>
+          <w:szCs w:val="24"/>
+          <w:highlight w:val="yellow"/>
+        </w:rPr>
+        <w:t xml:space="preserve"> date</w:t>
+      </w:r>
+    </w:p>
+    <w:p>
+      <w:pPr>
+        <w:rPr>
+          <w:rFonts w:ascii="Franklin Gothic Book" w:hAnsi="Franklin Gothic Book"/>
+          <w:sz w:val="24"/>
+          <w:szCs w:val="24"/>
+        </w:rPr>
+      </w:pPr>
+      <w:proofErr w:type="gramStart"/>
+      <w:r>
+        <w:rPr>
+          <w:rFonts w:ascii="Franklin Gothic Book" w:hAnsi="Franklin Gothic Book"/>
+          <w:sz w:val="24"/>
+          <w:szCs w:val="24"/>
+        </w:rPr>
+        <w:t>Lets</w:t>
+      </w:r>
+      <w:proofErr w:type="gramEnd"/>
+      <w:r>
+        <w:rPr>
+          <w:rFonts w:ascii="Franklin Gothic Book" w:hAnsi="Franklin Gothic Book"/>
+          <w:sz w:val="24"/>
+          <w:szCs w:val="24"/>
+        </w:rPr>
+        <w:t xml:space="preserve"> see the logs of both Dev2 &amp; Remote master</w:t>
+      </w:r>
+    </w:p>
+    <w:p>
+      <w:pPr>
+        <w:rPr>
+          <w:rFonts w:ascii="Franklin Gothic Book" w:hAnsi="Franklin Gothic Book"/>
+          <w:sz w:val="24"/>
+          <w:szCs w:val="24"/>
+        </w:rPr>
+      </w:pPr>
+      <w:r>
+        <w:rPr>
+          <w:rFonts w:ascii="Franklin Gothic Book" w:hAnsi="Franklin Gothic Book"/>
+          <w:noProof/>
+          <w:sz w:val="24"/>
+          <w:szCs w:val="24"/>
+        </w:rPr>
+        <w:drawing>
+          <wp:inline distT="0" distB="0" distL="0" distR="0" wp14:anchorId="6F9EABDE" wp14:editId="1BD38F8F">
+            <wp:extent cx="5727700" cy="2743200"/>
+            <wp:effectExtent l="0" t="0" r="6350" b="0"/>
+            <wp:docPr id="35" name="Picture 35"/>
+            <wp:cNvGraphicFramePr>
+              <a:graphicFrameLocks xmlns:a="http://schemas.openxmlformats.org/drawingml/2006/main" noChangeAspect="1"/>
+            </wp:cNvGraphicFramePr>
+            <a:graphic xmlns:a="http://schemas.openxmlformats.org/drawingml/2006/main">
+              <a:graphicData uri="http://schemas.openxmlformats.org/drawingml/2006/picture">
+                <pic:pic xmlns:pic="http://schemas.openxmlformats.org/drawingml/2006/picture">
+                  <pic:nvPicPr>
+                    <pic:cNvPr id="0" name="Picture 9"/>
+                    <pic:cNvPicPr>
+                      <a:picLocks noChangeAspect="1" noChangeArrowheads="1"/>
+                    </pic:cNvPicPr>
+                  </pic:nvPicPr>
+                  <pic:blipFill>
+                    <a:blip r:embed="rId40">
+                      <a:extLst>
+                        <a:ext uri="{28A0092B-C50C-407E-A947-70E740481C1C}">
+                          <a14:useLocalDpi xmlns:a14="http://schemas.microsoft.com/office/drawing/2010/main" val="0"/>
+                        </a:ext>
+                      </a:extLst>
+                    </a:blip>
+                    <a:srcRect/>
+                    <a:stretch>
+                      <a:fillRect/>
+                    </a:stretch>
+                  </pic:blipFill>
+                  <pic:spPr bwMode="auto">
+                    <a:xfrm>
+                      <a:off x="0" y="0"/>
+                      <a:ext cx="5727700" cy="2743200"/>
+                    </a:xfrm>
+                    <a:prstGeom prst="rect">
+                      <a:avLst/>
+                    </a:prstGeom>
+                    <a:noFill/>
+                    <a:ln>
+                      <a:noFill/>
+                    </a:ln>
+                  </pic:spPr>
+                </pic:pic>
+              </a:graphicData>
+            </a:graphic>
+          </wp:inline>
+        </w:drawing>
+      </w:r>
+    </w:p>
+    <w:p>
+      <w:pPr>
+        <w:rPr>
+          <w:rFonts w:ascii="Franklin Gothic Book" w:hAnsi="Franklin Gothic Book"/>
+          <w:sz w:val="24"/>
+          <w:szCs w:val="24"/>
+        </w:rPr>
+      </w:pPr>
+      <w:r>
+        <w:rPr>
+          <w:rFonts w:ascii="Franklin Gothic Book" w:hAnsi="Franklin Gothic Book"/>
+          <w:sz w:val="24"/>
+          <w:szCs w:val="24"/>
+          <w:highlight w:val="yellow"/>
+        </w:rPr>
+        <w:t>Dev2 is not having 8bc6fda…. &amp; b458489….</w:t>
+      </w:r>
+    </w:p>
+    <w:p>
+      <w:pPr>
+        <w:rPr>
+          <w:rFonts w:ascii="Franklin Gothic Book" w:hAnsi="Franklin Gothic Book"/>
+          <w:sz w:val="24"/>
+          <w:szCs w:val="24"/>
+        </w:rPr>
+      </w:pPr>
+      <w:r>
+        <w:rPr>
+          <w:rFonts w:ascii="Franklin Gothic Book" w:hAnsi="Franklin Gothic Book"/>
+          <w:noProof/>
+          <w:sz w:val="24"/>
+          <w:szCs w:val="24"/>
+        </w:rPr>
+        <w:lastRenderedPageBreak/>
+        <w:drawing>
+          <wp:inline distT="0" distB="0" distL="0" distR="0" wp14:anchorId="535BA2F6" wp14:editId="533AD7C2">
+            <wp:extent cx="5731510" cy="2911475"/>
+            <wp:effectExtent l="0" t="0" r="2540" b="3175"/>
+            <wp:docPr id="36" name="Picture 36"/>
+            <wp:cNvGraphicFramePr>
+              <a:graphicFrameLocks xmlns:a="http://schemas.openxmlformats.org/drawingml/2006/main" noChangeAspect="1"/>
+            </wp:cNvGraphicFramePr>
+            <a:graphic xmlns:a="http://schemas.openxmlformats.org/drawingml/2006/main">
+              <a:graphicData uri="http://schemas.openxmlformats.org/drawingml/2006/picture">
+                <pic:pic xmlns:pic="http://schemas.openxmlformats.org/drawingml/2006/picture">
+                  <pic:nvPicPr>
+                    <pic:cNvPr id="0" name="Picture 10"/>
+                    <pic:cNvPicPr>
+                      <a:picLocks noChangeAspect="1" noChangeArrowheads="1"/>
+                    </pic:cNvPicPr>
+                  </pic:nvPicPr>
+                  <pic:blipFill>
+                    <a:blip r:embed="rId41">
+                      <a:extLst>
+                        <a:ext uri="{28A0092B-C50C-407E-A947-70E740481C1C}">
+                          <a14:useLocalDpi xmlns:a14="http://schemas.microsoft.com/office/drawing/2010/main" val="0"/>
+                        </a:ext>
+                      </a:extLst>
+                    </a:blip>
+                    <a:srcRect/>
+                    <a:stretch>
+                      <a:fillRect/>
+                    </a:stretch>
+                  </pic:blipFill>
+                  <pic:spPr bwMode="auto">
+                    <a:xfrm>
+                      <a:off x="0" y="0"/>
+                      <a:ext cx="5731510" cy="2911475"/>
+                    </a:xfrm>
+                    <a:prstGeom prst="rect">
+                      <a:avLst/>
+                    </a:prstGeom>
+                    <a:noFill/>
+                    <a:ln>
+                      <a:noFill/>
+                    </a:ln>
+                  </pic:spPr>
+                </pic:pic>
+              </a:graphicData>
+            </a:graphic>
+          </wp:inline>
+        </w:drawing>
+      </w:r>
+    </w:p>
+    <w:p>
+      <w:pPr>
+        <w:rPr>
+          <w:rFonts w:ascii="Franklin Gothic Book" w:hAnsi="Franklin Gothic Book"/>
+          <w:sz w:val="24"/>
+          <w:szCs w:val="24"/>
+        </w:rPr>
+      </w:pPr>
+      <w:r>
+        <w:rPr>
+          <w:rFonts w:ascii="Franklin Gothic Book" w:hAnsi="Franklin Gothic Book"/>
+          <w:sz w:val="24"/>
+          <w:szCs w:val="24"/>
+        </w:rPr>
+        <w:t>If Dev2 doesn’t pull those updates &amp; tries to push his changes to the remote then merge conflict occurs, we will see how it occurs.</w:t>
+      </w:r>
+    </w:p>
+    <w:p>
+      <w:pPr>
+        <w:rPr>
+          <w:rFonts w:ascii="Franklin Gothic Book" w:hAnsi="Franklin Gothic Book"/>
+          <w:sz w:val="24"/>
+          <w:szCs w:val="24"/>
+        </w:rPr>
+      </w:pPr>
+      <w:proofErr w:type="gramStart"/>
+      <w:r>
+        <w:rPr>
+          <w:rFonts w:ascii="Franklin Gothic Book" w:hAnsi="Franklin Gothic Book"/>
+          <w:sz w:val="24"/>
+          <w:szCs w:val="24"/>
+          <w:highlight w:val="yellow"/>
+        </w:rPr>
+        <w:t>Firstly</w:t>
+      </w:r>
+      <w:proofErr w:type="gramEnd"/>
+      <w:r>
+        <w:rPr>
+          <w:rFonts w:ascii="Franklin Gothic Book" w:hAnsi="Franklin Gothic Book"/>
+          <w:sz w:val="24"/>
+          <w:szCs w:val="24"/>
+          <w:highlight w:val="yellow"/>
+        </w:rPr>
+        <w:t xml:space="preserve"> create a new branch in Dev2 &amp; edit hello.txt file and push the</w:t>
+      </w:r>
+      <w:r>
+        <w:rPr>
+          <w:rFonts w:ascii="Franklin Gothic Book" w:hAnsi="Franklin Gothic Book"/>
+          <w:sz w:val="24"/>
+          <w:szCs w:val="24"/>
+          <w:highlight w:val="yellow"/>
+        </w:rPr>
+        <w:t xml:space="preserve"> feature branch to remote server</w:t>
+      </w:r>
+    </w:p>
+    <w:p>
+      <w:pPr>
+        <w:rPr>
+          <w:rFonts w:ascii="Franklin Gothic Book" w:hAnsi="Franklin Gothic Book"/>
+          <w:sz w:val="24"/>
+          <w:szCs w:val="24"/>
+        </w:rPr>
+      </w:pPr>
+      <w:r>
+        <w:rPr>
+          <w:rFonts w:ascii="Franklin Gothic Book" w:hAnsi="Franklin Gothic Book"/>
+          <w:noProof/>
+          <w:sz w:val="24"/>
+          <w:szCs w:val="24"/>
+        </w:rPr>
+        <w:drawing>
+          <wp:inline distT="0" distB="0" distL="0" distR="0" wp14:anchorId="313226F4" wp14:editId="27E17223">
+            <wp:extent cx="5727700" cy="4864735"/>
+            <wp:effectExtent l="0" t="0" r="6350" b="0"/>
+            <wp:docPr id="37" name="Picture 37"/>
+            <wp:cNvGraphicFramePr>
+              <a:graphicFrameLocks xmlns:a="http://schemas.openxmlformats.org/drawingml/2006/main" noChangeAspect="1"/>
+            </wp:cNvGraphicFramePr>
+            <a:graphic xmlns:a="http://schemas.openxmlformats.org/drawingml/2006/main">
+              <a:graphicData uri="http://schemas.openxmlformats.org/drawingml/2006/picture">
+                <pic:pic xmlns:pic="http://schemas.openxmlformats.org/drawingml/2006/picture">
+                  <pic:nvPicPr>
+                    <pic:cNvPr id="0" name="Picture 11"/>
+                    <pic:cNvPicPr>
+                      <a:picLocks noChangeAspect="1" noChangeArrowheads="1"/>
+                    </pic:cNvPicPr>
+                  </pic:nvPicPr>
+                  <pic:blipFill>
+                    <a:blip r:embed="rId42">
+                      <a:extLst>
+                        <a:ext uri="{28A0092B-C50C-407E-A947-70E740481C1C}">
+                          <a14:useLocalDpi xmlns:a14="http://schemas.microsoft.com/office/drawing/2010/main" val="0"/>
+                        </a:ext>
+                      </a:extLst>
+                    </a:blip>
+                    <a:srcRect/>
+                    <a:stretch>
+                      <a:fillRect/>
+                    </a:stretch>
+                  </pic:blipFill>
+                  <pic:spPr bwMode="auto">
+                    <a:xfrm>
+                      <a:off x="0" y="0"/>
+                      <a:ext cx="5727700" cy="4864735"/>
+                    </a:xfrm>
+                    <a:prstGeom prst="rect">
+                      <a:avLst/>
+                    </a:prstGeom>
+                    <a:noFill/>
+                    <a:ln>
+                      <a:noFill/>
+                    </a:ln>
+                  </pic:spPr>
+                </pic:pic>
+              </a:graphicData>
+            </a:graphic>
+          </wp:inline>
+        </w:drawing>
+      </w:r>
+    </w:p>
+    <w:p>
+      <w:pPr>
+        <w:rPr>
+          <w:rFonts w:ascii="Franklin Gothic Book" w:hAnsi="Franklin Gothic Book"/>
+          <w:sz w:val="24"/>
+          <w:szCs w:val="24"/>
+        </w:rPr>
+      </w:pPr>
+      <w:r>
+        <w:rPr>
+          <w:rFonts w:ascii="Franklin Gothic Book" w:hAnsi="Franklin Gothic Book"/>
+          <w:sz w:val="24"/>
+          <w:szCs w:val="24"/>
+          <w:highlight w:val="yellow"/>
+        </w:rPr>
+        <w:lastRenderedPageBreak/>
+        <w:t>In the remote server we must see the pull request from the feature branch but it can’t be merged because there is a conflict that is what even Git also says</w:t>
+      </w:r>
+    </w:p>
+    <w:p>
+      <w:pPr>
+        <w:rPr>
+          <w:rFonts w:ascii="Franklin Gothic Book" w:hAnsi="Franklin Gothic Book"/>
+          <w:sz w:val="24"/>
+          <w:szCs w:val="24"/>
+        </w:rPr>
+      </w:pPr>
+      <w:r>
+        <w:rPr>
+          <w:rFonts w:ascii="Franklin Gothic Book" w:hAnsi="Franklin Gothic Book"/>
+          <w:noProof/>
+          <w:sz w:val="24"/>
+          <w:szCs w:val="24"/>
+        </w:rPr>
+        <w:drawing>
+          <wp:inline distT="0" distB="0" distL="0" distR="0" wp14:anchorId="3A0F62FA" wp14:editId="73238F5A">
+            <wp:extent cx="5720715" cy="3042920"/>
+            <wp:effectExtent l="0" t="0" r="0" b="5080"/>
+            <wp:docPr id="38" name="Picture 38"/>
+            <wp:cNvGraphicFramePr>
+              <a:graphicFrameLocks xmlns:a="http://schemas.openxmlformats.org/drawingml/2006/main" noChangeAspect="1"/>
+            </wp:cNvGraphicFramePr>
+            <a:graphic xmlns:a="http://schemas.openxmlformats.org/drawingml/2006/main">
+              <a:graphicData uri="http://schemas.openxmlformats.org/drawingml/2006/picture">
+                <pic:pic xmlns:pic="http://schemas.openxmlformats.org/drawingml/2006/picture">
+                  <pic:nvPicPr>
+                    <pic:cNvPr id="0" name="Picture 12"/>
+                    <pic:cNvPicPr>
+                      <a:picLocks noChangeAspect="1" noChangeArrowheads="1"/>
+                    </pic:cNvPicPr>
+                  </pic:nvPicPr>
+                  <pic:blipFill>
+                    <a:blip r:embed="rId43">
+                      <a:extLst>
+                        <a:ext uri="{28A0092B-C50C-407E-A947-70E740481C1C}">
+                          <a14:useLocalDpi xmlns:a14="http://schemas.microsoft.com/office/drawing/2010/main" val="0"/>
+                        </a:ext>
+                      </a:extLst>
+                    </a:blip>
+                    <a:srcRect/>
+                    <a:stretch>
+                      <a:fillRect/>
+                    </a:stretch>
+                  </pic:blipFill>
+                  <pic:spPr bwMode="auto">
+                    <a:xfrm>
+                      <a:off x="0" y="0"/>
+                      <a:ext cx="5720715" cy="3042920"/>
+                    </a:xfrm>
+                    <a:prstGeom prst="rect">
+                      <a:avLst/>
+                    </a:prstGeom>
+                    <a:noFill/>
+                    <a:ln>
+                      <a:noFill/>
+                    </a:ln>
+                  </pic:spPr>
+                </pic:pic>
+              </a:graphicData>
+            </a:graphic>
+          </wp:inline>
+        </w:drawing>
+      </w:r>
+    </w:p>
+    <w:p>
+      <w:pPr>
+        <w:rPr>
+          <w:rFonts w:ascii="Franklin Gothic Book" w:hAnsi="Franklin Gothic Book"/>
+          <w:sz w:val="24"/>
+          <w:szCs w:val="24"/>
+        </w:rPr>
+      </w:pPr>
+      <w:r>
+        <w:rPr>
+          <w:rFonts w:ascii="Franklin Gothic Book" w:hAnsi="Franklin Gothic Book"/>
+          <w:sz w:val="24"/>
+          <w:szCs w:val="24"/>
+          <w:highlight w:val="yellow"/>
+        </w:rPr>
+        <w:t xml:space="preserve">Once you click on Compare &amp; pull </w:t>
+      </w:r>
+      <w:proofErr w:type="gramStart"/>
+      <w:r>
+        <w:rPr>
+          <w:rFonts w:ascii="Franklin Gothic Book" w:hAnsi="Franklin Gothic Book"/>
+          <w:sz w:val="24"/>
+          <w:szCs w:val="24"/>
+          <w:highlight w:val="yellow"/>
+        </w:rPr>
+        <w:t>request</w:t>
+      </w:r>
+      <w:proofErr w:type="gramEnd"/>
+      <w:r>
+        <w:rPr>
+          <w:rFonts w:ascii="Franklin Gothic Book" w:hAnsi="Franklin Gothic Book"/>
+          <w:sz w:val="24"/>
+          <w:szCs w:val="24"/>
+          <w:highlight w:val="yellow"/>
+        </w:rPr>
+        <w:t xml:space="preserve"> we will see merge conflict error</w:t>
+      </w:r>
+    </w:p>
+    <w:p>
+      <w:pPr>
+        <w:rPr>
+          <w:rFonts w:ascii="Franklin Gothic Book" w:hAnsi="Franklin Gothic Book"/>
+          <w:sz w:val="24"/>
+          <w:szCs w:val="24"/>
+        </w:rPr>
+      </w:pPr>
+      <w:r>
+        <w:rPr>
+          <w:rFonts w:ascii="Franklin Gothic Book" w:hAnsi="Franklin Gothic Book"/>
+          <w:noProof/>
+          <w:sz w:val="24"/>
+          <w:szCs w:val="24"/>
+        </w:rPr>
+        <w:drawing>
+          <wp:inline distT="0" distB="0" distL="0" distR="0" wp14:anchorId="531BE920" wp14:editId="54B10552">
+            <wp:extent cx="5731510" cy="3456940"/>
+            <wp:effectExtent l="0" t="0" r="2540" b="0"/>
+            <wp:docPr id="39" name="Picture 39"/>
+            <wp:cNvGraphicFramePr>
+              <a:graphicFrameLocks xmlns:a="http://schemas.openxmlformats.org/drawingml/2006/main" noChangeAspect="1"/>
+            </wp:cNvGraphicFramePr>
+            <a:graphic xmlns:a="http://schemas.openxmlformats.org/drawingml/2006/main">
+              <a:graphicData uri="http://schemas.openxmlformats.org/drawingml/2006/picture">
+                <pic:pic xmlns:pic="http://schemas.openxmlformats.org/drawingml/2006/picture">
+                  <pic:nvPicPr>
+                    <pic:cNvPr id="0" name="Picture 13"/>
+                    <pic:cNvPicPr>
+                      <a:picLocks noChangeAspect="1" noChangeArrowheads="1"/>
+                    </pic:cNvPicPr>
+                  </pic:nvPicPr>
+                  <pic:blipFill>
+                    <a:blip r:embed="rId44">
+                      <a:extLst>
+                        <a:ext uri="{28A0092B-C50C-407E-A947-70E740481C1C}">
+                          <a14:useLocalDpi xmlns:a14="http://schemas.microsoft.com/office/drawing/2010/main" val="0"/>
+                        </a:ext>
+                      </a:extLst>
+                    </a:blip>
+                    <a:srcRect/>
+                    <a:stretch>
+                      <a:fillRect/>
+                    </a:stretch>
+                  </pic:blipFill>
+                  <pic:spPr bwMode="auto">
+                    <a:xfrm>
+                      <a:off x="0" y="0"/>
+                      <a:ext cx="5731510" cy="3456940"/>
+                    </a:xfrm>
+                    <a:prstGeom prst="rect">
+                      <a:avLst/>
+                    </a:prstGeom>
+                    <a:noFill/>
+                    <a:ln>
+                      <a:noFill/>
+                    </a:ln>
+                  </pic:spPr>
+                </pic:pic>
+              </a:graphicData>
+            </a:graphic>
+          </wp:inline>
+        </w:drawing>
+      </w:r>
+    </w:p>
+    <w:p>
+      <w:pPr>
+        <w:rPr>
+          <w:rFonts w:ascii="Franklin Gothic Book" w:hAnsi="Franklin Gothic Book"/>
+          <w:sz w:val="24"/>
+          <w:szCs w:val="24"/>
+        </w:rPr>
+      </w:pPr>
+      <w:r>
+        <w:rPr>
+          <w:rFonts w:ascii="Franklin Gothic Book" w:hAnsi="Franklin Gothic Book"/>
+          <w:sz w:val="24"/>
+          <w:szCs w:val="24"/>
+        </w:rPr>
+        <w:t xml:space="preserve">You will see </w:t>
+      </w:r>
+      <w:proofErr w:type="gramStart"/>
+      <w:r>
+        <w:rPr>
+          <w:rFonts w:ascii="Franklin Gothic Book" w:hAnsi="Franklin Gothic Book"/>
+          <w:sz w:val="24"/>
+          <w:szCs w:val="24"/>
+        </w:rPr>
+        <w:t>can’t automatically merge,</w:t>
+      </w:r>
+      <w:proofErr w:type="gramEnd"/>
+      <w:r>
+        <w:rPr>
+          <w:rFonts w:ascii="Franklin Gothic Book" w:hAnsi="Franklin Gothic Book"/>
+          <w:sz w:val="24"/>
+          <w:szCs w:val="24"/>
+        </w:rPr>
+        <w:t xml:space="preserve"> however you need to click on Create pull request &amp; close the pull request so that the user who pushed this feature branch must pull the remote updates to his local repository and then he must push the feature branch.</w:t>
+      </w:r>
+    </w:p>
+    <w:p>
+      <w:pPr>
+        <w:rPr>
+          <w:rFonts w:ascii="Franklin Gothic Book" w:hAnsi="Franklin Gothic Book"/>
+          <w:sz w:val="24"/>
+          <w:szCs w:val="24"/>
+        </w:rPr>
+      </w:pPr>
+      <w:r>
+        <w:rPr>
+          <w:rFonts w:ascii="Franklin Gothic Book" w:hAnsi="Franklin Gothic Book"/>
+          <w:sz w:val="24"/>
+          <w:szCs w:val="24"/>
+          <w:highlight w:val="yellow"/>
+        </w:rPr>
+        <w:t>Click on Create pull request</w:t>
+      </w:r>
+    </w:p>
+    <w:p>
+      <w:pPr>
+        <w:rPr>
+          <w:rFonts w:ascii="Franklin Gothic Book" w:hAnsi="Franklin Gothic Book"/>
+          <w:sz w:val="24"/>
+          <w:szCs w:val="24"/>
+        </w:rPr>
+      </w:pPr>
+      <w:r>
+        <w:rPr>
+          <w:rFonts w:ascii="Franklin Gothic Book" w:hAnsi="Franklin Gothic Book"/>
+          <w:noProof/>
+          <w:sz w:val="24"/>
+          <w:szCs w:val="24"/>
+        </w:rPr>
+        <w:lastRenderedPageBreak/>
+        <w:drawing>
+          <wp:inline distT="0" distB="0" distL="0" distR="0" wp14:anchorId="130F4653" wp14:editId="53854B6D">
+            <wp:extent cx="5727700" cy="3642995"/>
+            <wp:effectExtent l="0" t="0" r="6350" b="0"/>
+            <wp:docPr id="40" name="Picture 40"/>
+            <wp:cNvGraphicFramePr>
+              <a:graphicFrameLocks xmlns:a="http://schemas.openxmlformats.org/drawingml/2006/main" noChangeAspect="1"/>
+            </wp:cNvGraphicFramePr>
+            <a:graphic xmlns:a="http://schemas.openxmlformats.org/drawingml/2006/main">
+              <a:graphicData uri="http://schemas.openxmlformats.org/drawingml/2006/picture">
+                <pic:pic xmlns:pic="http://schemas.openxmlformats.org/drawingml/2006/picture">
+                  <pic:nvPicPr>
+                    <pic:cNvPr id="0" name="Picture 14"/>
+                    <pic:cNvPicPr>
+                      <a:picLocks noChangeAspect="1" noChangeArrowheads="1"/>
+                    </pic:cNvPicPr>
+                  </pic:nvPicPr>
+                  <pic:blipFill>
+                    <a:blip r:embed="rId45">
+                      <a:extLst>
+                        <a:ext uri="{28A0092B-C50C-407E-A947-70E740481C1C}">
+                          <a14:useLocalDpi xmlns:a14="http://schemas.microsoft.com/office/drawing/2010/main" val="0"/>
+                        </a:ext>
+                      </a:extLst>
+                    </a:blip>
+                    <a:srcRect/>
+                    <a:stretch>
+                      <a:fillRect/>
+                    </a:stretch>
+                  </pic:blipFill>
+                  <pic:spPr bwMode="auto">
+                    <a:xfrm>
+                      <a:off x="0" y="0"/>
+                      <a:ext cx="5727700" cy="3642995"/>
+                    </a:xfrm>
+                    <a:prstGeom prst="rect">
+                      <a:avLst/>
+                    </a:prstGeom>
+                    <a:noFill/>
+                    <a:ln>
+                      <a:noFill/>
+                    </a:ln>
+                  </pic:spPr>
+                </pic:pic>
+              </a:graphicData>
+            </a:graphic>
+          </wp:inline>
+        </w:drawing>
+      </w:r>
+      <w:r>
+        <w:rPr>
+          <w:rFonts w:ascii="Franklin Gothic Book" w:hAnsi="Franklin Gothic Book"/>
+          <w:sz w:val="24"/>
+          <w:szCs w:val="24"/>
+        </w:rPr>
+        <w:t xml:space="preserve"> </w:t>
+      </w:r>
+    </w:p>
+    <w:p>
+      <w:pPr>
+        <w:rPr>
+          <w:rFonts w:ascii="Franklin Gothic Book" w:hAnsi="Franklin Gothic Book"/>
+          <w:sz w:val="24"/>
+          <w:szCs w:val="24"/>
+        </w:rPr>
+      </w:pPr>
+      <w:r>
+        <w:rPr>
+          <w:rFonts w:ascii="Franklin Gothic Book" w:hAnsi="Franklin Gothic Book"/>
+          <w:sz w:val="24"/>
+          <w:szCs w:val="24"/>
+          <w:highlight w:val="yellow"/>
+        </w:rPr>
+        <w:t>Click on close pull request</w:t>
+      </w:r>
+    </w:p>
+    <w:p>
+      <w:pPr>
+        <w:rPr>
+          <w:rFonts w:ascii="Franklin Gothic Book" w:hAnsi="Franklin Gothic Book"/>
+          <w:sz w:val="24"/>
+          <w:szCs w:val="24"/>
+        </w:rPr>
+      </w:pPr>
+      <w:r>
+        <w:rPr>
+          <w:rFonts w:ascii="Franklin Gothic Book" w:hAnsi="Franklin Gothic Book"/>
+          <w:sz w:val="24"/>
+          <w:szCs w:val="24"/>
+        </w:rPr>
+        <w:t>You can see branch is not merged and you must able to delete the feature branch.</w:t>
+      </w:r>
+    </w:p>
+    <w:p>
+      <w:pPr>
+        <w:rPr>
+          <w:rFonts w:ascii="Franklin Gothic Book" w:hAnsi="Franklin Gothic Book"/>
+          <w:sz w:val="24"/>
+          <w:szCs w:val="24"/>
+        </w:rPr>
+      </w:pPr>
+      <w:r>
+        <w:rPr>
+          <w:rFonts w:ascii="Franklin Gothic Book" w:hAnsi="Franklin Gothic Book"/>
+          <w:sz w:val="24"/>
+          <w:szCs w:val="24"/>
+          <w:highlight w:val="yellow"/>
+        </w:rPr>
+        <w:t>Why there was a conflict</w:t>
+      </w:r>
+      <w:r>
+        <w:rPr>
+          <w:rFonts w:ascii="Franklin Gothic Book" w:hAnsi="Franklin Gothic Book"/>
+          <w:sz w:val="24"/>
+          <w:szCs w:val="24"/>
+          <w:highlight w:val="yellow"/>
+        </w:rPr>
+        <w:t xml:space="preserve"> and what needs to be done?</w:t>
+      </w:r>
+    </w:p>
+    <w:p>
+      <w:pPr>
+        <w:rPr>
+          <w:rFonts w:ascii="Franklin Gothic Book" w:hAnsi="Franklin Gothic Book"/>
+          <w:sz w:val="24"/>
+          <w:szCs w:val="24"/>
+        </w:rPr>
+      </w:pPr>
+      <w:r>
+        <w:rPr>
+          <w:rFonts w:ascii="Franklin Gothic Book" w:hAnsi="Franklin Gothic Book"/>
+          <w:noProof/>
+          <w:sz w:val="24"/>
+          <w:szCs w:val="24"/>
+        </w:rPr>
+        <w:drawing>
+          <wp:inline distT="0" distB="0" distL="0" distR="0" wp14:anchorId="7F3086C0" wp14:editId="37642142">
+            <wp:extent cx="5727700" cy="2940685"/>
+            <wp:effectExtent l="0" t="0" r="6350" b="0"/>
+            <wp:docPr id="41" name="Picture 41"/>
+            <wp:cNvGraphicFramePr>
+              <a:graphicFrameLocks xmlns:a="http://schemas.openxmlformats.org/drawingml/2006/main" noChangeAspect="1"/>
+            </wp:cNvGraphicFramePr>
+            <a:graphic xmlns:a="http://schemas.openxmlformats.org/drawingml/2006/main">
+              <a:graphicData uri="http://schemas.openxmlformats.org/drawingml/2006/picture">
+                <pic:pic xmlns:pic="http://schemas.openxmlformats.org/drawingml/2006/picture">
+                  <pic:nvPicPr>
+                    <pic:cNvPr id="0" name="Picture 15"/>
+                    <pic:cNvPicPr>
+                      <a:picLocks noChangeAspect="1" noChangeArrowheads="1"/>
+                    </pic:cNvPicPr>
+                  </pic:nvPicPr>
+                  <pic:blipFill>
+                    <a:blip r:embed="rId46">
+                      <a:extLst>
+                        <a:ext uri="{28A0092B-C50C-407E-A947-70E740481C1C}">
+                          <a14:useLocalDpi xmlns:a14="http://schemas.microsoft.com/office/drawing/2010/main" val="0"/>
+                        </a:ext>
+                      </a:extLst>
+                    </a:blip>
+                    <a:srcRect/>
+                    <a:stretch>
+                      <a:fillRect/>
+                    </a:stretch>
+                  </pic:blipFill>
+                  <pic:spPr bwMode="auto">
+                    <a:xfrm>
+                      <a:off x="0" y="0"/>
+                      <a:ext cx="5727700" cy="2940685"/>
+                    </a:xfrm>
+                    <a:prstGeom prst="rect">
+                      <a:avLst/>
+                    </a:prstGeom>
+                    <a:noFill/>
+                    <a:ln>
+                      <a:noFill/>
+                    </a:ln>
+                  </pic:spPr>
+                </pic:pic>
+              </a:graphicData>
+            </a:graphic>
+          </wp:inline>
+        </w:drawing>
+      </w:r>
+    </w:p>
+    <w:p>
+      <w:pPr>
+        <w:rPr>
+          <w:rFonts w:ascii="Franklin Gothic Book" w:hAnsi="Franklin Gothic Book"/>
+          <w:sz w:val="24"/>
+          <w:szCs w:val="24"/>
+        </w:rPr>
+      </w:pPr>
+      <w:proofErr w:type="gramStart"/>
+      <w:r>
+        <w:rPr>
+          <w:rFonts w:ascii="Franklin Gothic Book" w:hAnsi="Franklin Gothic Book"/>
+          <w:sz w:val="24"/>
+          <w:szCs w:val="24"/>
+        </w:rPr>
+        <w:t>Firstly</w:t>
+      </w:r>
+      <w:proofErr w:type="gramEnd"/>
+      <w:r>
+        <w:rPr>
+          <w:rFonts w:ascii="Franklin Gothic Book" w:hAnsi="Franklin Gothic Book"/>
+          <w:sz w:val="24"/>
+          <w:szCs w:val="24"/>
+        </w:rPr>
+        <w:t xml:space="preserve"> we need to checkout to local master &amp; update the local master branch so that it will have the same versions of what remote master has then you can checkout to feature </w:t>
+      </w:r>
+      <w:r>
+        <w:rPr>
+          <w:rFonts w:ascii="Franklin Gothic Book" w:hAnsi="Franklin Gothic Book"/>
+          <w:sz w:val="24"/>
+          <w:szCs w:val="24"/>
+          <w:highlight w:val="yellow"/>
+        </w:rPr>
+        <w:t>branch and merge the local</w:t>
+      </w:r>
+      <w:r>
+        <w:rPr>
+          <w:rFonts w:ascii="Franklin Gothic Book" w:hAnsi="Franklin Gothic Book"/>
+          <w:sz w:val="24"/>
+          <w:szCs w:val="24"/>
+        </w:rPr>
+        <w:t xml:space="preserve"> master with feature branch</w:t>
+      </w:r>
+    </w:p>
+    <w:p>
+      <w:pPr>
+        <w:rPr>
+          <w:rFonts w:ascii="Franklin Gothic Book" w:hAnsi="Franklin Gothic Book"/>
+          <w:sz w:val="24"/>
+          <w:szCs w:val="24"/>
+        </w:rPr>
+      </w:pPr>
+      <w:r>
+        <w:rPr>
+          <w:rFonts w:ascii="Franklin Gothic Book" w:hAnsi="Franklin Gothic Book"/>
+          <w:noProof/>
+          <w:sz w:val="24"/>
+          <w:szCs w:val="24"/>
+        </w:rPr>
+        <w:lastRenderedPageBreak/>
+        <w:drawing>
+          <wp:inline distT="0" distB="0" distL="0" distR="0" wp14:anchorId="73184CFB" wp14:editId="324FDE24">
+            <wp:extent cx="5731510" cy="3002280"/>
+            <wp:effectExtent l="0" t="0" r="2540" b="7620"/>
+            <wp:docPr id="42" name="Picture 42"/>
+            <wp:cNvGraphicFramePr>
+              <a:graphicFrameLocks xmlns:a="http://schemas.openxmlformats.org/drawingml/2006/main" noChangeAspect="1"/>
+            </wp:cNvGraphicFramePr>
+            <a:graphic xmlns:a="http://schemas.openxmlformats.org/drawingml/2006/main">
+              <a:graphicData uri="http://schemas.openxmlformats.org/drawingml/2006/picture">
+                <pic:pic xmlns:pic="http://schemas.openxmlformats.org/drawingml/2006/picture">
+                  <pic:nvPicPr>
+                    <pic:cNvPr id="0" name="Picture 16"/>
+                    <pic:cNvPicPr>
+                      <a:picLocks noChangeAspect="1" noChangeArrowheads="1"/>
+                    </pic:cNvPicPr>
+                  </pic:nvPicPr>
+                  <pic:blipFill>
+                    <a:blip r:embed="rId47">
+                      <a:extLst>
+                        <a:ext uri="{28A0092B-C50C-407E-A947-70E740481C1C}">
+                          <a14:useLocalDpi xmlns:a14="http://schemas.microsoft.com/office/drawing/2010/main" val="0"/>
+                        </a:ext>
+                      </a:extLst>
+                    </a:blip>
+                    <a:srcRect/>
+                    <a:stretch>
+                      <a:fillRect/>
+                    </a:stretch>
+                  </pic:blipFill>
+                  <pic:spPr bwMode="auto">
+                    <a:xfrm>
+                      <a:off x="0" y="0"/>
+                      <a:ext cx="5731510" cy="3002280"/>
+                    </a:xfrm>
+                    <a:prstGeom prst="rect">
+                      <a:avLst/>
+                    </a:prstGeom>
+                    <a:noFill/>
+                    <a:ln>
+                      <a:noFill/>
+                    </a:ln>
+                  </pic:spPr>
+                </pic:pic>
+              </a:graphicData>
+            </a:graphic>
+          </wp:inline>
+        </w:drawing>
+      </w:r>
+    </w:p>
+    <w:p>
+      <w:pPr>
+        <w:rPr>
+          <w:rFonts w:ascii="Franklin Gothic Book" w:hAnsi="Franklin Gothic Book"/>
+          <w:sz w:val="24"/>
+          <w:szCs w:val="24"/>
+        </w:rPr>
+      </w:pPr>
+      <w:r>
+        <w:rPr>
+          <w:rFonts w:ascii="Franklin Gothic Book" w:hAnsi="Franklin Gothic Book"/>
+          <w:sz w:val="24"/>
+          <w:szCs w:val="24"/>
+          <w:highlight w:val="yellow"/>
+        </w:rPr>
+        <w:t>Once you use ‘git pull’ there was an automatic merge</w:t>
+      </w:r>
+      <w:r>
+        <w:rPr>
+          <w:rFonts w:ascii="Franklin Gothic Book" w:hAnsi="Franklin Gothic Book"/>
+          <w:sz w:val="24"/>
+          <w:szCs w:val="24"/>
+        </w:rPr>
+        <w:t xml:space="preserve"> </w:t>
+      </w:r>
+    </w:p>
+    <w:p>
+      <w:pPr>
+        <w:rPr>
+          <w:rFonts w:ascii="Franklin Gothic Book" w:hAnsi="Franklin Gothic Book"/>
+          <w:sz w:val="24"/>
+          <w:szCs w:val="24"/>
+        </w:rPr>
+      </w:pPr>
+      <w:r>
+        <w:rPr>
+          <w:rFonts w:ascii="Franklin Gothic Book" w:hAnsi="Franklin Gothic Book"/>
+          <w:noProof/>
+          <w:sz w:val="24"/>
+          <w:szCs w:val="24"/>
+        </w:rPr>
+        <w:drawing>
+          <wp:inline distT="0" distB="0" distL="0" distR="0" wp14:anchorId="7E29BBC7" wp14:editId="749CC4A6">
+            <wp:extent cx="5731510" cy="2547620"/>
+            <wp:effectExtent l="0" t="0" r="2540" b="5080"/>
+            <wp:docPr id="43" name="Picture 43"/>
+            <wp:cNvGraphicFramePr>
+              <a:graphicFrameLocks xmlns:a="http://schemas.openxmlformats.org/drawingml/2006/main" noChangeAspect="1"/>
+            </wp:cNvGraphicFramePr>
+            <a:graphic xmlns:a="http://schemas.openxmlformats.org/drawingml/2006/main">
+              <a:graphicData uri="http://schemas.openxmlformats.org/drawingml/2006/picture">
+                <pic:pic xmlns:pic="http://schemas.openxmlformats.org/drawingml/2006/picture">
+                  <pic:nvPicPr>
+                    <pic:cNvPr id="0" name="Picture 17"/>
+                    <pic:cNvPicPr>
+                      <a:picLocks noChangeAspect="1" noChangeArrowheads="1"/>
+                    </pic:cNvPicPr>
+                  </pic:nvPicPr>
+                  <pic:blipFill>
+                    <a:blip r:embed="rId48">
+                      <a:extLst>
+                        <a:ext uri="{28A0092B-C50C-407E-A947-70E740481C1C}">
+                          <a14:useLocalDpi xmlns:a14="http://schemas.microsoft.com/office/drawing/2010/main" val="0"/>
+                        </a:ext>
+                      </a:extLst>
+                    </a:blip>
+                    <a:srcRect/>
+                    <a:stretch>
+                      <a:fillRect/>
+                    </a:stretch>
+                  </pic:blipFill>
+                  <pic:spPr bwMode="auto">
+                    <a:xfrm>
+                      <a:off x="0" y="0"/>
+                      <a:ext cx="5731510" cy="2547620"/>
+                    </a:xfrm>
+                    <a:prstGeom prst="rect">
+                      <a:avLst/>
+                    </a:prstGeom>
+                    <a:noFill/>
+                    <a:ln>
+                      <a:noFill/>
+                    </a:ln>
+                  </pic:spPr>
+                </pic:pic>
+              </a:graphicData>
+            </a:graphic>
+          </wp:inline>
+        </w:drawing>
+      </w:r>
+    </w:p>
+    <w:p>
+      <w:pPr>
+        <w:rPr>
+          <w:rFonts w:ascii="Franklin Gothic Book" w:hAnsi="Franklin Gothic Book"/>
+          <w:sz w:val="24"/>
+          <w:szCs w:val="24"/>
+        </w:rPr>
+      </w:pPr>
+      <w:proofErr w:type="gramStart"/>
+      <w:r>
+        <w:rPr>
+          <w:rFonts w:ascii="Franklin Gothic Book" w:hAnsi="Franklin Gothic Book"/>
+          <w:sz w:val="24"/>
+          <w:szCs w:val="24"/>
+          <w:highlight w:val="yellow"/>
+        </w:rPr>
+        <w:t>However</w:t>
+      </w:r>
+      <w:proofErr w:type="gramEnd"/>
+      <w:r>
+        <w:rPr>
+          <w:rFonts w:ascii="Franklin Gothic Book" w:hAnsi="Franklin Gothic Book"/>
+          <w:sz w:val="24"/>
+          <w:szCs w:val="24"/>
+          <w:highlight w:val="yellow"/>
+        </w:rPr>
+        <w:t xml:space="preserve"> the feature branch dev2-edit-hello is not up to date, we can see that using git log again in the feature branch</w:t>
+      </w:r>
+    </w:p>
+    <w:p>
+      <w:pPr>
+        <w:rPr>
+          <w:rFonts w:ascii="Franklin Gothic Book" w:hAnsi="Franklin Gothic Book"/>
+          <w:sz w:val="24"/>
+          <w:szCs w:val="24"/>
+        </w:rPr>
+      </w:pPr>
+      <w:r>
+        <w:rPr>
+          <w:rFonts w:ascii="Franklin Gothic Book" w:hAnsi="Franklin Gothic Book"/>
+          <w:noProof/>
+          <w:sz w:val="24"/>
+          <w:szCs w:val="24"/>
+        </w:rPr>
+        <w:lastRenderedPageBreak/>
+        <w:drawing>
+          <wp:inline distT="0" distB="0" distL="0" distR="0" wp14:anchorId="227E4D49" wp14:editId="5FA8626A">
+            <wp:extent cx="5731510" cy="2820035"/>
+            <wp:effectExtent l="0" t="0" r="2540" b="0"/>
+            <wp:docPr id="44" name="Picture 44"/>
+            <wp:cNvGraphicFramePr>
+              <a:graphicFrameLocks xmlns:a="http://schemas.openxmlformats.org/drawingml/2006/main" noChangeAspect="1"/>
+            </wp:cNvGraphicFramePr>
+            <a:graphic xmlns:a="http://schemas.openxmlformats.org/drawingml/2006/main">
+              <a:graphicData uri="http://schemas.openxmlformats.org/drawingml/2006/picture">
+                <pic:pic xmlns:pic="http://schemas.openxmlformats.org/drawingml/2006/picture">
+                  <pic:nvPicPr>
+                    <pic:cNvPr id="0" name="Picture 18"/>
+                    <pic:cNvPicPr>
+                      <a:picLocks noChangeAspect="1" noChangeArrowheads="1"/>
+                    </pic:cNvPicPr>
+                  </pic:nvPicPr>
+                  <pic:blipFill>
+                    <a:blip r:embed="rId49">
+                      <a:extLst>
+                        <a:ext uri="{28A0092B-C50C-407E-A947-70E740481C1C}">
+                          <a14:useLocalDpi xmlns:a14="http://schemas.microsoft.com/office/drawing/2010/main" val="0"/>
+                        </a:ext>
+                      </a:extLst>
+                    </a:blip>
+                    <a:srcRect/>
+                    <a:stretch>
+                      <a:fillRect/>
+                    </a:stretch>
+                  </pic:blipFill>
+                  <pic:spPr bwMode="auto">
+                    <a:xfrm>
+                      <a:off x="0" y="0"/>
+                      <a:ext cx="5731510" cy="2820035"/>
+                    </a:xfrm>
+                    <a:prstGeom prst="rect">
+                      <a:avLst/>
+                    </a:prstGeom>
+                    <a:noFill/>
+                    <a:ln>
+                      <a:noFill/>
+                    </a:ln>
+                  </pic:spPr>
+                </pic:pic>
+              </a:graphicData>
+            </a:graphic>
+          </wp:inline>
+        </w:drawing>
+      </w:r>
+    </w:p>
+    <w:p>
+      <w:pPr>
+        <w:rPr>
+          <w:rFonts w:ascii="Franklin Gothic Book" w:hAnsi="Franklin Gothic Book"/>
+          <w:sz w:val="24"/>
+          <w:szCs w:val="24"/>
+        </w:rPr>
+      </w:pPr>
+      <w:r>
+        <w:rPr>
+          <w:rFonts w:ascii="Franklin Gothic Book" w:hAnsi="Franklin Gothic Book"/>
+          <w:sz w:val="24"/>
+          <w:szCs w:val="24"/>
+        </w:rPr>
+        <w:t>The remote has some versions which are not there in the feature branch, however local master is up to date</w:t>
+      </w:r>
+    </w:p>
+    <w:p>
+      <w:pPr>
+        <w:rPr>
+          <w:rFonts w:ascii="Franklin Gothic Book" w:hAnsi="Franklin Gothic Book"/>
+          <w:sz w:val="24"/>
+          <w:szCs w:val="24"/>
+        </w:rPr>
+      </w:pPr>
+      <w:r>
+        <w:rPr>
+          <w:rFonts w:ascii="Franklin Gothic Book" w:hAnsi="Franklin Gothic Book"/>
+          <w:sz w:val="24"/>
+          <w:szCs w:val="24"/>
+        </w:rPr>
+        <w:t xml:space="preserve">You can merge feature branch with local master since feature branch is not up to date with the local master you will still get merge conflict </w:t>
+      </w:r>
+      <w:proofErr w:type="gramStart"/>
+      <w:r>
+        <w:rPr>
+          <w:rFonts w:ascii="Franklin Gothic Book" w:hAnsi="Franklin Gothic Book"/>
+          <w:sz w:val="24"/>
+          <w:szCs w:val="24"/>
+        </w:rPr>
+        <w:t>hence</w:t>
+      </w:r>
+      <w:proofErr w:type="gramEnd"/>
+      <w:r>
+        <w:rPr>
+          <w:rFonts w:ascii="Franklin Gothic Book" w:hAnsi="Franklin Gothic Book"/>
+          <w:sz w:val="24"/>
+          <w:szCs w:val="24"/>
+        </w:rPr>
+        <w:t xml:space="preserve"> we must resolve it first with a new commit that will have all the missing versions of master branch in the feature branch.</w:t>
+      </w:r>
+    </w:p>
+    <w:p>
+      <w:pPr>
+        <w:rPr>
+          <w:rFonts w:ascii="Franklin Gothic Book" w:hAnsi="Franklin Gothic Book"/>
+          <w:sz w:val="24"/>
+          <w:szCs w:val="24"/>
+        </w:rPr>
+      </w:pPr>
+      <w:r>
+        <w:rPr>
+          <w:rFonts w:ascii="Franklin Gothic Book" w:hAnsi="Franklin Gothic Book"/>
+          <w:noProof/>
+          <w:sz w:val="24"/>
+          <w:szCs w:val="24"/>
+        </w:rPr>
+        <w:drawing>
+          <wp:inline distT="0" distB="0" distL="0" distR="0" wp14:anchorId="60415F7A" wp14:editId="3463AEA9">
+            <wp:extent cx="5731510" cy="1273810"/>
+            <wp:effectExtent l="0" t="0" r="2540" b="2540"/>
+            <wp:docPr id="45" name="Picture 45"/>
+            <wp:cNvGraphicFramePr>
+              <a:graphicFrameLocks xmlns:a="http://schemas.openxmlformats.org/drawingml/2006/main" noChangeAspect="1"/>
+            </wp:cNvGraphicFramePr>
+            <a:graphic xmlns:a="http://schemas.openxmlformats.org/drawingml/2006/main">
+              <a:graphicData uri="http://schemas.openxmlformats.org/drawingml/2006/picture">
+                <pic:pic xmlns:pic="http://schemas.openxmlformats.org/drawingml/2006/picture">
+                  <pic:nvPicPr>
+                    <pic:cNvPr id="0" name="Picture 19"/>
+                    <pic:cNvPicPr>
+                      <a:picLocks noChangeAspect="1" noChangeArrowheads="1"/>
+                    </pic:cNvPicPr>
+                  </pic:nvPicPr>
+                  <pic:blipFill>
+                    <a:blip r:embed="rId50">
+                      <a:extLst>
+                        <a:ext uri="{28A0092B-C50C-407E-A947-70E740481C1C}">
+                          <a14:useLocalDpi xmlns:a14="http://schemas.microsoft.com/office/drawing/2010/main" val="0"/>
+                        </a:ext>
+                      </a:extLst>
+                    </a:blip>
+                    <a:srcRect/>
+                    <a:stretch>
+                      <a:fillRect/>
+                    </a:stretch>
+                  </pic:blipFill>
+                  <pic:spPr bwMode="auto">
+                    <a:xfrm>
+                      <a:off x="0" y="0"/>
+                      <a:ext cx="5731510" cy="1273810"/>
+                    </a:xfrm>
+                    <a:prstGeom prst="rect">
+                      <a:avLst/>
+                    </a:prstGeom>
+                    <a:noFill/>
+                    <a:ln>
+                      <a:noFill/>
+                    </a:ln>
+                  </pic:spPr>
+                </pic:pic>
+              </a:graphicData>
+            </a:graphic>
+          </wp:inline>
+        </w:drawing>
+      </w:r>
+    </w:p>
+    <w:p>
+      <w:pPr>
+        <w:rPr>
+          <w:rFonts w:ascii="Franklin Gothic Book" w:hAnsi="Franklin Gothic Book"/>
+          <w:sz w:val="24"/>
+          <w:szCs w:val="24"/>
+        </w:rPr>
+      </w:pPr>
+      <w:r>
+        <w:rPr>
+          <w:rFonts w:ascii="Franklin Gothic Book" w:hAnsi="Franklin Gothic Book"/>
+          <w:sz w:val="24"/>
+          <w:szCs w:val="24"/>
+        </w:rPr>
+        <w:t xml:space="preserve">Note: ‘git merge master’ will merge the </w:t>
+      </w:r>
+      <w:r>
+        <w:rPr>
+          <w:rFonts w:ascii="Franklin Gothic Book" w:hAnsi="Franklin Gothic Book"/>
+          <w:sz w:val="24"/>
+          <w:szCs w:val="24"/>
+          <w:highlight w:val="yellow"/>
+        </w:rPr>
+        <w:t>master</w:t>
+      </w:r>
+      <w:r>
+        <w:rPr>
+          <w:rFonts w:ascii="Franklin Gothic Book" w:hAnsi="Franklin Gothic Book"/>
+          <w:sz w:val="24"/>
+          <w:szCs w:val="24"/>
+        </w:rPr>
+        <w:t xml:space="preserve"> branch history with </w:t>
+      </w:r>
+      <w:r>
+        <w:rPr>
+          <w:rFonts w:ascii="Franklin Gothic Book" w:hAnsi="Franklin Gothic Book"/>
+          <w:sz w:val="24"/>
+          <w:szCs w:val="24"/>
+          <w:highlight w:val="yellow"/>
+        </w:rPr>
+        <w:t>dev2-edit-hello</w:t>
+      </w:r>
+      <w:r>
+        <w:rPr>
+          <w:rFonts w:ascii="Franklin Gothic Book" w:hAnsi="Franklin Gothic Book"/>
+          <w:sz w:val="24"/>
+          <w:szCs w:val="24"/>
+        </w:rPr>
+        <w:t xml:space="preserve"> branch, it would’ve worked if feature branch was having same histories of local master since its </w:t>
+      </w:r>
+      <w:proofErr w:type="gramStart"/>
+      <w:r>
+        <w:rPr>
+          <w:rFonts w:ascii="Franklin Gothic Book" w:hAnsi="Franklin Gothic Book"/>
+          <w:sz w:val="24"/>
+          <w:szCs w:val="24"/>
+        </w:rPr>
+        <w:t>missing</w:t>
+      </w:r>
+      <w:proofErr w:type="gramEnd"/>
+      <w:r>
+        <w:rPr>
+          <w:rFonts w:ascii="Franklin Gothic Book" w:hAnsi="Franklin Gothic Book"/>
+          <w:sz w:val="24"/>
+          <w:szCs w:val="24"/>
+        </w:rPr>
+        <w:t xml:space="preserve"> we get the conflict error, the </w:t>
+      </w:r>
+      <w:r>
+        <w:rPr>
+          <w:rFonts w:ascii="Franklin Gothic Book" w:hAnsi="Franklin Gothic Book"/>
+          <w:sz w:val="24"/>
+          <w:szCs w:val="24"/>
+          <w:highlight w:val="yellow"/>
+        </w:rPr>
+        <w:t>dev2-edit-hello|MERGING</w:t>
+      </w:r>
+      <w:r>
+        <w:rPr>
+          <w:rFonts w:ascii="Franklin Gothic Book" w:hAnsi="Franklin Gothic Book"/>
+          <w:sz w:val="24"/>
+          <w:szCs w:val="24"/>
+        </w:rPr>
+        <w:t xml:space="preserve"> needs be resolved.</w:t>
+      </w:r>
+    </w:p>
+    <w:p>
+      <w:pPr>
+        <w:rPr>
+          <w:rFonts w:ascii="Franklin Gothic Book" w:hAnsi="Franklin Gothic Book"/>
+          <w:sz w:val="24"/>
+          <w:szCs w:val="24"/>
+        </w:rPr>
+      </w:pPr>
+      <w:r>
+        <w:rPr>
+          <w:rFonts w:ascii="Franklin Gothic Book" w:hAnsi="Franklin Gothic Book"/>
+          <w:sz w:val="24"/>
+          <w:szCs w:val="24"/>
+          <w:highlight w:val="yellow"/>
+        </w:rPr>
+        <w:t>vi hello.txt</w:t>
+      </w:r>
+      <w:r>
+        <w:rPr>
+          <w:rFonts w:ascii="Franklin Gothic Book" w:hAnsi="Franklin Gothic Book"/>
+          <w:sz w:val="24"/>
+          <w:szCs w:val="24"/>
+        </w:rPr>
+        <w:t>: Since there is a conflict in the hello.txt it shows in the log</w:t>
+      </w:r>
+    </w:p>
+    <w:p>
+      <w:pPr>
+        <w:rPr>
+          <w:rFonts w:ascii="Franklin Gothic Book" w:hAnsi="Franklin Gothic Book"/>
+          <w:sz w:val="24"/>
+          <w:szCs w:val="24"/>
+        </w:rPr>
+      </w:pPr>
+      <w:r>
+        <w:rPr>
+          <w:rFonts w:ascii="Franklin Gothic Book" w:hAnsi="Franklin Gothic Book"/>
+          <w:noProof/>
+          <w:sz w:val="24"/>
+          <w:szCs w:val="24"/>
+        </w:rPr>
+        <w:drawing>
+          <wp:inline distT="0" distB="0" distL="0" distR="0" wp14:anchorId="0000A14B" wp14:editId="0C37E8B7">
+            <wp:extent cx="2735580" cy="1207135"/>
+            <wp:effectExtent l="0" t="0" r="7620" b="0"/>
+            <wp:docPr id="46" name="Picture 46"/>
+            <wp:cNvGraphicFramePr>
+              <a:graphicFrameLocks xmlns:a="http://schemas.openxmlformats.org/drawingml/2006/main" noChangeAspect="1"/>
+            </wp:cNvGraphicFramePr>
+            <a:graphic xmlns:a="http://schemas.openxmlformats.org/drawingml/2006/main">
+              <a:graphicData uri="http://schemas.openxmlformats.org/drawingml/2006/picture">
+                <pic:pic xmlns:pic="http://schemas.openxmlformats.org/drawingml/2006/picture">
+                  <pic:nvPicPr>
+                    <pic:cNvPr id="0" name="Picture 20"/>
+                    <pic:cNvPicPr>
+                      <a:picLocks noChangeAspect="1" noChangeArrowheads="1"/>
+                    </pic:cNvPicPr>
+                  </pic:nvPicPr>
+                  <pic:blipFill>
+                    <a:blip r:embed="rId51">
+                      <a:extLst>
+                        <a:ext uri="{28A0092B-C50C-407E-A947-70E740481C1C}">
+                          <a14:useLocalDpi xmlns:a14="http://schemas.microsoft.com/office/drawing/2010/main" val="0"/>
+                        </a:ext>
+                      </a:extLst>
+                    </a:blip>
+                    <a:srcRect/>
+                    <a:stretch>
+                      <a:fillRect/>
+                    </a:stretch>
+                  </pic:blipFill>
+                  <pic:spPr bwMode="auto">
+                    <a:xfrm>
+                      <a:off x="0" y="0"/>
+                      <a:ext cx="2735580" cy="1207135"/>
+                    </a:xfrm>
+                    <a:prstGeom prst="rect">
+                      <a:avLst/>
+                    </a:prstGeom>
+                    <a:noFill/>
+                    <a:ln>
+                      <a:noFill/>
+                    </a:ln>
+                  </pic:spPr>
+                </pic:pic>
+              </a:graphicData>
+            </a:graphic>
+          </wp:inline>
+        </w:drawing>
+      </w:r>
+    </w:p>
+    <w:p>
+      <w:pPr>
+        <w:rPr>
+          <w:rFonts w:ascii="Franklin Gothic Book" w:hAnsi="Franklin Gothic Book"/>
+          <w:sz w:val="24"/>
+          <w:szCs w:val="24"/>
+        </w:rPr>
+      </w:pPr>
+      <w:r>
+        <w:rPr>
+          <w:rFonts w:ascii="Franklin Gothic Book" w:hAnsi="Franklin Gothic Book"/>
+          <w:sz w:val="24"/>
+          <w:szCs w:val="24"/>
+        </w:rPr>
+        <w:t>Here both Dev1 &amp; Dev2 contents are merged and its in conflict you need to edit as per the requirement and create a new commit so that the new commit will have all the versions of the missing histories in the feature branch</w:t>
+      </w:r>
+      <w:r>
+        <w:rPr>
+          <w:rFonts w:ascii="Franklin Gothic Book" w:hAnsi="Franklin Gothic Book"/>
+          <w:sz w:val="24"/>
+          <w:szCs w:val="24"/>
+        </w:rPr>
+        <w:t>.</w:t>
+      </w:r>
+    </w:p>
+    <w:p>
+      <w:pPr>
+        <w:rPr>
+          <w:rFonts w:ascii="Franklin Gothic Book" w:hAnsi="Franklin Gothic Book"/>
+          <w:sz w:val="24"/>
+          <w:szCs w:val="24"/>
+        </w:rPr>
+      </w:pPr>
+      <w:r>
+        <w:rPr>
+          <w:rFonts w:ascii="Franklin Gothic Book" w:hAnsi="Franklin Gothic Book"/>
+          <w:sz w:val="24"/>
+          <w:szCs w:val="24"/>
+          <w:highlight w:val="yellow"/>
+        </w:rPr>
+        <w:lastRenderedPageBreak/>
+        <w:t>You can remove all the invalid contents &amp; keep only valid contents</w:t>
+      </w:r>
+    </w:p>
+    <w:p>
+      <w:pPr>
+        <w:rPr>
+          <w:rFonts w:ascii="Franklin Gothic Book" w:hAnsi="Franklin Gothic Book"/>
+          <w:sz w:val="24"/>
+          <w:szCs w:val="24"/>
+        </w:rPr>
+      </w:pPr>
+      <w:r>
+        <w:rPr>
+          <w:rFonts w:ascii="Franklin Gothic Book" w:hAnsi="Franklin Gothic Book"/>
+          <w:noProof/>
+          <w:sz w:val="24"/>
+          <w:szCs w:val="24"/>
+        </w:rPr>
+        <w:drawing>
+          <wp:inline distT="0" distB="0" distL="0" distR="0" wp14:anchorId="0E7BF2A2" wp14:editId="278FCB9F">
+            <wp:extent cx="3200400" cy="1188720"/>
+            <wp:effectExtent l="0" t="0" r="0" b="0"/>
+            <wp:docPr id="47" name="Picture 47"/>
+            <wp:cNvGraphicFramePr>
+              <a:graphicFrameLocks xmlns:a="http://schemas.openxmlformats.org/drawingml/2006/main" noChangeAspect="1"/>
+            </wp:cNvGraphicFramePr>
+            <a:graphic xmlns:a="http://schemas.openxmlformats.org/drawingml/2006/main">
+              <a:graphicData uri="http://schemas.openxmlformats.org/drawingml/2006/picture">
+                <pic:pic xmlns:pic="http://schemas.openxmlformats.org/drawingml/2006/picture">
+                  <pic:nvPicPr>
+                    <pic:cNvPr id="0" name="Picture 21"/>
+                    <pic:cNvPicPr>
+                      <a:picLocks noChangeAspect="1" noChangeArrowheads="1"/>
+                    </pic:cNvPicPr>
+                  </pic:nvPicPr>
+                  <pic:blipFill>
+                    <a:blip r:embed="rId52">
+                      <a:extLst>
+                        <a:ext uri="{28A0092B-C50C-407E-A947-70E740481C1C}">
+                          <a14:useLocalDpi xmlns:a14="http://schemas.microsoft.com/office/drawing/2010/main" val="0"/>
+                        </a:ext>
+                      </a:extLst>
+                    </a:blip>
+                    <a:srcRect/>
+                    <a:stretch>
+                      <a:fillRect/>
+                    </a:stretch>
+                  </pic:blipFill>
+                  <pic:spPr bwMode="auto">
+                    <a:xfrm>
+                      <a:off x="0" y="0"/>
+                      <a:ext cx="3200400" cy="1188720"/>
+                    </a:xfrm>
+                    <a:prstGeom prst="rect">
+                      <a:avLst/>
+                    </a:prstGeom>
+                    <a:noFill/>
+                    <a:ln>
+                      <a:noFill/>
+                    </a:ln>
+                  </pic:spPr>
+                </pic:pic>
+              </a:graphicData>
+            </a:graphic>
+          </wp:inline>
+        </w:drawing>
+      </w:r>
+    </w:p>
+    <w:p>
+      <w:pPr>
+        <w:rPr>
+          <w:rFonts w:ascii="Franklin Gothic Book" w:hAnsi="Franklin Gothic Book"/>
+          <w:sz w:val="24"/>
+          <w:szCs w:val="24"/>
+        </w:rPr>
+      </w:pPr>
+      <w:r>
+        <w:rPr>
+          <w:rFonts w:ascii="Franklin Gothic Book" w:hAnsi="Franklin Gothic Book"/>
+          <w:sz w:val="24"/>
+          <w:szCs w:val="24"/>
+        </w:rPr>
+        <w:t>Then you can commit this change so that it will merge master branch &amp; feature branch that will have all the missing histories in the feature branch.</w:t>
+      </w:r>
+    </w:p>
+    <w:p>
+      <w:pPr>
+        <w:rPr>
+          <w:rFonts w:ascii="Franklin Gothic Book" w:hAnsi="Franklin Gothic Book"/>
+          <w:sz w:val="24"/>
+          <w:szCs w:val="24"/>
+        </w:rPr>
+      </w:pPr>
+      <w:r>
+        <w:rPr>
+          <w:rFonts w:ascii="Franklin Gothic Book" w:hAnsi="Franklin Gothic Book"/>
+          <w:noProof/>
+          <w:sz w:val="24"/>
+          <w:szCs w:val="24"/>
+        </w:rPr>
+        <w:drawing>
+          <wp:inline distT="0" distB="0" distL="0" distR="0" wp14:anchorId="1A6DB497" wp14:editId="75D2F6E0">
+            <wp:extent cx="5727700" cy="4213860"/>
+            <wp:effectExtent l="0" t="0" r="6350" b="0"/>
+            <wp:docPr id="48" name="Picture 48"/>
+            <wp:cNvGraphicFramePr>
+              <a:graphicFrameLocks xmlns:a="http://schemas.openxmlformats.org/drawingml/2006/main" noChangeAspect="1"/>
+            </wp:cNvGraphicFramePr>
+            <a:graphic xmlns:a="http://schemas.openxmlformats.org/drawingml/2006/main">
+              <a:graphicData uri="http://schemas.openxmlformats.org/drawingml/2006/picture">
+                <pic:pic xmlns:pic="http://schemas.openxmlformats.org/drawingml/2006/picture">
+                  <pic:nvPicPr>
+                    <pic:cNvPr id="0" name="Picture 22"/>
+                    <pic:cNvPicPr>
+                      <a:picLocks noChangeAspect="1" noChangeArrowheads="1"/>
+                    </pic:cNvPicPr>
+                  </pic:nvPicPr>
+                  <pic:blipFill>
+                    <a:blip r:embed="rId53">
+                      <a:extLst>
+                        <a:ext uri="{28A0092B-C50C-407E-A947-70E740481C1C}">
+                          <a14:useLocalDpi xmlns:a14="http://schemas.microsoft.com/office/drawing/2010/main" val="0"/>
+                        </a:ext>
+                      </a:extLst>
+                    </a:blip>
+                    <a:srcRect/>
+                    <a:stretch>
+                      <a:fillRect/>
+                    </a:stretch>
+                  </pic:blipFill>
+                  <pic:spPr bwMode="auto">
+                    <a:xfrm>
+                      <a:off x="0" y="0"/>
+                      <a:ext cx="5727700" cy="4213860"/>
+                    </a:xfrm>
+                    <a:prstGeom prst="rect">
+                      <a:avLst/>
+                    </a:prstGeom>
+                    <a:noFill/>
+                    <a:ln>
+                      <a:noFill/>
+                    </a:ln>
+                  </pic:spPr>
+                </pic:pic>
+              </a:graphicData>
+            </a:graphic>
+          </wp:inline>
+        </w:drawing>
+      </w:r>
+    </w:p>
+    <w:p>
+      <w:pPr>
+        <w:rPr>
+          <w:rFonts w:ascii="Franklin Gothic Book" w:hAnsi="Franklin Gothic Book"/>
+          <w:sz w:val="24"/>
+          <w:szCs w:val="24"/>
+        </w:rPr>
+      </w:pPr>
+      <w:r>
+        <w:rPr>
+          <w:rFonts w:ascii="Franklin Gothic Book" w:hAnsi="Franklin Gothic Book"/>
+          <w:sz w:val="24"/>
+          <w:szCs w:val="24"/>
+        </w:rPr>
+        <w:t>Here the master had some commits &amp; feature branch had some commits which were in merge conflict that was manually resolved and created a new commit.</w:t>
+      </w:r>
+    </w:p>
+    <w:p>
+      <w:pPr>
+        <w:rPr>
+          <w:rFonts w:ascii="Franklin Gothic Book" w:hAnsi="Franklin Gothic Book"/>
+          <w:sz w:val="24"/>
+          <w:szCs w:val="24"/>
+        </w:rPr>
+      </w:pPr>
+      <w:r>
+        <w:rPr>
+          <w:rFonts w:ascii="Franklin Gothic Book" w:hAnsi="Franklin Gothic Book"/>
+          <w:noProof/>
+          <w:sz w:val="24"/>
+          <w:szCs w:val="24"/>
+        </w:rPr>
+        <w:lastRenderedPageBreak/>
+        <w:drawing>
+          <wp:inline distT="0" distB="0" distL="0" distR="0" wp14:anchorId="46C93363" wp14:editId="0AE7C00F">
+            <wp:extent cx="5727700" cy="2860040"/>
+            <wp:effectExtent l="0" t="0" r="6350" b="0"/>
+            <wp:docPr id="49" name="Picture 49"/>
+            <wp:cNvGraphicFramePr>
+              <a:graphicFrameLocks xmlns:a="http://schemas.openxmlformats.org/drawingml/2006/main" noChangeAspect="1"/>
+            </wp:cNvGraphicFramePr>
+            <a:graphic xmlns:a="http://schemas.openxmlformats.org/drawingml/2006/main">
+              <a:graphicData uri="http://schemas.openxmlformats.org/drawingml/2006/picture">
+                <pic:pic xmlns:pic="http://schemas.openxmlformats.org/drawingml/2006/picture">
+                  <pic:nvPicPr>
+                    <pic:cNvPr id="0" name="Picture 23"/>
+                    <pic:cNvPicPr>
+                      <a:picLocks noChangeAspect="1" noChangeArrowheads="1"/>
+                    </pic:cNvPicPr>
+                  </pic:nvPicPr>
+                  <pic:blipFill>
+                    <a:blip r:embed="rId54">
+                      <a:extLst>
+                        <a:ext uri="{28A0092B-C50C-407E-A947-70E740481C1C}">
+                          <a14:useLocalDpi xmlns:a14="http://schemas.microsoft.com/office/drawing/2010/main" val="0"/>
+                        </a:ext>
+                      </a:extLst>
+                    </a:blip>
+                    <a:srcRect/>
+                    <a:stretch>
+                      <a:fillRect/>
+                    </a:stretch>
+                  </pic:blipFill>
+                  <pic:spPr bwMode="auto">
+                    <a:xfrm>
+                      <a:off x="0" y="0"/>
+                      <a:ext cx="5727700" cy="2860040"/>
+                    </a:xfrm>
+                    <a:prstGeom prst="rect">
+                      <a:avLst/>
+                    </a:prstGeom>
+                    <a:noFill/>
+                    <a:ln>
+                      <a:noFill/>
+                    </a:ln>
+                  </pic:spPr>
+                </pic:pic>
+              </a:graphicData>
+            </a:graphic>
+          </wp:inline>
+        </w:drawing>
+      </w:r>
+    </w:p>
+    <w:p>
+      <w:pPr>
+        <w:rPr>
+          <w:rFonts w:ascii="Franklin Gothic Book" w:hAnsi="Franklin Gothic Book"/>
+          <w:sz w:val="24"/>
+          <w:szCs w:val="24"/>
+        </w:rPr>
+      </w:pPr>
+      <w:r>
+        <w:rPr>
+          <w:rFonts w:ascii="Franklin Gothic Book" w:hAnsi="Franklin Gothic Book"/>
+          <w:sz w:val="24"/>
+          <w:szCs w:val="24"/>
+        </w:rPr>
+        <w:t xml:space="preserve">Since the </w:t>
+      </w:r>
+      <w:r>
+        <w:rPr>
+          <w:rFonts w:ascii="Franklin Gothic Book" w:hAnsi="Franklin Gothic Book"/>
+          <w:sz w:val="24"/>
+          <w:szCs w:val="24"/>
+          <w:highlight w:val="yellow"/>
+        </w:rPr>
+        <w:t>feature branch is</w:t>
+      </w:r>
+      <w:r>
+        <w:rPr>
+          <w:rFonts w:ascii="Franklin Gothic Book" w:hAnsi="Franklin Gothic Book"/>
+          <w:sz w:val="24"/>
+          <w:szCs w:val="24"/>
+        </w:rPr>
+        <w:t xml:space="preserve"> not missing b4584… &amp; 8bc6fd… </w:t>
+      </w:r>
+      <w:r>
+        <w:rPr>
+          <w:rFonts w:ascii="Franklin Gothic Book" w:hAnsi="Franklin Gothic Book"/>
+          <w:sz w:val="24"/>
+          <w:szCs w:val="24"/>
+        </w:rPr>
+        <w:t xml:space="preserve"> </w:t>
+      </w:r>
+      <w:r>
+        <w:rPr>
+          <w:rFonts w:ascii="Franklin Gothic Book" w:hAnsi="Franklin Gothic Book"/>
+          <w:sz w:val="24"/>
+          <w:szCs w:val="24"/>
+        </w:rPr>
+        <w:t>from the master branch it can be merge in the remote server without any problem.</w:t>
+      </w:r>
+    </w:p>
+    <w:p>
+      <w:pPr>
+        <w:rPr>
+          <w:rFonts w:ascii="Franklin Gothic Book" w:hAnsi="Franklin Gothic Book"/>
+          <w:sz w:val="24"/>
+          <w:szCs w:val="24"/>
+        </w:rPr>
+      </w:pPr>
+      <w:r>
+        <w:rPr>
+          <w:rFonts w:ascii="Franklin Gothic Book" w:hAnsi="Franklin Gothic Book"/>
+          <w:sz w:val="24"/>
+          <w:szCs w:val="24"/>
+          <w:highlight w:val="yellow"/>
+        </w:rPr>
+        <w:t xml:space="preserve">Since we have pushed the feature branch in the </w:t>
+      </w:r>
+      <w:proofErr w:type="gramStart"/>
+      <w:r>
+        <w:rPr>
+          <w:rFonts w:ascii="Franklin Gothic Book" w:hAnsi="Franklin Gothic Book"/>
+          <w:sz w:val="24"/>
+          <w:szCs w:val="24"/>
+          <w:highlight w:val="yellow"/>
+        </w:rPr>
+        <w:t>remote</w:t>
+      </w:r>
+      <w:proofErr w:type="gramEnd"/>
+      <w:r>
+        <w:rPr>
+          <w:rFonts w:ascii="Franklin Gothic Book" w:hAnsi="Franklin Gothic Book"/>
+          <w:sz w:val="24"/>
+          <w:szCs w:val="24"/>
+          <w:highlight w:val="yellow"/>
+        </w:rPr>
+        <w:t xml:space="preserve"> we must see pull request</w:t>
+      </w:r>
+    </w:p>
+    <w:p>
+      <w:pPr>
+        <w:rPr>
+          <w:rFonts w:ascii="Franklin Gothic Book" w:hAnsi="Franklin Gothic Book"/>
+          <w:sz w:val="24"/>
+          <w:szCs w:val="24"/>
+        </w:rPr>
+      </w:pPr>
+      <w:r>
+        <w:rPr>
+          <w:rFonts w:ascii="Franklin Gothic Book" w:hAnsi="Franklin Gothic Book"/>
+          <w:sz w:val="24"/>
+          <w:szCs w:val="24"/>
+        </w:rPr>
+        <w:t>We can merge without any problem.</w:t>
+      </w:r>
+    </w:p>
+    <w:p>
+      <w:pPr>
+        <w:rPr>
+          <w:rFonts w:ascii="Franklin Gothic Book" w:hAnsi="Franklin Gothic Book"/>
+          <w:sz w:val="24"/>
+          <w:szCs w:val="24"/>
+        </w:rPr>
+      </w:pPr>
+      <w:r>
+        <w:rPr>
+          <w:rFonts w:ascii="Franklin Gothic Book" w:hAnsi="Franklin Gothic Book"/>
+          <w:noProof/>
+          <w:sz w:val="24"/>
+          <w:szCs w:val="24"/>
+        </w:rPr>
+        <w:drawing>
+          <wp:inline distT="0" distB="0" distL="0" distR="0" wp14:anchorId="7129B0A5" wp14:editId="269F0F00">
+            <wp:extent cx="5731510" cy="3093085"/>
+            <wp:effectExtent l="0" t="0" r="2540" b="0"/>
+            <wp:docPr id="50" name="Picture 50"/>
+            <wp:cNvGraphicFramePr>
+              <a:graphicFrameLocks xmlns:a="http://schemas.openxmlformats.org/drawingml/2006/main" noChangeAspect="1"/>
+            </wp:cNvGraphicFramePr>
+            <a:graphic xmlns:a="http://schemas.openxmlformats.org/drawingml/2006/main">
+              <a:graphicData uri="http://schemas.openxmlformats.org/drawingml/2006/picture">
+                <pic:pic xmlns:pic="http://schemas.openxmlformats.org/drawingml/2006/picture">
+                  <pic:nvPicPr>
+                    <pic:cNvPr id="0" name="Picture 24"/>
+                    <pic:cNvPicPr>
+                      <a:picLocks noChangeAspect="1" noChangeArrowheads="1"/>
+                    </pic:cNvPicPr>
+                  </pic:nvPicPr>
+                  <pic:blipFill>
+                    <a:blip r:embed="rId55">
+                      <a:extLst>
+                        <a:ext uri="{28A0092B-C50C-407E-A947-70E740481C1C}">
+                          <a14:useLocalDpi xmlns:a14="http://schemas.microsoft.com/office/drawing/2010/main" val="0"/>
+                        </a:ext>
+                      </a:extLst>
+                    </a:blip>
+                    <a:srcRect/>
+                    <a:stretch>
+                      <a:fillRect/>
+                    </a:stretch>
+                  </pic:blipFill>
+                  <pic:spPr bwMode="auto">
+                    <a:xfrm>
+                      <a:off x="0" y="0"/>
+                      <a:ext cx="5731510" cy="3093085"/>
+                    </a:xfrm>
+                    <a:prstGeom prst="rect">
+                      <a:avLst/>
+                    </a:prstGeom>
+                    <a:noFill/>
+                    <a:ln>
+                      <a:noFill/>
+                    </a:ln>
+                  </pic:spPr>
+                </pic:pic>
+              </a:graphicData>
+            </a:graphic>
+          </wp:inline>
+        </w:drawing>
+      </w:r>
+    </w:p>
+    <w:p>
+      <w:pPr>
+        <w:rPr>
+          <w:rFonts w:ascii="Franklin Gothic Book" w:hAnsi="Franklin Gothic Book"/>
+          <w:sz w:val="24"/>
+          <w:szCs w:val="24"/>
+        </w:rPr>
+      </w:pPr>
+      <w:r>
+        <w:rPr>
+          <w:rFonts w:ascii="Franklin Gothic Book" w:hAnsi="Franklin Gothic Book"/>
+          <w:sz w:val="24"/>
+          <w:szCs w:val="24"/>
+        </w:rPr>
+        <w:t>Earlier it made problem, but now there’s no problem, we can merge it successfully and delete the branch.</w:t>
+      </w:r>
+    </w:p>
+    <w:p>
+      <w:pPr>
+        <w:rPr>
+          <w:rFonts w:ascii="Franklin Gothic Book" w:hAnsi="Franklin Gothic Book"/>
+          <w:sz w:val="24"/>
+          <w:szCs w:val="24"/>
+        </w:rPr>
+      </w:pPr>
+      <w:r>
+        <w:rPr>
+          <w:rFonts w:ascii="Franklin Gothic Book" w:hAnsi="Franklin Gothic Book"/>
+          <w:noProof/>
+          <w:sz w:val="24"/>
+          <w:szCs w:val="24"/>
+        </w:rPr>
+        <w:lastRenderedPageBreak/>
+        <w:drawing>
+          <wp:inline distT="0" distB="0" distL="0" distR="0" wp14:anchorId="2B4A44B1" wp14:editId="679DAB2D">
+            <wp:extent cx="5029200" cy="4480560"/>
+            <wp:effectExtent l="0" t="0" r="0" b="0"/>
+            <wp:docPr id="51" name="Picture 51"/>
+            <wp:cNvGraphicFramePr>
+              <a:graphicFrameLocks xmlns:a="http://schemas.openxmlformats.org/drawingml/2006/main" noChangeAspect="1"/>
+            </wp:cNvGraphicFramePr>
+            <a:graphic xmlns:a="http://schemas.openxmlformats.org/drawingml/2006/main">
+              <a:graphicData uri="http://schemas.openxmlformats.org/drawingml/2006/picture">
+                <pic:pic xmlns:pic="http://schemas.openxmlformats.org/drawingml/2006/picture">
+                  <pic:nvPicPr>
+                    <pic:cNvPr id="0" name="Picture 25"/>
+                    <pic:cNvPicPr>
+                      <a:picLocks noChangeAspect="1" noChangeArrowheads="1"/>
+                    </pic:cNvPicPr>
+                  </pic:nvPicPr>
+                  <pic:blipFill>
+                    <a:blip r:embed="rId56">
+                      <a:extLst>
+                        <a:ext uri="{28A0092B-C50C-407E-A947-70E740481C1C}">
+                          <a14:useLocalDpi xmlns:a14="http://schemas.microsoft.com/office/drawing/2010/main" val="0"/>
+                        </a:ext>
+                      </a:extLst>
+                    </a:blip>
+                    <a:srcRect/>
+                    <a:stretch>
+                      <a:fillRect/>
+                    </a:stretch>
+                  </pic:blipFill>
+                  <pic:spPr bwMode="auto">
+                    <a:xfrm>
+                      <a:off x="0" y="0"/>
+                      <a:ext cx="5029200" cy="4480560"/>
+                    </a:xfrm>
+                    <a:prstGeom prst="rect">
+                      <a:avLst/>
+                    </a:prstGeom>
+                    <a:noFill/>
+                    <a:ln>
+                      <a:noFill/>
+                    </a:ln>
+                  </pic:spPr>
+                </pic:pic>
+              </a:graphicData>
+            </a:graphic>
+          </wp:inline>
+        </w:drawing>
+      </w:r>
+    </w:p>
+    <w:p>
+      <w:pPr>
+        <w:rPr>
+          <w:rFonts w:ascii="Franklin Gothic Book" w:hAnsi="Franklin Gothic Book"/>
+          <w:sz w:val="24"/>
+          <w:szCs w:val="24"/>
+        </w:rPr>
+      </w:pPr>
+      <w:r>
+        <w:rPr>
+          <w:rFonts w:ascii="Franklin Gothic Book" w:hAnsi="Franklin Gothic Book"/>
+          <w:sz w:val="24"/>
+          <w:szCs w:val="24"/>
+        </w:rPr>
+        <w:t xml:space="preserve">We are seeing the merge content of feature branch of Developer2 in the remote master, but there’s still something we need to do in both the </w:t>
+      </w:r>
+      <w:proofErr w:type="gramStart"/>
+      <w:r>
+        <w:rPr>
+          <w:rFonts w:ascii="Franklin Gothic Book" w:hAnsi="Franklin Gothic Book"/>
+          <w:sz w:val="24"/>
+          <w:szCs w:val="24"/>
+        </w:rPr>
+        <w:t>developers</w:t>
+      </w:r>
+      <w:proofErr w:type="gramEnd"/>
+      <w:r>
+        <w:rPr>
+          <w:rFonts w:ascii="Franklin Gothic Book" w:hAnsi="Franklin Gothic Book"/>
+          <w:sz w:val="24"/>
+          <w:szCs w:val="24"/>
+        </w:rPr>
+        <w:t xml:space="preserve"> machine.</w:t>
+      </w:r>
+    </w:p>
+    <w:p>
+      <w:pPr>
+        <w:rPr>
+          <w:rFonts w:ascii="Franklin Gothic Book" w:hAnsi="Franklin Gothic Book"/>
+          <w:sz w:val="24"/>
+          <w:szCs w:val="24"/>
+        </w:rPr>
+      </w:pPr>
+      <w:r>
+        <w:rPr>
+          <w:rFonts w:ascii="Franklin Gothic Book" w:hAnsi="Franklin Gothic Book"/>
+          <w:sz w:val="24"/>
+          <w:szCs w:val="24"/>
+        </w:rPr>
+        <w:t>Both the developers are still missing some commits compare to remote master.</w:t>
+      </w:r>
+    </w:p>
+    <w:p>
+      <w:pPr>
+        <w:rPr>
+          <w:rFonts w:ascii="Franklin Gothic Book" w:hAnsi="Franklin Gothic Book"/>
+          <w:sz w:val="24"/>
+          <w:szCs w:val="24"/>
+        </w:rPr>
+      </w:pPr>
+      <w:r>
+        <w:rPr>
+          <w:rFonts w:ascii="Franklin Gothic Book" w:hAnsi="Franklin Gothic Book"/>
+          <w:noProof/>
+          <w:sz w:val="24"/>
+          <w:szCs w:val="24"/>
+        </w:rPr>
+        <w:drawing>
+          <wp:inline distT="0" distB="0" distL="0" distR="0" wp14:anchorId="6BB4FE5E" wp14:editId="3C9A6CE2">
+            <wp:extent cx="5727700" cy="2128520"/>
+            <wp:effectExtent l="0" t="0" r="6350" b="5080"/>
+            <wp:docPr id="52" name="Picture 52"/>
+            <wp:cNvGraphicFramePr>
+              <a:graphicFrameLocks xmlns:a="http://schemas.openxmlformats.org/drawingml/2006/main" noChangeAspect="1"/>
+            </wp:cNvGraphicFramePr>
+            <a:graphic xmlns:a="http://schemas.openxmlformats.org/drawingml/2006/main">
+              <a:graphicData uri="http://schemas.openxmlformats.org/drawingml/2006/picture">
+                <pic:pic xmlns:pic="http://schemas.openxmlformats.org/drawingml/2006/picture">
+                  <pic:nvPicPr>
+                    <pic:cNvPr id="0" name="Picture 26"/>
+                    <pic:cNvPicPr>
+                      <a:picLocks noChangeAspect="1" noChangeArrowheads="1"/>
+                    </pic:cNvPicPr>
+                  </pic:nvPicPr>
+                  <pic:blipFill>
+                    <a:blip r:embed="rId57">
+                      <a:extLst>
+                        <a:ext uri="{28A0092B-C50C-407E-A947-70E740481C1C}">
+                          <a14:useLocalDpi xmlns:a14="http://schemas.microsoft.com/office/drawing/2010/main" val="0"/>
+                        </a:ext>
+                      </a:extLst>
+                    </a:blip>
+                    <a:srcRect/>
+                    <a:stretch>
+                      <a:fillRect/>
+                    </a:stretch>
+                  </pic:blipFill>
+                  <pic:spPr bwMode="auto">
+                    <a:xfrm>
+                      <a:off x="0" y="0"/>
+                      <a:ext cx="5727700" cy="2128520"/>
+                    </a:xfrm>
+                    <a:prstGeom prst="rect">
+                      <a:avLst/>
+                    </a:prstGeom>
+                    <a:noFill/>
+                    <a:ln>
+                      <a:noFill/>
+                    </a:ln>
+                  </pic:spPr>
+                </pic:pic>
+              </a:graphicData>
+            </a:graphic>
+          </wp:inline>
+        </w:drawing>
+      </w:r>
+    </w:p>
+    <w:p>
+      <w:pPr>
+        <w:rPr>
+          <w:rFonts w:ascii="Franklin Gothic Book" w:hAnsi="Franklin Gothic Book"/>
+          <w:sz w:val="24"/>
+          <w:szCs w:val="24"/>
+        </w:rPr>
+      </w:pPr>
+      <w:r>
+        <w:rPr>
+          <w:rFonts w:ascii="Franklin Gothic Book" w:hAnsi="Franklin Gothic Book"/>
+          <w:sz w:val="24"/>
+          <w:szCs w:val="24"/>
+        </w:rPr>
+        <w:t>In both the developers console we switched to master &amp; used git pull so that it gets all the changes from the remote master that is up to date</w:t>
+      </w:r>
+      <w:r>
+        <w:rPr>
+          <w:rFonts w:ascii="Franklin Gothic Book" w:hAnsi="Franklin Gothic Book"/>
+          <w:sz w:val="24"/>
+          <w:szCs w:val="24"/>
+        </w:rPr>
+        <w:t>.</w:t>
+      </w:r>
+    </w:p>
+    <w:p>
+      <w:pPr>
+        <w:rPr>
+          <w:rFonts w:ascii="Franklin Gothic Book" w:hAnsi="Franklin Gothic Book"/>
+          <w:sz w:val="24"/>
+          <w:szCs w:val="24"/>
+        </w:rPr>
+      </w:pPr>
+      <w:r>
+        <w:rPr>
+          <w:rFonts w:ascii="Franklin Gothic Book" w:hAnsi="Franklin Gothic Book"/>
+          <w:sz w:val="24"/>
+          <w:szCs w:val="24"/>
+          <w:highlight w:val="yellow"/>
+        </w:rPr>
+        <w:t>Note;</w:t>
+      </w:r>
+      <w:r>
+        <w:rPr>
+          <w:rFonts w:ascii="Franklin Gothic Book" w:hAnsi="Franklin Gothic Book"/>
+          <w:sz w:val="24"/>
+          <w:szCs w:val="24"/>
+        </w:rPr>
+        <w:t xml:space="preserve"> Earlier both the local master was not having up to date changes of their remote master as the changes were done in the feature branch not in the local master branch</w:t>
+      </w:r>
     </w:p>
     <w:sectPr>
       <w:pgSz w:w="11906" w:h="16838"/>

</xml_diff>